<commit_message>
site layout and search bar with prelim options
</commit_message>
<xml_diff>
--- a/BusinessAssets/BrandingDoc.docx
+++ b/BusinessAssets/BrandingDoc.docx
@@ -13,208 +13,470 @@
           <w:noProof/>
         </w:rPr>
         <mc:AlternateContent>
-          <mc:Choice Requires="wps">
+          <mc:Choice Requires="wpg">
             <w:drawing>
-              <wp:anchor distT="0" distB="0" distL="114300" distR="114300" simplePos="0" relativeHeight="251663360" behindDoc="0" locked="0" layoutInCell="1" allowOverlap="1" wp14:anchorId="63205CC5" wp14:editId="0549E930">
+              <wp:anchor distT="0" distB="0" distL="114300" distR="114300" simplePos="0" relativeHeight="251662336" behindDoc="0" locked="0" layoutInCell="1" allowOverlap="1" wp14:anchorId="51D85566" wp14:editId="14C36A0B">
                 <wp:simplePos x="0" y="0"/>
                 <wp:positionH relativeFrom="column">
-                  <wp:posOffset>834242</wp:posOffset>
+                  <wp:posOffset>0</wp:posOffset>
                 </wp:positionH>
                 <wp:positionV relativeFrom="paragraph">
-                  <wp:posOffset>742977</wp:posOffset>
+                  <wp:posOffset>0</wp:posOffset>
                 </wp:positionV>
-                <wp:extent cx="3451930" cy="347010"/>
-                <wp:effectExtent l="0" t="609600" r="0" b="605790"/>
+                <wp:extent cx="4285943" cy="2387600"/>
+                <wp:effectExtent l="0" t="0" r="0" b="0"/>
                 <wp:wrapNone/>
-                <wp:docPr id="1322101696" name="Right Triangle 6"/>
+                <wp:docPr id="839231312" name="Group 7"/>
                 <wp:cNvGraphicFramePr/>
                 <a:graphic xmlns:a="http://schemas.openxmlformats.org/drawingml/2006/main">
-                  <a:graphicData uri="http://schemas.microsoft.com/office/word/2010/wordprocessingShape">
-                    <wps:wsp>
-                      <wps:cNvSpPr/>
-                      <wps:spPr>
-                        <a:xfrm rot="20361187" flipV="1">
-                          <a:off x="0" y="0"/>
-                          <a:ext cx="3451930" cy="347010"/>
-                        </a:xfrm>
-                        <a:prstGeom prst="rtTriangle">
-                          <a:avLst/>
-                        </a:prstGeom>
-                        <a:gradFill>
-                          <a:gsLst>
-                            <a:gs pos="80000">
-                              <a:srgbClr val="0080FF"/>
-                            </a:gs>
-                            <a:gs pos="29000">
-                              <a:srgbClr val="FFA200"/>
-                            </a:gs>
-                          </a:gsLst>
-                          <a:lin ang="5400000" scaled="1"/>
-                        </a:gradFill>
-                        <a:ln>
-                          <a:noFill/>
-                        </a:ln>
-                      </wps:spPr>
-                      <wps:style>
-                        <a:lnRef idx="2">
-                          <a:schemeClr val="accent1">
-                            <a:shade val="50000"/>
-                          </a:schemeClr>
-                        </a:lnRef>
-                        <a:fillRef idx="1">
-                          <a:schemeClr val="accent1"/>
-                        </a:fillRef>
-                        <a:effectRef idx="0">
-                          <a:schemeClr val="accent1"/>
-                        </a:effectRef>
-                        <a:fontRef idx="minor">
-                          <a:schemeClr val="lt1"/>
-                        </a:fontRef>
-                      </wps:style>
-                      <wps:bodyPr rot="0" spcFirstLastPara="0" vertOverflow="overflow" horzOverflow="overflow" vert="horz" wrap="square" lIns="91440" tIns="45720" rIns="91440" bIns="45720" numCol="1" spcCol="0" rtlCol="0" fromWordArt="0" anchor="ctr" anchorCtr="0" forceAA="0" compatLnSpc="1">
-                        <a:prstTxWarp prst="textNoShape">
-                          <a:avLst/>
-                        </a:prstTxWarp>
-                        <a:noAutofit/>
-                      </wps:bodyPr>
-                    </wps:wsp>
-                  </a:graphicData>
-                </a:graphic>
-                <wp14:sizeRelH relativeFrom="margin">
-                  <wp14:pctWidth>0</wp14:pctWidth>
-                </wp14:sizeRelH>
-                <wp14:sizeRelV relativeFrom="margin">
-                  <wp14:pctHeight>0</wp14:pctHeight>
-                </wp14:sizeRelV>
-              </wp:anchor>
-            </w:drawing>
-          </mc:Choice>
-          <mc:Fallback>
-            <w:pict>
-              <v:shapetype w14:anchorId="5C13F714" id="_x0000_t6" coordsize="21600,21600" o:spt="6" path="m,l,21600r21600,xe">
-                <v:stroke joinstyle="miter"/>
-                <v:path gradientshapeok="t" o:connecttype="custom" o:connectlocs="0,0;0,10800;0,21600;10800,21600;21600,21600;10800,10800" textboxrect="1800,12600,12600,19800"/>
-              </v:shapetype>
-              <v:shape id="Right Triangle 6" o:spid="_x0000_s1026" type="#_x0000_t6" style="position:absolute;margin-left:65.7pt;margin-top:58.5pt;width:271.8pt;height:27.3pt;rotation:1353114fd;flip:y;z-index:251663360;visibility:visible;mso-wrap-style:square;mso-width-percent:0;mso-height-percent:0;mso-wrap-distance-left:9pt;mso-wrap-distance-top:0;mso-wrap-distance-right:9pt;mso-wrap-distance-bottom:0;mso-position-horizontal:absolute;mso-position-horizontal-relative:text;mso-position-vertical:absolute;mso-position-vertical-relative:text;mso-width-percent:0;mso-height-percent:0;mso-width-relative:margin;mso-height-relative:margin;v-text-anchor:middle" o:gfxdata="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" fillcolor="#ffa200" stroked="f" strokeweight="1pt">
-                <v:fill color2="#0080ff" colors="0 #ffa200;19005f #ffa200" focus="100%" type="gradient"/>
-              </v:shape>
-            </w:pict>
-          </mc:Fallback>
-        </mc:AlternateContent>
-      </w:r>
-      <w:r>
-        <w:rPr>
-          <w:noProof/>
-        </w:rPr>
-        <mc:AlternateContent>
-          <mc:Choice Requires="wps">
-            <w:drawing>
-              <wp:anchor distT="0" distB="0" distL="114300" distR="114300" simplePos="0" relativeHeight="251662336" behindDoc="0" locked="0" layoutInCell="1" allowOverlap="1" wp14:anchorId="0C56F45A" wp14:editId="38134D77">
-                <wp:simplePos x="0" y="0"/>
-                <wp:positionH relativeFrom="column">
-                  <wp:posOffset>1003041</wp:posOffset>
-                </wp:positionH>
-                <wp:positionV relativeFrom="paragraph">
-                  <wp:posOffset>1618861</wp:posOffset>
-                </wp:positionV>
-                <wp:extent cx="415212" cy="508519"/>
-                <wp:effectExtent l="0" t="0" r="4445" b="0"/>
-                <wp:wrapNone/>
-                <wp:docPr id="1189782067" name="Freeform 5"/>
-                <wp:cNvGraphicFramePr/>
-                <a:graphic xmlns:a="http://schemas.openxmlformats.org/drawingml/2006/main">
-                  <a:graphicData uri="http://schemas.microsoft.com/office/word/2010/wordprocessingShape">
-                    <wps:wsp>
-                      <wps:cNvSpPr/>
-                      <wps:spPr>
+                  <a:graphicData uri="http://schemas.microsoft.com/office/word/2010/wordprocessingGroup">
+                    <wpg:wgp>
+                      <wpg:cNvGrpSpPr/>
+                      <wpg:grpSpPr>
                         <a:xfrm>
                           <a:off x="0" y="0"/>
-                          <a:ext cx="415212" cy="508519"/>
+                          <a:ext cx="4285943" cy="2387600"/>
+                          <a:chOff x="0" y="0"/>
+                          <a:chExt cx="4285943" cy="2387600"/>
                         </a:xfrm>
-                        <a:custGeom>
-                          <a:avLst/>
-                          <a:gdLst>
-                            <a:gd name="connsiteX0" fmla="*/ 219269 w 415212"/>
-                            <a:gd name="connsiteY0" fmla="*/ 0 h 508519"/>
-                            <a:gd name="connsiteX1" fmla="*/ 0 w 415212"/>
-                            <a:gd name="connsiteY1" fmla="*/ 508519 h 508519"/>
-                            <a:gd name="connsiteX2" fmla="*/ 415212 w 415212"/>
-                            <a:gd name="connsiteY2" fmla="*/ 200608 h 508519"/>
-                            <a:gd name="connsiteX3" fmla="*/ 219269 w 415212"/>
-                            <a:gd name="connsiteY3" fmla="*/ 0 h 508519"/>
-                          </a:gdLst>
-                          <a:ahLst/>
-                          <a:cxnLst>
-                            <a:cxn ang="0">
-                              <a:pos x="connsiteX0" y="connsiteY0"/>
-                            </a:cxn>
-                            <a:cxn ang="0">
-                              <a:pos x="connsiteX1" y="connsiteY1"/>
-                            </a:cxn>
-                            <a:cxn ang="0">
-                              <a:pos x="connsiteX2" y="connsiteY2"/>
-                            </a:cxn>
-                            <a:cxn ang="0">
-                              <a:pos x="connsiteX3" y="connsiteY3"/>
-                            </a:cxn>
-                          </a:cxnLst>
-                          <a:rect l="l" t="t" r="r" b="b"/>
-                          <a:pathLst>
-                            <a:path w="415212" h="508519">
-                              <a:moveTo>
-                                <a:pt x="219269" y="0"/>
-                              </a:moveTo>
-                              <a:lnTo>
-                                <a:pt x="0" y="508519"/>
-                              </a:lnTo>
-                              <a:lnTo>
-                                <a:pt x="415212" y="200608"/>
-                              </a:lnTo>
-                              <a:lnTo>
-                                <a:pt x="219269" y="0"/>
-                              </a:lnTo>
-                              <a:close/>
-                            </a:path>
-                          </a:pathLst>
-                        </a:custGeom>
-                        <a:gradFill>
-                          <a:gsLst>
-                            <a:gs pos="7000">
-                              <a:srgbClr val="0080FF"/>
-                            </a:gs>
-                            <a:gs pos="55000">
-                              <a:srgbClr val="FFA200"/>
-                            </a:gs>
-                          </a:gsLst>
-                          <a:lin ang="5400000" scaled="1"/>
-                        </a:gradFill>
-                        <a:ln>
-                          <a:noFill/>
-                        </a:ln>
-                      </wps:spPr>
-                      <wps:style>
-                        <a:lnRef idx="2">
-                          <a:schemeClr val="accent1">
-                            <a:shade val="50000"/>
-                          </a:schemeClr>
-                        </a:lnRef>
-                        <a:fillRef idx="1">
-                          <a:schemeClr val="accent1"/>
-                        </a:fillRef>
-                        <a:effectRef idx="0">
-                          <a:schemeClr val="accent1"/>
-                        </a:effectRef>
-                        <a:fontRef idx="minor">
-                          <a:schemeClr val="lt1"/>
-                        </a:fontRef>
-                      </wps:style>
-                      <wps:bodyPr rot="0" spcFirstLastPara="0" vertOverflow="overflow" horzOverflow="overflow" vert="horz" wrap="square" lIns="91440" tIns="45720" rIns="91440" bIns="45720" numCol="1" spcCol="0" rtlCol="0" fromWordArt="0" anchor="ctr" anchorCtr="0" forceAA="0" compatLnSpc="1">
-                        <a:prstTxWarp prst="textNoShape">
-                          <a:avLst/>
-                        </a:prstTxWarp>
-                        <a:noAutofit/>
-                      </wps:bodyPr>
-                    </wps:wsp>
+                      </wpg:grpSpPr>
+                      <wps:wsp>
+                        <wps:cNvPr id="225640018" name="Freeform 2"/>
+                        <wps:cNvSpPr/>
+                        <wps:spPr>
+                          <a:xfrm>
+                            <a:off x="160774" y="120580"/>
+                            <a:ext cx="3946849" cy="1240971"/>
+                          </a:xfrm>
+                          <a:custGeom>
+                            <a:avLst/>
+                            <a:gdLst>
+                              <a:gd name="connsiteX0" fmla="*/ 732453 w 3946849"/>
+                              <a:gd name="connsiteY0" fmla="*/ 1240971 h 1240971"/>
+                              <a:gd name="connsiteX1" fmla="*/ 0 w 3946849"/>
+                              <a:gd name="connsiteY1" fmla="*/ 699796 h 1240971"/>
+                              <a:gd name="connsiteX2" fmla="*/ 3946849 w 3946849"/>
+                              <a:gd name="connsiteY2" fmla="*/ 0 h 1240971"/>
+                              <a:gd name="connsiteX3" fmla="*/ 732453 w 3946849"/>
+                              <a:gd name="connsiteY3" fmla="*/ 1240971 h 1240971"/>
+                            </a:gdLst>
+                            <a:ahLst/>
+                            <a:cxnLst>
+                              <a:cxn ang="0">
+                                <a:pos x="connsiteX0" y="connsiteY0"/>
+                              </a:cxn>
+                              <a:cxn ang="0">
+                                <a:pos x="connsiteX1" y="connsiteY1"/>
+                              </a:cxn>
+                              <a:cxn ang="0">
+                                <a:pos x="connsiteX2" y="connsiteY2"/>
+                              </a:cxn>
+                              <a:cxn ang="0">
+                                <a:pos x="connsiteX3" y="connsiteY3"/>
+                              </a:cxn>
+                            </a:cxnLst>
+                            <a:rect l="l" t="t" r="r" b="b"/>
+                            <a:pathLst>
+                              <a:path w="3946849" h="1240971">
+                                <a:moveTo>
+                                  <a:pt x="732453" y="1240971"/>
+                                </a:moveTo>
+                                <a:lnTo>
+                                  <a:pt x="0" y="699796"/>
+                                </a:lnTo>
+                                <a:lnTo>
+                                  <a:pt x="3946849" y="0"/>
+                                </a:lnTo>
+                                <a:lnTo>
+                                  <a:pt x="732453" y="1240971"/>
+                                </a:lnTo>
+                                <a:close/>
+                              </a:path>
+                            </a:pathLst>
+                          </a:custGeom>
+                          <a:solidFill>
+                            <a:srgbClr val="0080FF"/>
+                          </a:solidFill>
+                          <a:ln>
+                            <a:noFill/>
+                          </a:ln>
+                        </wps:spPr>
+                        <wps:style>
+                          <a:lnRef idx="2">
+                            <a:schemeClr val="accent1">
+                              <a:shade val="50000"/>
+                            </a:schemeClr>
+                          </a:lnRef>
+                          <a:fillRef idx="1">
+                            <a:schemeClr val="accent1"/>
+                          </a:fillRef>
+                          <a:effectRef idx="0">
+                            <a:schemeClr val="accent1"/>
+                          </a:effectRef>
+                          <a:fontRef idx="minor">
+                            <a:schemeClr val="lt1"/>
+                          </a:fontRef>
+                        </wps:style>
+                        <wps:bodyPr rot="0" spcFirstLastPara="0" vertOverflow="overflow" horzOverflow="overflow" vert="horz" wrap="square" lIns="91440" tIns="45720" rIns="91440" bIns="45720" numCol="1" spcCol="0" rtlCol="0" fromWordArt="0" anchor="ctr" anchorCtr="0" forceAA="0" compatLnSpc="1">
+                          <a:prstTxWarp prst="textNoShape">
+                            <a:avLst/>
+                          </a:prstTxWarp>
+                          <a:noAutofit/>
+                        </wps:bodyPr>
+                      </wps:wsp>
+                      <wps:wsp>
+                        <wps:cNvPr id="1957358576" name="Freeform 3"/>
+                        <wps:cNvSpPr/>
+                        <wps:spPr>
+                          <a:xfrm>
+                            <a:off x="1228551" y="145980"/>
+                            <a:ext cx="2892489" cy="2183364"/>
+                          </a:xfrm>
+                          <a:custGeom>
+                            <a:avLst/>
+                            <a:gdLst>
+                              <a:gd name="connsiteX0" fmla="*/ 0 w 2892489"/>
+                              <a:gd name="connsiteY0" fmla="*/ 1460241 h 2183364"/>
+                              <a:gd name="connsiteX1" fmla="*/ 704461 w 2892489"/>
+                              <a:gd name="connsiteY1" fmla="*/ 2183364 h 2183364"/>
+                              <a:gd name="connsiteX2" fmla="*/ 2892489 w 2892489"/>
+                              <a:gd name="connsiteY2" fmla="*/ 0 h 2183364"/>
+                              <a:gd name="connsiteX3" fmla="*/ 0 w 2892489"/>
+                              <a:gd name="connsiteY3" fmla="*/ 1460241 h 2183364"/>
+                            </a:gdLst>
+                            <a:ahLst/>
+                            <a:cxnLst>
+                              <a:cxn ang="0">
+                                <a:pos x="connsiteX0" y="connsiteY0"/>
+                              </a:cxn>
+                              <a:cxn ang="0">
+                                <a:pos x="connsiteX1" y="connsiteY1"/>
+                              </a:cxn>
+                              <a:cxn ang="0">
+                                <a:pos x="connsiteX2" y="connsiteY2"/>
+                              </a:cxn>
+                              <a:cxn ang="0">
+                                <a:pos x="connsiteX3" y="connsiteY3"/>
+                              </a:cxn>
+                            </a:cxnLst>
+                            <a:rect l="l" t="t" r="r" b="b"/>
+                            <a:pathLst>
+                              <a:path w="2892489" h="2183364">
+                                <a:moveTo>
+                                  <a:pt x="0" y="1460241"/>
+                                </a:moveTo>
+                                <a:lnTo>
+                                  <a:pt x="704461" y="2183364"/>
+                                </a:lnTo>
+                                <a:lnTo>
+                                  <a:pt x="2892489" y="0"/>
+                                </a:lnTo>
+                                <a:lnTo>
+                                  <a:pt x="0" y="1460241"/>
+                                </a:lnTo>
+                                <a:close/>
+                              </a:path>
+                            </a:pathLst>
+                          </a:custGeom>
+                          <a:solidFill>
+                            <a:srgbClr val="FFA200"/>
+                          </a:solidFill>
+                        </wps:spPr>
+                        <wps:style>
+                          <a:lnRef idx="2">
+                            <a:schemeClr val="accent1">
+                              <a:shade val="50000"/>
+                            </a:schemeClr>
+                          </a:lnRef>
+                          <a:fillRef idx="1">
+                            <a:schemeClr val="accent1"/>
+                          </a:fillRef>
+                          <a:effectRef idx="0">
+                            <a:schemeClr val="accent1"/>
+                          </a:effectRef>
+                          <a:fontRef idx="minor">
+                            <a:schemeClr val="lt1"/>
+                          </a:fontRef>
+                        </wps:style>
+                        <wps:bodyPr rot="0" spcFirstLastPara="0" vertOverflow="overflow" horzOverflow="overflow" vert="horz" wrap="square" lIns="91440" tIns="45720" rIns="91440" bIns="45720" numCol="1" spcCol="0" rtlCol="0" fromWordArt="0" anchor="ctr" anchorCtr="0" forceAA="0" compatLnSpc="1">
+                          <a:prstTxWarp prst="textNoShape">
+                            <a:avLst/>
+                          </a:prstTxWarp>
+                          <a:noAutofit/>
+                        </wps:bodyPr>
+                      </wps:wsp>
+                      <wps:wsp>
+                        <wps:cNvPr id="475144739" name="Freeform 4"/>
+                        <wps:cNvSpPr/>
+                        <wps:spPr>
+                          <a:xfrm>
+                            <a:off x="904352" y="120580"/>
+                            <a:ext cx="3223727" cy="1987420"/>
+                          </a:xfrm>
+                          <a:custGeom>
+                            <a:avLst/>
+                            <a:gdLst>
+                              <a:gd name="connsiteX0" fmla="*/ 0 w 3223727"/>
+                              <a:gd name="connsiteY0" fmla="*/ 1254967 h 1987420"/>
+                              <a:gd name="connsiteX1" fmla="*/ 102637 w 3223727"/>
+                              <a:gd name="connsiteY1" fmla="*/ 1987420 h 1987420"/>
+                              <a:gd name="connsiteX2" fmla="*/ 321906 w 3223727"/>
+                              <a:gd name="connsiteY2" fmla="*/ 1488232 h 1987420"/>
+                              <a:gd name="connsiteX3" fmla="*/ 3223727 w 3223727"/>
+                              <a:gd name="connsiteY3" fmla="*/ 0 h 1987420"/>
+                              <a:gd name="connsiteX4" fmla="*/ 0 w 3223727"/>
+                              <a:gd name="connsiteY4" fmla="*/ 1254967 h 1987420"/>
+                            </a:gdLst>
+                            <a:ahLst/>
+                            <a:cxnLst>
+                              <a:cxn ang="0">
+                                <a:pos x="connsiteX0" y="connsiteY0"/>
+                              </a:cxn>
+                              <a:cxn ang="0">
+                                <a:pos x="connsiteX1" y="connsiteY1"/>
+                              </a:cxn>
+                              <a:cxn ang="0">
+                                <a:pos x="connsiteX2" y="connsiteY2"/>
+                              </a:cxn>
+                              <a:cxn ang="0">
+                                <a:pos x="connsiteX3" y="connsiteY3"/>
+                              </a:cxn>
+                              <a:cxn ang="0">
+                                <a:pos x="connsiteX4" y="connsiteY4"/>
+                              </a:cxn>
+                            </a:cxnLst>
+                            <a:rect l="l" t="t" r="r" b="b"/>
+                            <a:pathLst>
+                              <a:path w="3223727" h="1987420">
+                                <a:moveTo>
+                                  <a:pt x="0" y="1254967"/>
+                                </a:moveTo>
+                                <a:lnTo>
+                                  <a:pt x="102637" y="1987420"/>
+                                </a:lnTo>
+                                <a:lnTo>
+                                  <a:pt x="321906" y="1488232"/>
+                                </a:lnTo>
+                                <a:lnTo>
+                                  <a:pt x="3223727" y="0"/>
+                                </a:lnTo>
+                                <a:lnTo>
+                                  <a:pt x="0" y="1254967"/>
+                                </a:lnTo>
+                                <a:close/>
+                              </a:path>
+                            </a:pathLst>
+                          </a:custGeom>
+                          <a:gradFill flip="none" rotWithShape="1">
+                            <a:gsLst>
+                              <a:gs pos="35000">
+                                <a:srgbClr val="0080FF"/>
+                              </a:gs>
+                              <a:gs pos="43000">
+                                <a:srgbClr val="FFA200"/>
+                              </a:gs>
+                            </a:gsLst>
+                            <a:lin ang="5400000" scaled="1"/>
+                            <a:tileRect/>
+                          </a:gradFill>
+                          <a:ln>
+                            <a:noFill/>
+                          </a:ln>
+                        </wps:spPr>
+                        <wps:style>
+                          <a:lnRef idx="2">
+                            <a:schemeClr val="accent1">
+                              <a:shade val="50000"/>
+                            </a:schemeClr>
+                          </a:lnRef>
+                          <a:fillRef idx="1">
+                            <a:schemeClr val="accent1"/>
+                          </a:fillRef>
+                          <a:effectRef idx="0">
+                            <a:schemeClr val="accent1"/>
+                          </a:effectRef>
+                          <a:fontRef idx="minor">
+                            <a:schemeClr val="lt1"/>
+                          </a:fontRef>
+                        </wps:style>
+                        <wps:bodyPr rot="0" spcFirstLastPara="0" vertOverflow="overflow" horzOverflow="overflow" vert="horz" wrap="square" lIns="91440" tIns="45720" rIns="91440" bIns="45720" numCol="1" spcCol="0" rtlCol="0" fromWordArt="0" anchor="ctr" anchorCtr="0" forceAA="0" compatLnSpc="1">
+                          <a:prstTxWarp prst="textNoShape">
+                            <a:avLst/>
+                          </a:prstTxWarp>
+                          <a:noAutofit/>
+                        </wps:bodyPr>
+                      </wps:wsp>
+                      <wps:wsp>
+                        <wps:cNvPr id="1189782067" name="Freeform 5"/>
+                        <wps:cNvSpPr/>
+                        <wps:spPr>
+                          <a:xfrm>
+                            <a:off x="1004835" y="1617785"/>
+                            <a:ext cx="415212" cy="508519"/>
+                          </a:xfrm>
+                          <a:custGeom>
+                            <a:avLst/>
+                            <a:gdLst>
+                              <a:gd name="connsiteX0" fmla="*/ 219269 w 415212"/>
+                              <a:gd name="connsiteY0" fmla="*/ 0 h 508519"/>
+                              <a:gd name="connsiteX1" fmla="*/ 0 w 415212"/>
+                              <a:gd name="connsiteY1" fmla="*/ 508519 h 508519"/>
+                              <a:gd name="connsiteX2" fmla="*/ 415212 w 415212"/>
+                              <a:gd name="connsiteY2" fmla="*/ 200608 h 508519"/>
+                              <a:gd name="connsiteX3" fmla="*/ 219269 w 415212"/>
+                              <a:gd name="connsiteY3" fmla="*/ 0 h 508519"/>
+                            </a:gdLst>
+                            <a:ahLst/>
+                            <a:cxnLst>
+                              <a:cxn ang="0">
+                                <a:pos x="connsiteX0" y="connsiteY0"/>
+                              </a:cxn>
+                              <a:cxn ang="0">
+                                <a:pos x="connsiteX1" y="connsiteY1"/>
+                              </a:cxn>
+                              <a:cxn ang="0">
+                                <a:pos x="connsiteX2" y="connsiteY2"/>
+                              </a:cxn>
+                              <a:cxn ang="0">
+                                <a:pos x="connsiteX3" y="connsiteY3"/>
+                              </a:cxn>
+                            </a:cxnLst>
+                            <a:rect l="l" t="t" r="r" b="b"/>
+                            <a:pathLst>
+                              <a:path w="415212" h="508519">
+                                <a:moveTo>
+                                  <a:pt x="219269" y="0"/>
+                                </a:moveTo>
+                                <a:lnTo>
+                                  <a:pt x="0" y="508519"/>
+                                </a:lnTo>
+                                <a:lnTo>
+                                  <a:pt x="415212" y="200608"/>
+                                </a:lnTo>
+                                <a:lnTo>
+                                  <a:pt x="219269" y="0"/>
+                                </a:lnTo>
+                                <a:close/>
+                              </a:path>
+                            </a:pathLst>
+                          </a:custGeom>
+                          <a:gradFill>
+                            <a:gsLst>
+                              <a:gs pos="7000">
+                                <a:srgbClr val="0080FF"/>
+                              </a:gs>
+                              <a:gs pos="55000">
+                                <a:srgbClr val="FFA200"/>
+                              </a:gs>
+                            </a:gsLst>
+                            <a:lin ang="5400000" scaled="1"/>
+                          </a:gradFill>
+                          <a:ln>
+                            <a:noFill/>
+                          </a:ln>
+                        </wps:spPr>
+                        <wps:style>
+                          <a:lnRef idx="2">
+                            <a:schemeClr val="accent1">
+                              <a:shade val="50000"/>
+                            </a:schemeClr>
+                          </a:lnRef>
+                          <a:fillRef idx="1">
+                            <a:schemeClr val="accent1"/>
+                          </a:fillRef>
+                          <a:effectRef idx="0">
+                            <a:schemeClr val="accent1"/>
+                          </a:effectRef>
+                          <a:fontRef idx="minor">
+                            <a:schemeClr val="lt1"/>
+                          </a:fontRef>
+                        </wps:style>
+                        <wps:bodyPr rot="0" spcFirstLastPara="0" vertOverflow="overflow" horzOverflow="overflow" vert="horz" wrap="square" lIns="91440" tIns="45720" rIns="91440" bIns="45720" numCol="1" spcCol="0" rtlCol="0" fromWordArt="0" anchor="ctr" anchorCtr="0" forceAA="0" compatLnSpc="1">
+                          <a:prstTxWarp prst="textNoShape">
+                            <a:avLst/>
+                          </a:prstTxWarp>
+                          <a:noAutofit/>
+                        </wps:bodyPr>
+                      </wps:wsp>
+                      <wps:wsp>
+                        <wps:cNvPr id="1322101696" name="Right Triangle 6"/>
+                        <wps:cNvSpPr/>
+                        <wps:spPr>
+                          <a:xfrm rot="20361187" flipV="1">
+                            <a:off x="834013" y="740229"/>
+                            <a:ext cx="3451930" cy="347010"/>
+                          </a:xfrm>
+                          <a:prstGeom prst="rtTriangle">
+                            <a:avLst/>
+                          </a:prstGeom>
+                          <a:gradFill>
+                            <a:gsLst>
+                              <a:gs pos="80000">
+                                <a:srgbClr val="0080FF"/>
+                              </a:gs>
+                              <a:gs pos="29000">
+                                <a:srgbClr val="FFA200"/>
+                              </a:gs>
+                            </a:gsLst>
+                            <a:lin ang="5400000" scaled="1"/>
+                          </a:gradFill>
+                          <a:ln>
+                            <a:noFill/>
+                          </a:ln>
+                        </wps:spPr>
+                        <wps:style>
+                          <a:lnRef idx="2">
+                            <a:schemeClr val="accent1">
+                              <a:shade val="50000"/>
+                            </a:schemeClr>
+                          </a:lnRef>
+                          <a:fillRef idx="1">
+                            <a:schemeClr val="accent1"/>
+                          </a:fillRef>
+                          <a:effectRef idx="0">
+                            <a:schemeClr val="accent1"/>
+                          </a:effectRef>
+                          <a:fontRef idx="minor">
+                            <a:schemeClr val="lt1"/>
+                          </a:fontRef>
+                        </wps:style>
+                        <wps:bodyPr rot="0" spcFirstLastPara="0" vertOverflow="overflow" horzOverflow="overflow" vert="horz" wrap="square" lIns="91440" tIns="45720" rIns="91440" bIns="45720" numCol="1" spcCol="0" rtlCol="0" fromWordArt="0" anchor="ctr" anchorCtr="0" forceAA="0" compatLnSpc="1">
+                          <a:prstTxWarp prst="textNoShape">
+                            <a:avLst/>
+                          </a:prstTxWarp>
+                          <a:noAutofit/>
+                        </wps:bodyPr>
+                      </wps:wsp>
+                      <pic:pic xmlns:pic="http://schemas.openxmlformats.org/drawingml/2006/picture">
+                        <pic:nvPicPr>
+                          <pic:cNvPr id="1905888408" name="Picture 1" descr="A paper planes on a black background&#10;&#10;Description automatically generated"/>
+                          <pic:cNvPicPr>
+                            <a:picLocks noChangeAspect="1"/>
+                          </pic:cNvPicPr>
+                        </pic:nvPicPr>
+                        <pic:blipFill>
+                          <a:blip r:embed="rId5">
+                            <a:extLst>
+                              <a:ext uri="{28A0092B-C50C-407E-A947-70E740481C1C}">
+                                <a14:useLocalDpi xmlns:a14="http://schemas.microsoft.com/office/drawing/2010/main" val="0"/>
+                              </a:ext>
+                            </a:extLst>
+                          </a:blip>
+                          <a:stretch>
+                            <a:fillRect/>
+                          </a:stretch>
+                        </pic:blipFill>
+                        <pic:spPr>
+                          <a:xfrm>
+                            <a:off x="0" y="0"/>
+                            <a:ext cx="4216400" cy="2387600"/>
+                          </a:xfrm>
+                          <a:prstGeom prst="rect">
+                            <a:avLst/>
+                          </a:prstGeom>
+                        </pic:spPr>
+                      </pic:pic>
+                    </wpg:wgp>
                   </a:graphicData>
                 </a:graphic>
               </wp:anchor>
@@ -222,137 +484,172 @@
           </mc:Choice>
           <mc:Fallback>
             <w:pict>
-              <v:shape w14:anchorId="6EB8489C" id="Freeform 5" o:spid="_x0000_s1026" style="position:absolute;margin-left:79pt;margin-top:127.45pt;width:32.7pt;height:40.05pt;z-index:251662336;visibility:visible;mso-wrap-style:square;mso-wrap-distance-left:9pt;mso-wrap-distance-top:0;mso-wrap-distance-right:9pt;mso-wrap-distance-bottom:0;mso-position-horizontal:absolute;mso-position-horizontal-relative:text;mso-position-vertical:absolute;mso-position-vertical-relative:text;v-text-anchor:middle" coordsize="415212,508519" o:gfxdata="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" path="m219269,l,508519,415212,200608,219269,xe" fillcolor="#0080ff" stroked="f" strokeweight="1pt">
-                <v:fill color2="#ffa200" colors="0 #0080ff;4588f #0080ff" focus="100%" type="gradient"/>
-                <v:stroke joinstyle="miter"/>
-                <v:path arrowok="t" o:connecttype="custom" o:connectlocs="219269,0;0,508519;415212,200608;219269,0" o:connectangles="0,0,0,0"/>
-              </v:shape>
+              <v:group w14:anchorId="59EDA91E" id="Group 7" o:spid="_x0000_s1026" style="position:absolute;margin-left:0;margin-top:0;width:337.5pt;height:188pt;z-index:251662336" coordsize="42859,23876" o:gfxdata="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">
+                <v:shape id="Freeform 2" o:spid="_x0000_s1027" style="position:absolute;left:1607;top:1205;width:39469;height:12410;visibility:visible;mso-wrap-style:square;v-text-anchor:middle" coordsize="3946849,1240971" o:gfxdata="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" path="m732453,1240971l,699796,3946849,,732453,1240971xe" fillcolor="#0080ff" stroked="f" strokeweight="1pt">
+                  <v:stroke joinstyle="miter"/>
+                  <v:path arrowok="t" o:connecttype="custom" o:connectlocs="732453,1240971;0,699796;3946849,0;732453,1240971" o:connectangles="0,0,0,0"/>
+                </v:shape>
+                <v:shape id="Freeform 3" o:spid="_x0000_s1028" style="position:absolute;left:12285;top:1459;width:28925;height:21834;visibility:visible;mso-wrap-style:square;v-text-anchor:middle" coordsize="2892489,2183364" o:gfxdata="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" path="m,1460241r704461,723123l2892489,,,1460241xe" fillcolor="#ffa200" strokecolor="#1f3763 [1604]" strokeweight="1pt">
+                  <v:stroke joinstyle="miter"/>
+                  <v:path arrowok="t" o:connecttype="custom" o:connectlocs="0,1460241;704461,2183364;2892489,0;0,1460241" o:connectangles="0,0,0,0"/>
+                </v:shape>
+                <v:shape id="Freeform 4" o:spid="_x0000_s1029" style="position:absolute;left:9043;top:1205;width:32237;height:19875;visibility:visible;mso-wrap-style:square;v-text-anchor:middle" coordsize="3223727,1987420" o:gfxdata="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" path="m,1254967r102637,732453l321906,1488232,3223727,,,1254967xe" fillcolor="#0080ff" stroked="f" strokeweight="1pt">
+                  <v:fill color2="#ffa200" rotate="t" colors="0 #0080ff;22938f #0080ff" focus="100%" type="gradient"/>
+                  <v:stroke joinstyle="miter"/>
+                  <v:path arrowok="t" o:connecttype="custom" o:connectlocs="0,1254967;102637,1987420;321906,1488232;3223727,0;0,1254967" o:connectangles="0,0,0,0,0"/>
+                </v:shape>
+                <v:shape id="Freeform 5" o:spid="_x0000_s1030" style="position:absolute;left:10048;top:16177;width:4152;height:5086;visibility:visible;mso-wrap-style:square;v-text-anchor:middle" coordsize="415212,508519" o:gfxdata="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" path="m219269,l,508519,415212,200608,219269,xe" fillcolor="#0080ff" stroked="f" strokeweight="1pt">
+                  <v:fill color2="#ffa200" colors="0 #0080ff;4588f #0080ff" focus="100%" type="gradient"/>
+                  <v:stroke joinstyle="miter"/>
+                  <v:path arrowok="t" o:connecttype="custom" o:connectlocs="219269,0;0,508519;415212,200608;219269,0" o:connectangles="0,0,0,0"/>
+                </v:shape>
+                <v:shapetype id="_x0000_t6" coordsize="21600,21600" o:spt="6" path="m,l,21600r21600,xe">
+                  <v:stroke joinstyle="miter"/>
+                  <v:path gradientshapeok="t" o:connecttype="custom" o:connectlocs="0,0;0,10800;0,21600;10800,21600;21600,21600;10800,10800" textboxrect="1800,12600,12600,19800"/>
+                </v:shapetype>
+                <v:shape id="Right Triangle 6" o:spid="_x0000_s1031" type="#_x0000_t6" style="position:absolute;left:8340;top:7402;width:34519;height:3470;rotation:1353114fd;flip:y;visibility:visible;mso-wrap-style:square;v-text-anchor:middle" o:gfxdata="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" fillcolor="#ffa200" stroked="f" strokeweight="1pt">
+                  <v:fill color2="#0080ff" colors="0 #ffa200;19005f #ffa200" focus="100%" type="gradient"/>
+                </v:shape>
+                <v:shapetype id="_x0000_t75" coordsize="21600,21600" o:spt="75" o:preferrelative="t" path="m@4@5l@4@11@9@11@9@5xe" filled="f" stroked="f">
+                  <v:stroke joinstyle="miter"/>
+                  <v:formulas>
+                    <v:f eqn="if lineDrawn pixelLineWidth 0"/>
+                    <v:f eqn="sum @0 1 0"/>
+                    <v:f eqn="sum 0 0 @1"/>
+                    <v:f eqn="prod @2 1 2"/>
+                    <v:f eqn="prod @3 21600 pixelWidth"/>
+                    <v:f eqn="prod @3 21600 pixelHeight"/>
+                    <v:f eqn="sum @0 0 1"/>
+                    <v:f eqn="prod @6 1 2"/>
+                    <v:f eqn="prod @7 21600 pixelWidth"/>
+                    <v:f eqn="sum @8 21600 0"/>
+                    <v:f eqn="prod @7 21600 pixelHeight"/>
+                    <v:f eqn="sum @10 21600 0"/>
+                  </v:formulas>
+                  <v:path o:extrusionok="f" gradientshapeok="t" o:connecttype="rect"/>
+                  <o:lock v:ext="edit" aspectratio="t"/>
+                </v:shapetype>
+                <v:shape id="Picture 1" o:spid="_x0000_s1032" type="#_x0000_t75" alt="A paper planes on a black background&#10;&#10;Description automatically generated" style="position:absolute;width:42164;height:23876;visibility:visible;mso-wrap-style:square" o:gfxdata="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">
+                  <v:imagedata r:id="rId6" o:title="A paper planes on a black background&#10;&#10;Description automatically generated"/>
+                </v:shape>
+              </v:group>
             </w:pict>
           </mc:Fallback>
         </mc:AlternateContent>
       </w:r>
+    </w:p>
+    <w:p/>
+    <w:p/>
+    <w:p/>
+    <w:p/>
+    <w:p>
       <w:r>
         <w:rPr>
           <w:noProof/>
         </w:rPr>
         <mc:AlternateContent>
-          <mc:Choice Requires="wps">
+          <mc:Choice Requires="wpg">
             <w:drawing>
-              <wp:anchor distT="0" distB="0" distL="114300" distR="114300" simplePos="0" relativeHeight="251661312" behindDoc="0" locked="0" layoutInCell="1" allowOverlap="1" wp14:anchorId="4E563508" wp14:editId="2506E290">
+              <wp:anchor distT="0" distB="0" distL="114300" distR="114300" simplePos="0" relativeHeight="251665408" behindDoc="0" locked="0" layoutInCell="1" allowOverlap="1" wp14:anchorId="4D5C2596" wp14:editId="0F629450">
                 <wp:simplePos x="0" y="0"/>
                 <wp:positionH relativeFrom="column">
-                  <wp:posOffset>900404</wp:posOffset>
+                  <wp:posOffset>3934209</wp:posOffset>
                 </wp:positionH>
                 <wp:positionV relativeFrom="paragraph">
-                  <wp:posOffset>116633</wp:posOffset>
+                  <wp:posOffset>39670</wp:posOffset>
                 </wp:positionV>
-                <wp:extent cx="3223727" cy="1987420"/>
-                <wp:effectExtent l="0" t="0" r="2540" b="0"/>
+                <wp:extent cx="607646" cy="714692"/>
+                <wp:effectExtent l="25400" t="25400" r="40640" b="47625"/>
                 <wp:wrapNone/>
-                <wp:docPr id="475144739" name="Freeform 4"/>
+                <wp:docPr id="1550946756" name="Group 10"/>
                 <wp:cNvGraphicFramePr/>
                 <a:graphic xmlns:a="http://schemas.openxmlformats.org/drawingml/2006/main">
-                  <a:graphicData uri="http://schemas.microsoft.com/office/word/2010/wordprocessingShape">
-                    <wps:wsp>
-                      <wps:cNvSpPr/>
-                      <wps:spPr>
+                  <a:graphicData uri="http://schemas.microsoft.com/office/word/2010/wordprocessingGroup">
+                    <wpg:wgp>
+                      <wpg:cNvGrpSpPr/>
+                      <wpg:grpSpPr>
                         <a:xfrm>
                           <a:off x="0" y="0"/>
-                          <a:ext cx="3223727" cy="1987420"/>
+                          <a:ext cx="607646" cy="714692"/>
+                          <a:chOff x="0" y="0"/>
+                          <a:chExt cx="607646" cy="714692"/>
                         </a:xfrm>
-                        <a:custGeom>
-                          <a:avLst/>
-                          <a:gdLst>
-                            <a:gd name="connsiteX0" fmla="*/ 0 w 3223727"/>
-                            <a:gd name="connsiteY0" fmla="*/ 1254967 h 1987420"/>
-                            <a:gd name="connsiteX1" fmla="*/ 102637 w 3223727"/>
-                            <a:gd name="connsiteY1" fmla="*/ 1987420 h 1987420"/>
-                            <a:gd name="connsiteX2" fmla="*/ 321906 w 3223727"/>
-                            <a:gd name="connsiteY2" fmla="*/ 1488232 h 1987420"/>
-                            <a:gd name="connsiteX3" fmla="*/ 3223727 w 3223727"/>
-                            <a:gd name="connsiteY3" fmla="*/ 0 h 1987420"/>
-                            <a:gd name="connsiteX4" fmla="*/ 0 w 3223727"/>
-                            <a:gd name="connsiteY4" fmla="*/ 1254967 h 1987420"/>
-                          </a:gdLst>
-                          <a:ahLst/>
-                          <a:cxnLst>
-                            <a:cxn ang="0">
-                              <a:pos x="connsiteX0" y="connsiteY0"/>
-                            </a:cxn>
-                            <a:cxn ang="0">
-                              <a:pos x="connsiteX1" y="connsiteY1"/>
-                            </a:cxn>
-                            <a:cxn ang="0">
-                              <a:pos x="connsiteX2" y="connsiteY2"/>
-                            </a:cxn>
-                            <a:cxn ang="0">
-                              <a:pos x="connsiteX3" y="connsiteY3"/>
-                            </a:cxn>
-                            <a:cxn ang="0">
-                              <a:pos x="connsiteX4" y="connsiteY4"/>
-                            </a:cxn>
-                          </a:cxnLst>
-                          <a:rect l="l" t="t" r="r" b="b"/>
-                          <a:pathLst>
-                            <a:path w="3223727" h="1987420">
-                              <a:moveTo>
-                                <a:pt x="0" y="1254967"/>
-                              </a:moveTo>
-                              <a:lnTo>
-                                <a:pt x="102637" y="1987420"/>
-                              </a:lnTo>
-                              <a:lnTo>
-                                <a:pt x="321906" y="1488232"/>
-                              </a:lnTo>
-                              <a:lnTo>
-                                <a:pt x="3223727" y="0"/>
-                              </a:lnTo>
-                              <a:lnTo>
-                                <a:pt x="0" y="1254967"/>
-                              </a:lnTo>
-                              <a:close/>
-                            </a:path>
-                          </a:pathLst>
-                        </a:custGeom>
-                        <a:gradFill flip="none" rotWithShape="1">
-                          <a:gsLst>
-                            <a:gs pos="35000">
-                              <a:srgbClr val="0080FF"/>
-                            </a:gs>
-                            <a:gs pos="43000">
-                              <a:srgbClr val="FFA200"/>
-                            </a:gs>
-                          </a:gsLst>
-                          <a:lin ang="5400000" scaled="1"/>
-                          <a:tileRect/>
-                        </a:gradFill>
-                        <a:ln>
+                      </wpg:grpSpPr>
+                      <wps:wsp>
+                        <wps:cNvPr id="443108008" name="Oval 8"/>
+                        <wps:cNvSpPr/>
+                        <wps:spPr>
+                          <a:xfrm>
+                            <a:off x="0" y="0"/>
+                            <a:ext cx="540000" cy="540000"/>
+                          </a:xfrm>
+                          <a:prstGeom prst="ellipse">
+                            <a:avLst/>
+                          </a:prstGeom>
                           <a:noFill/>
-                        </a:ln>
-                      </wps:spPr>
-                      <wps:style>
-                        <a:lnRef idx="2">
-                          <a:schemeClr val="accent1">
-                            <a:shade val="50000"/>
-                          </a:schemeClr>
-                        </a:lnRef>
-                        <a:fillRef idx="1">
-                          <a:schemeClr val="accent1"/>
-                        </a:fillRef>
-                        <a:effectRef idx="0">
-                          <a:schemeClr val="accent1"/>
-                        </a:effectRef>
-                        <a:fontRef idx="minor">
-                          <a:schemeClr val="lt1"/>
-                        </a:fontRef>
-                      </wps:style>
-                      <wps:bodyPr rot="0" spcFirstLastPara="0" vertOverflow="overflow" horzOverflow="overflow" vert="horz" wrap="square" lIns="91440" tIns="45720" rIns="91440" bIns="45720" numCol="1" spcCol="0" rtlCol="0" fromWordArt="0" anchor="ctr" anchorCtr="0" forceAA="0" compatLnSpc="1">
-                        <a:prstTxWarp prst="textNoShape">
-                          <a:avLst/>
-                        </a:prstTxWarp>
-                        <a:noAutofit/>
-                      </wps:bodyPr>
-                    </wps:wsp>
+                          <a:ln w="57150">
+                            <a:solidFill>
+                              <a:schemeClr val="tx1"/>
+                            </a:solidFill>
+                          </a:ln>
+                        </wps:spPr>
+                        <wps:style>
+                          <a:lnRef idx="2">
+                            <a:schemeClr val="accent1">
+                              <a:shade val="50000"/>
+                            </a:schemeClr>
+                          </a:lnRef>
+                          <a:fillRef idx="1">
+                            <a:schemeClr val="accent1"/>
+                          </a:fillRef>
+                          <a:effectRef idx="0">
+                            <a:schemeClr val="accent1"/>
+                          </a:effectRef>
+                          <a:fontRef idx="minor">
+                            <a:schemeClr val="lt1"/>
+                          </a:fontRef>
+                        </wps:style>
+                        <wps:bodyPr rot="0" spcFirstLastPara="0" vertOverflow="overflow" horzOverflow="overflow" vert="horz" wrap="square" lIns="91440" tIns="45720" rIns="91440" bIns="45720" numCol="1" spcCol="0" rtlCol="0" fromWordArt="0" anchor="ctr" anchorCtr="0" forceAA="0" compatLnSpc="1">
+                          <a:prstTxWarp prst="textNoShape">
+                            <a:avLst/>
+                          </a:prstTxWarp>
+                          <a:noAutofit/>
+                        </wps:bodyPr>
+                      </wps:wsp>
+                      <wps:wsp>
+                        <wps:cNvPr id="238751433" name="Straight Connector 9"/>
+                        <wps:cNvCnPr/>
+                        <wps:spPr>
+                          <a:xfrm>
+                            <a:off x="422031" y="472273"/>
+                            <a:ext cx="185615" cy="242419"/>
+                          </a:xfrm>
+                          <a:prstGeom prst="line">
+                            <a:avLst/>
+                          </a:prstGeom>
+                          <a:ln w="57150">
+                            <a:solidFill>
+                              <a:schemeClr val="tx1"/>
+                            </a:solidFill>
+                          </a:ln>
+                        </wps:spPr>
+                        <wps:style>
+                          <a:lnRef idx="1">
+                            <a:schemeClr val="accent1"/>
+                          </a:lnRef>
+                          <a:fillRef idx="0">
+                            <a:schemeClr val="accent1"/>
+                          </a:fillRef>
+                          <a:effectRef idx="0">
+                            <a:schemeClr val="accent1"/>
+                          </a:effectRef>
+                          <a:fontRef idx="minor">
+                            <a:schemeClr val="tx1"/>
+                          </a:fontRef>
+                        </wps:style>
+                        <wps:bodyPr/>
+                      </wps:wsp>
+                    </wpg:wgp>
                   </a:graphicData>
                 </a:graphic>
               </wp:anchor>
@@ -360,311 +657,17 @@
           </mc:Choice>
           <mc:Fallback>
             <w:pict>
-              <v:shape w14:anchorId="2128534A" id="Freeform 4" o:spid="_x0000_s1026" style="position:absolute;margin-left:70.9pt;margin-top:9.2pt;width:253.85pt;height:156.5pt;z-index:251661312;visibility:visible;mso-wrap-style:square;mso-wrap-distance-left:9pt;mso-wrap-distance-top:0;mso-wrap-distance-right:9pt;mso-wrap-distance-bottom:0;mso-position-horizontal:absolute;mso-position-horizontal-relative:text;mso-position-vertical:absolute;mso-position-vertical-relative:text;v-text-anchor:middle" coordsize="3223727,1987420" o:gfxdata="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" path="m,1254967r102637,732453l321906,1488232,3223727,,,1254967xe" fillcolor="#0080ff" stroked="f" strokeweight="1pt">
-                <v:fill color2="#ffa200" rotate="t" colors="0 #0080ff;22938f #0080ff" focus="100%" type="gradient"/>
-                <v:stroke joinstyle="miter"/>
-                <v:path arrowok="t" o:connecttype="custom" o:connectlocs="0,1254967;102637,1987420;321906,1488232;3223727,0;0,1254967" o:connectangles="0,0,0,0,0"/>
-              </v:shape>
+              <v:group w14:anchorId="36882A56" id="Group 10" o:spid="_x0000_s1026" style="position:absolute;margin-left:309.8pt;margin-top:3.1pt;width:47.85pt;height:56.25pt;z-index:251665408" coordsize="6076,7146" o:gfxdata="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">
+                <v:oval id="Oval 8" o:spid="_x0000_s1027" style="position:absolute;width:5400;height:5400;visibility:visible;mso-wrap-style:square;v-text-anchor:middle" o:gfxdata="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" filled="f" strokecolor="black [3213]" strokeweight="4.5pt">
+                  <v:stroke joinstyle="miter"/>
+                </v:oval>
+                <v:line id="Straight Connector 9" o:spid="_x0000_s1028" style="position:absolute;visibility:visible;mso-wrap-style:square" from="4220,4722" to="6076,7146" o:connectortype="straight" o:gfxdata="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" strokecolor="black [3213]" strokeweight="4.5pt">
+                  <v:stroke joinstyle="miter"/>
+                </v:line>
+              </v:group>
             </w:pict>
           </mc:Fallback>
         </mc:AlternateContent>
-      </w:r>
-      <w:r>
-        <w:rPr>
-          <w:noProof/>
-        </w:rPr>
-        <mc:AlternateContent>
-          <mc:Choice Requires="wps">
-            <w:drawing>
-              <wp:anchor distT="0" distB="0" distL="114300" distR="114300" simplePos="0" relativeHeight="251660288" behindDoc="0" locked="0" layoutInCell="1" allowOverlap="1" wp14:anchorId="4853AAB3" wp14:editId="75B283FA">
-                <wp:simplePos x="0" y="0"/>
-                <wp:positionH relativeFrom="column">
-                  <wp:posOffset>1226976</wp:posOffset>
-                </wp:positionH>
-                <wp:positionV relativeFrom="paragraph">
-                  <wp:posOffset>144624</wp:posOffset>
-                </wp:positionV>
-                <wp:extent cx="2892489" cy="2183364"/>
-                <wp:effectExtent l="12700" t="25400" r="53975" b="26670"/>
-                <wp:wrapNone/>
-                <wp:docPr id="1957358576" name="Freeform 3"/>
-                <wp:cNvGraphicFramePr/>
-                <a:graphic xmlns:a="http://schemas.openxmlformats.org/drawingml/2006/main">
-                  <a:graphicData uri="http://schemas.microsoft.com/office/word/2010/wordprocessingShape">
-                    <wps:wsp>
-                      <wps:cNvSpPr/>
-                      <wps:spPr>
-                        <a:xfrm>
-                          <a:off x="0" y="0"/>
-                          <a:ext cx="2892489" cy="2183364"/>
-                        </a:xfrm>
-                        <a:custGeom>
-                          <a:avLst/>
-                          <a:gdLst>
-                            <a:gd name="connsiteX0" fmla="*/ 0 w 2892489"/>
-                            <a:gd name="connsiteY0" fmla="*/ 1460241 h 2183364"/>
-                            <a:gd name="connsiteX1" fmla="*/ 704461 w 2892489"/>
-                            <a:gd name="connsiteY1" fmla="*/ 2183364 h 2183364"/>
-                            <a:gd name="connsiteX2" fmla="*/ 2892489 w 2892489"/>
-                            <a:gd name="connsiteY2" fmla="*/ 0 h 2183364"/>
-                            <a:gd name="connsiteX3" fmla="*/ 0 w 2892489"/>
-                            <a:gd name="connsiteY3" fmla="*/ 1460241 h 2183364"/>
-                          </a:gdLst>
-                          <a:ahLst/>
-                          <a:cxnLst>
-                            <a:cxn ang="0">
-                              <a:pos x="connsiteX0" y="connsiteY0"/>
-                            </a:cxn>
-                            <a:cxn ang="0">
-                              <a:pos x="connsiteX1" y="connsiteY1"/>
-                            </a:cxn>
-                            <a:cxn ang="0">
-                              <a:pos x="connsiteX2" y="connsiteY2"/>
-                            </a:cxn>
-                            <a:cxn ang="0">
-                              <a:pos x="connsiteX3" y="connsiteY3"/>
-                            </a:cxn>
-                          </a:cxnLst>
-                          <a:rect l="l" t="t" r="r" b="b"/>
-                          <a:pathLst>
-                            <a:path w="2892489" h="2183364">
-                              <a:moveTo>
-                                <a:pt x="0" y="1460241"/>
-                              </a:moveTo>
-                              <a:lnTo>
-                                <a:pt x="704461" y="2183364"/>
-                              </a:lnTo>
-                              <a:lnTo>
-                                <a:pt x="2892489" y="0"/>
-                              </a:lnTo>
-                              <a:lnTo>
-                                <a:pt x="0" y="1460241"/>
-                              </a:lnTo>
-                              <a:close/>
-                            </a:path>
-                          </a:pathLst>
-                        </a:custGeom>
-                        <a:solidFill>
-                          <a:srgbClr val="FFA200"/>
-                        </a:solidFill>
-                      </wps:spPr>
-                      <wps:style>
-                        <a:lnRef idx="2">
-                          <a:schemeClr val="accent1">
-                            <a:shade val="50000"/>
-                          </a:schemeClr>
-                        </a:lnRef>
-                        <a:fillRef idx="1">
-                          <a:schemeClr val="accent1"/>
-                        </a:fillRef>
-                        <a:effectRef idx="0">
-                          <a:schemeClr val="accent1"/>
-                        </a:effectRef>
-                        <a:fontRef idx="minor">
-                          <a:schemeClr val="lt1"/>
-                        </a:fontRef>
-                      </wps:style>
-                      <wps:bodyPr rot="0" spcFirstLastPara="0" vertOverflow="overflow" horzOverflow="overflow" vert="horz" wrap="square" lIns="91440" tIns="45720" rIns="91440" bIns="45720" numCol="1" spcCol="0" rtlCol="0" fromWordArt="0" anchor="ctr" anchorCtr="0" forceAA="0" compatLnSpc="1">
-                        <a:prstTxWarp prst="textNoShape">
-                          <a:avLst/>
-                        </a:prstTxWarp>
-                        <a:noAutofit/>
-                      </wps:bodyPr>
-                    </wps:wsp>
-                  </a:graphicData>
-                </a:graphic>
-              </wp:anchor>
-            </w:drawing>
-          </mc:Choice>
-          <mc:Fallback>
-            <w:pict>
-              <v:shape w14:anchorId="04C22898" id="Freeform 3" o:spid="_x0000_s1026" style="position:absolute;margin-left:96.6pt;margin-top:11.4pt;width:227.75pt;height:171.9pt;z-index:251660288;visibility:visible;mso-wrap-style:square;mso-wrap-distance-left:9pt;mso-wrap-distance-top:0;mso-wrap-distance-right:9pt;mso-wrap-distance-bottom:0;mso-position-horizontal:absolute;mso-position-horizontal-relative:text;mso-position-vertical:absolute;mso-position-vertical-relative:text;v-text-anchor:middle" coordsize="2892489,2183364" o:gfxdata="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" path="m,1460241r704461,723123l2892489,,,1460241xe" fillcolor="#ffa200" strokecolor="#1f3763 [1604]" strokeweight="1pt">
-                <v:stroke joinstyle="miter"/>
-                <v:path arrowok="t" o:connecttype="custom" o:connectlocs="0,1460241;704461,2183364;2892489,0;0,1460241" o:connectangles="0,0,0,0"/>
-              </v:shape>
-            </w:pict>
-          </mc:Fallback>
-        </mc:AlternateContent>
-      </w:r>
-      <w:r>
-        <w:rPr>
-          <w:noProof/>
-        </w:rPr>
-        <mc:AlternateContent>
-          <mc:Choice Requires="wps">
-            <w:drawing>
-              <wp:anchor distT="0" distB="0" distL="114300" distR="114300" simplePos="0" relativeHeight="251659264" behindDoc="0" locked="0" layoutInCell="1" allowOverlap="1" wp14:anchorId="4F2D2286" wp14:editId="109F370F">
-                <wp:simplePos x="0" y="0"/>
-                <wp:positionH relativeFrom="column">
-                  <wp:posOffset>163286</wp:posOffset>
-                </wp:positionH>
-                <wp:positionV relativeFrom="paragraph">
-                  <wp:posOffset>121298</wp:posOffset>
-                </wp:positionV>
-                <wp:extent cx="3946849" cy="1240971"/>
-                <wp:effectExtent l="0" t="0" r="3175" b="3810"/>
-                <wp:wrapNone/>
-                <wp:docPr id="225640018" name="Freeform 2"/>
-                <wp:cNvGraphicFramePr/>
-                <a:graphic xmlns:a="http://schemas.openxmlformats.org/drawingml/2006/main">
-                  <a:graphicData uri="http://schemas.microsoft.com/office/word/2010/wordprocessingShape">
-                    <wps:wsp>
-                      <wps:cNvSpPr/>
-                      <wps:spPr>
-                        <a:xfrm>
-                          <a:off x="0" y="0"/>
-                          <a:ext cx="3946849" cy="1240971"/>
-                        </a:xfrm>
-                        <a:custGeom>
-                          <a:avLst/>
-                          <a:gdLst>
-                            <a:gd name="connsiteX0" fmla="*/ 732453 w 3946849"/>
-                            <a:gd name="connsiteY0" fmla="*/ 1240971 h 1240971"/>
-                            <a:gd name="connsiteX1" fmla="*/ 0 w 3946849"/>
-                            <a:gd name="connsiteY1" fmla="*/ 699796 h 1240971"/>
-                            <a:gd name="connsiteX2" fmla="*/ 3946849 w 3946849"/>
-                            <a:gd name="connsiteY2" fmla="*/ 0 h 1240971"/>
-                            <a:gd name="connsiteX3" fmla="*/ 732453 w 3946849"/>
-                            <a:gd name="connsiteY3" fmla="*/ 1240971 h 1240971"/>
-                          </a:gdLst>
-                          <a:ahLst/>
-                          <a:cxnLst>
-                            <a:cxn ang="0">
-                              <a:pos x="connsiteX0" y="connsiteY0"/>
-                            </a:cxn>
-                            <a:cxn ang="0">
-                              <a:pos x="connsiteX1" y="connsiteY1"/>
-                            </a:cxn>
-                            <a:cxn ang="0">
-                              <a:pos x="connsiteX2" y="connsiteY2"/>
-                            </a:cxn>
-                            <a:cxn ang="0">
-                              <a:pos x="connsiteX3" y="connsiteY3"/>
-                            </a:cxn>
-                          </a:cxnLst>
-                          <a:rect l="l" t="t" r="r" b="b"/>
-                          <a:pathLst>
-                            <a:path w="3946849" h="1240971">
-                              <a:moveTo>
-                                <a:pt x="732453" y="1240971"/>
-                              </a:moveTo>
-                              <a:lnTo>
-                                <a:pt x="0" y="699796"/>
-                              </a:lnTo>
-                              <a:lnTo>
-                                <a:pt x="3946849" y="0"/>
-                              </a:lnTo>
-                              <a:lnTo>
-                                <a:pt x="732453" y="1240971"/>
-                              </a:lnTo>
-                              <a:close/>
-                            </a:path>
-                          </a:pathLst>
-                        </a:custGeom>
-                        <a:solidFill>
-                          <a:srgbClr val="0080FF"/>
-                        </a:solidFill>
-                        <a:ln>
-                          <a:noFill/>
-                        </a:ln>
-                      </wps:spPr>
-                      <wps:style>
-                        <a:lnRef idx="2">
-                          <a:schemeClr val="accent1">
-                            <a:shade val="50000"/>
-                          </a:schemeClr>
-                        </a:lnRef>
-                        <a:fillRef idx="1">
-                          <a:schemeClr val="accent1"/>
-                        </a:fillRef>
-                        <a:effectRef idx="0">
-                          <a:schemeClr val="accent1"/>
-                        </a:effectRef>
-                        <a:fontRef idx="minor">
-                          <a:schemeClr val="lt1"/>
-                        </a:fontRef>
-                      </wps:style>
-                      <wps:bodyPr rot="0" spcFirstLastPara="0" vertOverflow="overflow" horzOverflow="overflow" vert="horz" wrap="square" lIns="91440" tIns="45720" rIns="91440" bIns="45720" numCol="1" spcCol="0" rtlCol="0" fromWordArt="0" anchor="ctr" anchorCtr="0" forceAA="0" compatLnSpc="1">
-                        <a:prstTxWarp prst="textNoShape">
-                          <a:avLst/>
-                        </a:prstTxWarp>
-                        <a:noAutofit/>
-                      </wps:bodyPr>
-                    </wps:wsp>
-                  </a:graphicData>
-                </a:graphic>
-              </wp:anchor>
-            </w:drawing>
-          </mc:Choice>
-          <mc:Fallback>
-            <w:pict>
-              <v:shape w14:anchorId="2B3E62EB" id="Freeform 2" o:spid="_x0000_s1026" style="position:absolute;margin-left:12.85pt;margin-top:9.55pt;width:310.8pt;height:97.7pt;z-index:251659264;visibility:visible;mso-wrap-style:square;mso-wrap-distance-left:9pt;mso-wrap-distance-top:0;mso-wrap-distance-right:9pt;mso-wrap-distance-bottom:0;mso-position-horizontal:absolute;mso-position-horizontal-relative:text;mso-position-vertical:absolute;mso-position-vertical-relative:text;v-text-anchor:middle" coordsize="3946849,1240971" o:gfxdata="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" path="m732453,1240971l,699796,3946849,,732453,1240971xe" fillcolor="#0080ff" stroked="f" strokeweight="1pt">
-                <v:stroke joinstyle="miter"/>
-                <v:path arrowok="t" o:connecttype="custom" o:connectlocs="732453,1240971;0,699796;3946849,0;732453,1240971" o:connectangles="0,0,0,0"/>
-              </v:shape>
-            </w:pict>
-          </mc:Fallback>
-        </mc:AlternateContent>
-      </w:r>
-      <w:r>
-        <w:rPr>
-          <w:noProof/>
-        </w:rPr>
-        <w:drawing>
-          <wp:anchor distT="0" distB="0" distL="114300" distR="114300" simplePos="0" relativeHeight="251664384" behindDoc="0" locked="0" layoutInCell="1" allowOverlap="1" wp14:anchorId="22F0B6E2" wp14:editId="71538F96">
-            <wp:simplePos x="0" y="0"/>
-            <wp:positionH relativeFrom="column">
-              <wp:posOffset>0</wp:posOffset>
-            </wp:positionH>
-            <wp:positionV relativeFrom="paragraph">
-              <wp:posOffset>0</wp:posOffset>
-            </wp:positionV>
-            <wp:extent cx="4216400" cy="2387600"/>
-            <wp:effectExtent l="0" t="0" r="0" b="0"/>
-            <wp:wrapSquare wrapText="bothSides"/>
-            <wp:docPr id="1905888408" name="Picture 1" descr="A paper planes on a black background&#10;&#10;Description automatically generated"/>
-            <wp:cNvGraphicFramePr>
-              <a:graphicFrameLocks xmlns:a="http://schemas.openxmlformats.org/drawingml/2006/main" noChangeAspect="1"/>
-            </wp:cNvGraphicFramePr>
-            <a:graphic xmlns:a="http://schemas.openxmlformats.org/drawingml/2006/main">
-              <a:graphicData uri="http://schemas.openxmlformats.org/drawingml/2006/picture">
-                <pic:pic xmlns:pic="http://schemas.openxmlformats.org/drawingml/2006/picture">
-                  <pic:nvPicPr>
-                    <pic:cNvPr id="1905888408" name="Picture 1" descr="A paper planes on a black background&#10;&#10;Description automatically generated"/>
-                    <pic:cNvPicPr/>
-                  </pic:nvPicPr>
-                  <pic:blipFill>
-                    <a:blip r:embed="rId5">
-                      <a:extLst>
-                        <a:ext uri="{28A0092B-C50C-407E-A947-70E740481C1C}">
-                          <a14:useLocalDpi xmlns:a14="http://schemas.microsoft.com/office/drawing/2010/main" val="0"/>
-                        </a:ext>
-                      </a:extLst>
-                    </a:blip>
-                    <a:stretch>
-                      <a:fillRect/>
-                    </a:stretch>
-                  </pic:blipFill>
-                  <pic:spPr>
-                    <a:xfrm>
-                      <a:off x="0" y="0"/>
-                      <a:ext cx="4216400" cy="2387600"/>
-                    </a:xfrm>
-                    <a:prstGeom prst="rect">
-                      <a:avLst/>
-                    </a:prstGeom>
-                  </pic:spPr>
-                </pic:pic>
-              </a:graphicData>
-            </a:graphic>
-            <wp14:sizeRelH relativeFrom="page">
-              <wp14:pctWidth>0</wp14:pctWidth>
-            </wp14:sizeRelH>
-            <wp14:sizeRelV relativeFrom="page">
-              <wp14:pctHeight>0</wp14:pctHeight>
-            </wp14:sizeRelV>
-          </wp:anchor>
-        </w:drawing>
       </w:r>
     </w:p>
     <w:p/>
@@ -676,11 +679,6 @@
     <w:p/>
     <w:p/>
     <w:p/>
-    <w:p/>
-    <w:p/>
-    <w:p/>
-    <w:p/>
-    <w:p/>
     <w:p>
       <w:pPr>
         <w:rPr>
@@ -707,6 +705,7 @@
         </w:rPr>
         <w:t xml:space="preserve">Here's a strong branding concept for </w:t>
       </w:r>
+      <w:proofErr w:type="spellStart"/>
       <w:r>
         <w:rPr>
           <w:rFonts w:ascii="Times New Roman" w:eastAsia="Times New Roman" w:hAnsi="Times New Roman" w:cs="Times New Roman"/>
@@ -718,6 +717,7 @@
         </w:rPr>
         <w:t>MFacture</w:t>
       </w:r>
+      <w:proofErr w:type="spellEnd"/>
       <w:r>
         <w:rPr>
           <w:rFonts w:ascii="Times New Roman" w:eastAsia="Times New Roman" w:hAnsi="Times New Roman" w:cs="Times New Roman"/>
@@ -928,8 +928,23 @@
           <w:lang w:eastAsia="en-GB"/>
           <w14:ligatures w14:val="none"/>
         </w:rPr>
-        <w:t>2. Brand Colors</w:t>
-      </w:r>
+        <w:t xml:space="preserve">2. Brand </w:t>
+      </w:r>
+      <w:proofErr w:type="spellStart"/>
+      <w:r>
+        <w:rPr>
+          <w:rFonts w:ascii="Times New Roman" w:eastAsia="Times New Roman" w:hAnsi="Times New Roman" w:cs="Times New Roman"/>
+          <w:b/>
+          <w:bCs/>
+          <w:kern w:val="0"/>
+          <w:sz w:val="27"/>
+          <w:szCs w:val="27"/>
+          <w:lang w:eastAsia="en-GB"/>
+          <w14:ligatures w14:val="none"/>
+        </w:rPr>
+        <w:t>Colors</w:t>
+      </w:r>
+      <w:proofErr w:type="spellEnd"/>
     </w:p>
     <w:p>
       <w:pPr>
@@ -1475,6 +1490,7 @@
         <w:lastRenderedPageBreak/>
         <w:t xml:space="preserve">Would you like me to generate a visual logo concept for </w:t>
       </w:r>
+      <w:proofErr w:type="spellStart"/>
       <w:r>
         <w:rPr>
           <w:rFonts w:ascii="Times New Roman" w:eastAsia="Times New Roman" w:hAnsi="Times New Roman" w:cs="Times New Roman"/>
@@ -1486,6 +1502,7 @@
         </w:rPr>
         <w:t>MFacture</w:t>
       </w:r>
+      <w:proofErr w:type="spellEnd"/>
       <w:r>
         <w:rPr>
           <w:rFonts w:ascii="Times New Roman" w:eastAsia="Times New Roman" w:hAnsi="Times New Roman" w:cs="Times New Roman"/>
@@ -1659,14 +1676,25 @@
           <w14:ligatures w14:val="none"/>
         </w:rPr>
       </w:pPr>
-      <w:r>
-        <w:rPr>
-          <w:rFonts w:ascii="Times New Roman" w:eastAsia="Times New Roman" w:hAnsi="Times New Roman" w:cs="Times New Roman"/>
-          <w:kern w:val="0"/>
-          <w:lang w:eastAsia="en-GB"/>
-          <w14:ligatures w14:val="none"/>
-        </w:rPr>
-        <w:t>ChatGPT can make mistakes. Check important info.</w:t>
+      <w:proofErr w:type="spellStart"/>
+      <w:r>
+        <w:rPr>
+          <w:rFonts w:ascii="Times New Roman" w:eastAsia="Times New Roman" w:hAnsi="Times New Roman" w:cs="Times New Roman"/>
+          <w:kern w:val="0"/>
+          <w:lang w:eastAsia="en-GB"/>
+          <w14:ligatures w14:val="none"/>
+        </w:rPr>
+        <w:t>ChatGPT</w:t>
+      </w:r>
+      <w:proofErr w:type="spellEnd"/>
+      <w:r>
+        <w:rPr>
+          <w:rFonts w:ascii="Times New Roman" w:eastAsia="Times New Roman" w:hAnsi="Times New Roman" w:cs="Times New Roman"/>
+          <w:kern w:val="0"/>
+          <w:lang w:eastAsia="en-GB"/>
+          <w14:ligatures w14:val="none"/>
+        </w:rPr>
+        <w:t xml:space="preserve"> can make mistakes. Check important info.</w:t>
       </w:r>
     </w:p>
     <w:p/>

</xml_diff>

<commit_message>
nav and services layout updates
</commit_message>
<xml_diff>
--- a/BusinessAssets/BrandingDoc.docx
+++ b/BusinessAssets/BrandingDoc.docx
@@ -484,7 +484,7 @@
           </mc:Choice>
           <mc:Fallback>
             <w:pict>
-              <v:group w14:anchorId="59EDA91E" id="Group 7" o:spid="_x0000_s1026" style="position:absolute;margin-left:0;margin-top:0;width:337.5pt;height:188pt;z-index:251662336" coordsize="42859,23876" o:gfxdata="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">
+              <v:group w14:anchorId="79589AD8" id="Group 7" o:spid="_x0000_s1026" style="position:absolute;margin-left:0;margin-top:0;width:337.5pt;height:188pt;z-index:251662336" coordsize="42859,23876" o:gfxdata="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">
                 <v:shape id="Freeform 2" o:spid="_x0000_s1027" style="position:absolute;left:1607;top:1205;width:39469;height:12410;visibility:visible;mso-wrap-style:square;v-text-anchor:middle" coordsize="3946849,1240971" o:gfxdata="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" path="m732453,1240971l,699796,3946849,,732453,1240971xe" fillcolor="#0080ff" stroked="f" strokeweight="1pt">
                   <v:stroke joinstyle="miter"/>
                   <v:path arrowok="t" o:connecttype="custom" o:connectlocs="732453,1240971;0,699796;3946849,0;732453,1240971" o:connectangles="0,0,0,0"/>
@@ -657,7 +657,7 @@
           </mc:Choice>
           <mc:Fallback>
             <w:pict>
-              <v:group w14:anchorId="36882A56" id="Group 10" o:spid="_x0000_s1026" style="position:absolute;margin-left:309.8pt;margin-top:3.1pt;width:47.85pt;height:56.25pt;z-index:251665408" coordsize="6076,7146" o:gfxdata="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">
+              <v:group w14:anchorId="18879027" id="Group 10" o:spid="_x0000_s1026" style="position:absolute;margin-left:309.8pt;margin-top:3.1pt;width:47.85pt;height:56.25pt;z-index:251665408" coordsize="6076,7146" o:gfxdata="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">
                 <v:oval id="Oval 8" o:spid="_x0000_s1027" style="position:absolute;width:5400;height:5400;visibility:visible;mso-wrap-style:square;v-text-anchor:middle" o:gfxdata="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" filled="f" strokecolor="black [3213]" strokeweight="4.5pt">
                   <v:stroke joinstyle="miter"/>
                 </v:oval>
@@ -689,42 +689,18 @@
     <w:p>
       <w:pPr>
         <w:spacing w:before="100" w:beforeAutospacing="1" w:after="100" w:afterAutospacing="1"/>
-        <w:rPr>
-          <w:rFonts w:ascii="Times New Roman" w:eastAsia="Times New Roman" w:hAnsi="Times New Roman" w:cs="Times New Roman"/>
-          <w:kern w:val="0"/>
-          <w:lang w:eastAsia="en-GB"/>
-          <w14:ligatures w14:val="none"/>
-        </w:rPr>
-      </w:pPr>
-      <w:r>
-        <w:rPr>
-          <w:rFonts w:ascii="Times New Roman" w:eastAsia="Times New Roman" w:hAnsi="Times New Roman" w:cs="Times New Roman"/>
-          <w:kern w:val="0"/>
-          <w:lang w:eastAsia="en-GB"/>
-          <w14:ligatures w14:val="none"/>
-        </w:rPr>
+      </w:pPr>
+      <w:r>
         <w:t xml:space="preserve">Here's a strong branding concept for </w:t>
       </w:r>
-      <w:proofErr w:type="spellStart"/>
-      <w:r>
-        <w:rPr>
-          <w:rFonts w:ascii="Times New Roman" w:eastAsia="Times New Roman" w:hAnsi="Times New Roman" w:cs="Times New Roman"/>
-          <w:b/>
-          <w:bCs/>
-          <w:kern w:val="0"/>
-          <w:lang w:eastAsia="en-GB"/>
-          <w14:ligatures w14:val="none"/>
+      <w:r>
+        <w:rPr>
+          <w:b/>
+          <w:bCs/>
         </w:rPr>
         <w:t>MFacture</w:t>
       </w:r>
-      <w:proofErr w:type="spellEnd"/>
-      <w:r>
-        <w:rPr>
-          <w:rFonts w:ascii="Times New Roman" w:eastAsia="Times New Roman" w:hAnsi="Times New Roman" w:cs="Times New Roman"/>
-          <w:kern w:val="0"/>
-          <w:lang w:eastAsia="en-GB"/>
-          <w14:ligatures w14:val="none"/>
-        </w:rPr>
+      <w:r>
         <w:t>, designed to resonate with engineers and professionals in manufacturing:</w:t>
       </w:r>
     </w:p>
@@ -733,26 +709,18 @@
         <w:spacing w:before="100" w:beforeAutospacing="1" w:after="100" w:afterAutospacing="1"/>
         <w:outlineLvl w:val="2"/>
         <w:rPr>
-          <w:rFonts w:ascii="Times New Roman" w:eastAsia="Times New Roman" w:hAnsi="Times New Roman" w:cs="Times New Roman"/>
-          <w:b/>
-          <w:bCs/>
-          <w:kern w:val="0"/>
+          <w:b/>
+          <w:bCs/>
           <w:sz w:val="27"/>
           <w:szCs w:val="27"/>
-          <w:lang w:eastAsia="en-GB"/>
-          <w14:ligatures w14:val="none"/>
-        </w:rPr>
-      </w:pPr>
-      <w:r>
-        <w:rPr>
-          <w:rFonts w:ascii="Times New Roman" w:eastAsia="Times New Roman" w:hAnsi="Times New Roman" w:cs="Times New Roman"/>
-          <w:b/>
-          <w:bCs/>
-          <w:kern w:val="0"/>
+        </w:rPr>
+      </w:pPr>
+      <w:r>
+        <w:rPr>
+          <w:b/>
+          <w:bCs/>
           <w:sz w:val="27"/>
           <w:szCs w:val="27"/>
-          <w:lang w:eastAsia="en-GB"/>
-          <w14:ligatures w14:val="none"/>
         </w:rPr>
         <w:t>1. Logo Design Concept</w:t>
       </w:r>
@@ -764,51 +732,25 @@
           <w:numId w:val="1"/>
         </w:numPr>
         <w:spacing w:before="100" w:beforeAutospacing="1" w:after="100" w:afterAutospacing="1"/>
-        <w:rPr>
-          <w:rFonts w:ascii="Times New Roman" w:eastAsia="Times New Roman" w:hAnsi="Times New Roman" w:cs="Times New Roman"/>
-          <w:kern w:val="0"/>
-          <w:lang w:eastAsia="en-GB"/>
-          <w14:ligatures w14:val="none"/>
-        </w:rPr>
-      </w:pPr>
-      <w:r>
-        <w:rPr>
-          <w:rFonts w:ascii="Times New Roman" w:eastAsia="Times New Roman" w:hAnsi="Times New Roman" w:cs="Times New Roman"/>
-          <w:b/>
-          <w:bCs/>
-          <w:kern w:val="0"/>
-          <w:lang w:eastAsia="en-GB"/>
-          <w14:ligatures w14:val="none"/>
+      </w:pPr>
+      <w:r>
+        <w:rPr>
+          <w:b/>
+          <w:bCs/>
         </w:rPr>
         <w:t>Symbolism:</w:t>
       </w:r>
       <w:r>
-        <w:rPr>
-          <w:rFonts w:ascii="Times New Roman" w:eastAsia="Times New Roman" w:hAnsi="Times New Roman" w:cs="Times New Roman"/>
-          <w:kern w:val="0"/>
-          <w:lang w:eastAsia="en-GB"/>
-          <w14:ligatures w14:val="none"/>
-        </w:rPr>
         <w:t xml:space="preserve"> A sleek, geometric icon resembling a </w:t>
       </w:r>
       <w:r>
         <w:rPr>
-          <w:rFonts w:ascii="Times New Roman" w:eastAsia="Times New Roman" w:hAnsi="Times New Roman" w:cs="Times New Roman"/>
-          <w:b/>
-          <w:bCs/>
-          <w:kern w:val="0"/>
-          <w:lang w:eastAsia="en-GB"/>
-          <w14:ligatures w14:val="none"/>
+          <w:b/>
+          <w:bCs/>
         </w:rPr>
         <w:t>conveyor belt, gear, or modular factory</w:t>
       </w:r>
       <w:r>
-        <w:rPr>
-          <w:rFonts w:ascii="Times New Roman" w:eastAsia="Times New Roman" w:hAnsi="Times New Roman" w:cs="Times New Roman"/>
-          <w:kern w:val="0"/>
-          <w:lang w:eastAsia="en-GB"/>
-          <w14:ligatures w14:val="none"/>
-        </w:rPr>
         <w:t xml:space="preserve"> to represent efficiency and industrial strength.</w:t>
       </w:r>
     </w:p>
@@ -819,51 +761,25 @@
           <w:numId w:val="1"/>
         </w:numPr>
         <w:spacing w:before="100" w:beforeAutospacing="1" w:after="100" w:afterAutospacing="1"/>
-        <w:rPr>
-          <w:rFonts w:ascii="Times New Roman" w:eastAsia="Times New Roman" w:hAnsi="Times New Roman" w:cs="Times New Roman"/>
-          <w:kern w:val="0"/>
-          <w:lang w:eastAsia="en-GB"/>
-          <w14:ligatures w14:val="none"/>
-        </w:rPr>
-      </w:pPr>
-      <w:r>
-        <w:rPr>
-          <w:rFonts w:ascii="Times New Roman" w:eastAsia="Times New Roman" w:hAnsi="Times New Roman" w:cs="Times New Roman"/>
-          <w:b/>
-          <w:bCs/>
-          <w:kern w:val="0"/>
-          <w:lang w:eastAsia="en-GB"/>
-          <w14:ligatures w14:val="none"/>
+      </w:pPr>
+      <w:r>
+        <w:rPr>
+          <w:b/>
+          <w:bCs/>
         </w:rPr>
         <w:t>Typography:</w:t>
       </w:r>
       <w:r>
-        <w:rPr>
-          <w:rFonts w:ascii="Times New Roman" w:eastAsia="Times New Roman" w:hAnsi="Times New Roman" w:cs="Times New Roman"/>
-          <w:kern w:val="0"/>
-          <w:lang w:eastAsia="en-GB"/>
-          <w14:ligatures w14:val="none"/>
-        </w:rPr>
         <w:t xml:space="preserve"> Strong, modern sans-serif with </w:t>
       </w:r>
       <w:r>
         <w:rPr>
-          <w:rFonts w:ascii="Times New Roman" w:eastAsia="Times New Roman" w:hAnsi="Times New Roman" w:cs="Times New Roman"/>
-          <w:b/>
-          <w:bCs/>
-          <w:kern w:val="0"/>
-          <w:lang w:eastAsia="en-GB"/>
-          <w14:ligatures w14:val="none"/>
+          <w:b/>
+          <w:bCs/>
         </w:rPr>
         <w:t>slightly rounded edges</w:t>
       </w:r>
       <w:r>
-        <w:rPr>
-          <w:rFonts w:ascii="Times New Roman" w:eastAsia="Times New Roman" w:hAnsi="Times New Roman" w:cs="Times New Roman"/>
-          <w:kern w:val="0"/>
-          <w:lang w:eastAsia="en-GB"/>
-          <w14:ligatures w14:val="none"/>
-        </w:rPr>
         <w:t xml:space="preserve"> for trust and clarity.</w:t>
       </w:r>
     </w:p>
@@ -874,31 +790,15 @@
           <w:numId w:val="1"/>
         </w:numPr>
         <w:spacing w:before="100" w:beforeAutospacing="1" w:after="100" w:afterAutospacing="1"/>
-        <w:rPr>
-          <w:rFonts w:ascii="Times New Roman" w:eastAsia="Times New Roman" w:hAnsi="Times New Roman" w:cs="Times New Roman"/>
-          <w:kern w:val="0"/>
-          <w:lang w:eastAsia="en-GB"/>
-          <w14:ligatures w14:val="none"/>
-        </w:rPr>
-      </w:pPr>
-      <w:r>
-        <w:rPr>
-          <w:rFonts w:ascii="Times New Roman" w:eastAsia="Times New Roman" w:hAnsi="Times New Roman" w:cs="Times New Roman"/>
-          <w:b/>
-          <w:bCs/>
-          <w:kern w:val="0"/>
-          <w:lang w:eastAsia="en-GB"/>
-          <w14:ligatures w14:val="none"/>
+      </w:pPr>
+      <w:r>
+        <w:rPr>
+          <w:b/>
+          <w:bCs/>
         </w:rPr>
         <w:t>Style:</w:t>
       </w:r>
       <w:r>
-        <w:rPr>
-          <w:rFonts w:ascii="Times New Roman" w:eastAsia="Times New Roman" w:hAnsi="Times New Roman" w:cs="Times New Roman"/>
-          <w:kern w:val="0"/>
-          <w:lang w:eastAsia="en-GB"/>
-          <w14:ligatures w14:val="none"/>
-        </w:rPr>
         <w:t xml:space="preserve"> Minimalist yet powerful, inspired by precision engineering.</w:t>
       </w:r>
     </w:p>
@@ -907,44 +807,54 @@
         <w:spacing w:before="100" w:beforeAutospacing="1" w:after="100" w:afterAutospacing="1"/>
         <w:outlineLvl w:val="2"/>
         <w:rPr>
-          <w:rFonts w:ascii="Times New Roman" w:eastAsia="Times New Roman" w:hAnsi="Times New Roman" w:cs="Times New Roman"/>
-          <w:b/>
-          <w:bCs/>
-          <w:kern w:val="0"/>
+          <w:b/>
+          <w:bCs/>
           <w:sz w:val="27"/>
           <w:szCs w:val="27"/>
-          <w:lang w:eastAsia="en-GB"/>
-          <w14:ligatures w14:val="none"/>
-        </w:rPr>
-      </w:pPr>
-      <w:r>
-        <w:rPr>
-          <w:rFonts w:ascii="Times New Roman" w:eastAsia="Times New Roman" w:hAnsi="Times New Roman" w:cs="Times New Roman"/>
-          <w:b/>
-          <w:bCs/>
-          <w:kern w:val="0"/>
+        </w:rPr>
+      </w:pPr>
+      <w:r>
+        <w:rPr>
+          <w:b/>
+          <w:bCs/>
           <w:sz w:val="27"/>
           <w:szCs w:val="27"/>
-          <w:lang w:eastAsia="en-GB"/>
-          <w14:ligatures w14:val="none"/>
-        </w:rPr>
-        <w:t xml:space="preserve">2. Brand </w:t>
-      </w:r>
-      <w:proofErr w:type="spellStart"/>
-      <w:r>
-        <w:rPr>
-          <w:rFonts w:ascii="Times New Roman" w:eastAsia="Times New Roman" w:hAnsi="Times New Roman" w:cs="Times New Roman"/>
-          <w:b/>
-          <w:bCs/>
-          <w:kern w:val="0"/>
+        </w:rPr>
+        <w:t>2. Brand Colors</w:t>
+      </w:r>
+    </w:p>
+    <w:p>
+      <w:pPr>
+        <w:shd w:val="clear" w:color="auto" w:fill="1F1F1F"/>
+        <w:spacing w:line="270" w:lineRule="atLeast"/>
+        <w:rPr>
+          <w:rFonts w:ascii="Menlo" w:hAnsi="Menlo" w:cs="Menlo"/>
+          <w:color w:val="CCCCCC"/>
+          <w:sz w:val="18"/>
+          <w:szCs w:val="18"/>
+        </w:rPr>
+      </w:pPr>
+      <w:r>
+        <w:rPr>
+          <w:rFonts w:ascii="Menlo" w:hAnsi="Menlo" w:cs="Menlo"/>
+          <w:color w:val="CE9178"/>
+          <w:sz w:val="18"/>
+          <w:szCs w:val="18"/>
+        </w:rPr>
+        <w:t>#528ddb</w:t>
+      </w:r>
+    </w:p>
+    <w:p>
+      <w:pPr>
+        <w:spacing w:before="100" w:beforeAutospacing="1" w:after="100" w:afterAutospacing="1"/>
+        <w:outlineLvl w:val="2"/>
+        <w:rPr>
+          <w:b/>
+          <w:bCs/>
           <w:sz w:val="27"/>
           <w:szCs w:val="27"/>
-          <w:lang w:eastAsia="en-GB"/>
-          <w14:ligatures w14:val="none"/>
-        </w:rPr>
-        <w:t>Colors</w:t>
-      </w:r>
-      <w:proofErr w:type="spellEnd"/>
+        </w:rPr>
+      </w:pPr>
     </w:p>
     <w:p>
       <w:pPr>
@@ -953,51 +863,25 @@
           <w:numId w:val="2"/>
         </w:numPr>
         <w:spacing w:before="100" w:beforeAutospacing="1" w:after="100" w:afterAutospacing="1"/>
-        <w:rPr>
-          <w:rFonts w:ascii="Times New Roman" w:eastAsia="Times New Roman" w:hAnsi="Times New Roman" w:cs="Times New Roman"/>
-          <w:kern w:val="0"/>
-          <w:lang w:eastAsia="en-GB"/>
-          <w14:ligatures w14:val="none"/>
-        </w:rPr>
-      </w:pPr>
-      <w:r>
-        <w:rPr>
-          <w:rFonts w:ascii="Times New Roman" w:eastAsia="Times New Roman" w:hAnsi="Times New Roman" w:cs="Times New Roman"/>
-          <w:b/>
-          <w:bCs/>
-          <w:kern w:val="0"/>
-          <w:lang w:eastAsia="en-GB"/>
-          <w14:ligatures w14:val="none"/>
+      </w:pPr>
+      <w:r>
+        <w:rPr>
+          <w:b/>
+          <w:bCs/>
         </w:rPr>
         <w:t>Primary:</w:t>
       </w:r>
       <w:r>
-        <w:rPr>
-          <w:rFonts w:ascii="Times New Roman" w:eastAsia="Times New Roman" w:hAnsi="Times New Roman" w:cs="Times New Roman"/>
-          <w:kern w:val="0"/>
-          <w:lang w:eastAsia="en-GB"/>
-          <w14:ligatures w14:val="none"/>
-        </w:rPr>
         <w:t xml:space="preserve"> </w:t>
       </w:r>
       <w:r>
         <w:rPr>
-          <w:rFonts w:ascii="Times New Roman" w:eastAsia="Times New Roman" w:hAnsi="Times New Roman" w:cs="Times New Roman"/>
-          <w:b/>
-          <w:bCs/>
-          <w:kern w:val="0"/>
-          <w:lang w:eastAsia="en-GB"/>
-          <w14:ligatures w14:val="none"/>
+          <w:b/>
+          <w:bCs/>
         </w:rPr>
         <w:t>Deep Blue (#0080FF)</w:t>
       </w:r>
       <w:r>
-        <w:rPr>
-          <w:rFonts w:ascii="Times New Roman" w:eastAsia="Times New Roman" w:hAnsi="Times New Roman" w:cs="Times New Roman"/>
-          <w:kern w:val="0"/>
-          <w:lang w:eastAsia="en-GB"/>
-          <w14:ligatures w14:val="none"/>
-        </w:rPr>
         <w:t xml:space="preserve"> – Represents trust, reliability, and precision.</w:t>
       </w:r>
     </w:p>
@@ -1008,97 +892,55 @@
           <w:numId w:val="2"/>
         </w:numPr>
         <w:spacing w:before="100" w:beforeAutospacing="1" w:after="100" w:afterAutospacing="1"/>
-        <w:rPr>
-          <w:rFonts w:ascii="Times New Roman" w:eastAsia="Times New Roman" w:hAnsi="Times New Roman" w:cs="Times New Roman"/>
-          <w:kern w:val="0"/>
-          <w:lang w:eastAsia="en-GB"/>
-          <w14:ligatures w14:val="none"/>
-        </w:rPr>
-      </w:pPr>
-      <w:r>
-        <w:rPr>
-          <w:rFonts w:ascii="Times New Roman" w:eastAsia="Times New Roman" w:hAnsi="Times New Roman" w:cs="Times New Roman"/>
-          <w:b/>
-          <w:bCs/>
-          <w:kern w:val="0"/>
-          <w:lang w:eastAsia="en-GB"/>
-          <w14:ligatures w14:val="none"/>
+      </w:pPr>
+      <w:r>
+        <w:rPr>
+          <w:b/>
+          <w:bCs/>
         </w:rPr>
         <w:t>Accent:</w:t>
       </w:r>
       <w:r>
-        <w:rPr>
-          <w:rFonts w:ascii="Times New Roman" w:eastAsia="Times New Roman" w:hAnsi="Times New Roman" w:cs="Times New Roman"/>
-          <w:kern w:val="0"/>
-          <w:lang w:eastAsia="en-GB"/>
-          <w14:ligatures w14:val="none"/>
-        </w:rPr>
         <w:t xml:space="preserve"> </w:t>
       </w:r>
       <w:r>
         <w:rPr>
-          <w:rFonts w:ascii="Times New Roman" w:eastAsia="Times New Roman" w:hAnsi="Times New Roman" w:cs="Times New Roman"/>
-          <w:b/>
-          <w:bCs/>
-          <w:kern w:val="0"/>
-          <w:lang w:eastAsia="en-GB"/>
-          <w14:ligatures w14:val="none"/>
+          <w:b/>
+          <w:bCs/>
         </w:rPr>
         <w:t xml:space="preserve">Industrial Orange </w:t>
       </w:r>
       <w:r>
         <w:rPr>
-          <w:rFonts w:ascii="Times New Roman" w:eastAsia="Times New Roman" w:hAnsi="Times New Roman" w:cs="Times New Roman"/>
           <w:b/>
           <w:bCs/>
           <w:color w:val="FFA200"/>
-          <w:kern w:val="0"/>
-          <w:lang w:eastAsia="en-GB"/>
-          <w14:ligatures w14:val="none"/>
         </w:rPr>
         <w:t>(#</w:t>
       </w:r>
       <w:r>
         <w:rPr>
-          <w:rFonts w:ascii="Times New Roman" w:eastAsia="Times New Roman" w:hAnsi="Times New Roman" w:cs="Times New Roman"/>
           <w:b/>
           <w:bCs/>
           <w:color w:val="FFA200"/>
-          <w:kern w:val="0"/>
-          <w:lang w:eastAsia="en-GB"/>
-          <w14:ligatures w14:val="none"/>
         </w:rPr>
         <w:t>FFA200</w:t>
       </w:r>
       <w:r>
         <w:rPr>
-          <w:rFonts w:ascii="Times New Roman" w:eastAsia="Times New Roman" w:hAnsi="Times New Roman" w:cs="Times New Roman"/>
           <w:b/>
           <w:bCs/>
           <w:color w:val="FFA200"/>
-          <w:kern w:val="0"/>
-          <w:lang w:eastAsia="en-GB"/>
-          <w14:ligatures w14:val="none"/>
         </w:rPr>
         <w:t>)</w:t>
       </w:r>
       <w:r>
         <w:rPr>
-          <w:rFonts w:ascii="Times New Roman" w:eastAsia="Times New Roman" w:hAnsi="Times New Roman" w:cs="Times New Roman"/>
           <w:color w:val="FFA200"/>
-          <w:kern w:val="0"/>
-          <w:lang w:eastAsia="en-GB"/>
-          <w14:ligatures w14:val="none"/>
         </w:rPr>
         <w:t xml:space="preserve"> </w:t>
       </w:r>
       <w:r>
-        <w:rPr>
-          <w:rFonts w:ascii="Times New Roman" w:eastAsia="Times New Roman" w:hAnsi="Times New Roman" w:cs="Times New Roman"/>
-          <w:kern w:val="0"/>
-          <w:lang w:eastAsia="en-GB"/>
-          <w14:ligatures w14:val="none"/>
-        </w:rPr>
         <w:t>– Evokes energy, innovation, and action.</w:t>
       </w:r>
     </w:p>
@@ -1109,51 +951,25 @@
           <w:numId w:val="2"/>
         </w:numPr>
         <w:spacing w:before="100" w:beforeAutospacing="1" w:after="100" w:afterAutospacing="1"/>
-        <w:rPr>
-          <w:rFonts w:ascii="Times New Roman" w:eastAsia="Times New Roman" w:hAnsi="Times New Roman" w:cs="Times New Roman"/>
-          <w:kern w:val="0"/>
-          <w:lang w:eastAsia="en-GB"/>
-          <w14:ligatures w14:val="none"/>
-        </w:rPr>
-      </w:pPr>
-      <w:r>
-        <w:rPr>
-          <w:rFonts w:ascii="Times New Roman" w:eastAsia="Times New Roman" w:hAnsi="Times New Roman" w:cs="Times New Roman"/>
-          <w:b/>
-          <w:bCs/>
-          <w:kern w:val="0"/>
-          <w:lang w:eastAsia="en-GB"/>
-          <w14:ligatures w14:val="none"/>
+      </w:pPr>
+      <w:r>
+        <w:rPr>
+          <w:b/>
+          <w:bCs/>
         </w:rPr>
         <w:t>Secondary:</w:t>
       </w:r>
       <w:r>
-        <w:rPr>
-          <w:rFonts w:ascii="Times New Roman" w:eastAsia="Times New Roman" w:hAnsi="Times New Roman" w:cs="Times New Roman"/>
-          <w:kern w:val="0"/>
-          <w:lang w:eastAsia="en-GB"/>
-          <w14:ligatures w14:val="none"/>
-        </w:rPr>
         <w:t xml:space="preserve"> </w:t>
       </w:r>
       <w:r>
         <w:rPr>
-          <w:rFonts w:ascii="Times New Roman" w:eastAsia="Times New Roman" w:hAnsi="Times New Roman" w:cs="Times New Roman"/>
-          <w:b/>
-          <w:bCs/>
-          <w:kern w:val="0"/>
-          <w:lang w:eastAsia="en-GB"/>
-          <w14:ligatures w14:val="none"/>
+          <w:b/>
+          <w:bCs/>
         </w:rPr>
         <w:t>Steel Gray (#5A5A5A)</w:t>
       </w:r>
       <w:r>
-        <w:rPr>
-          <w:rFonts w:ascii="Times New Roman" w:eastAsia="Times New Roman" w:hAnsi="Times New Roman" w:cs="Times New Roman"/>
-          <w:kern w:val="0"/>
-          <w:lang w:eastAsia="en-GB"/>
-          <w14:ligatures w14:val="none"/>
-        </w:rPr>
         <w:t xml:space="preserve"> – Conveys strength, professionalism, and a manufacturing feel.</w:t>
       </w:r>
     </w:p>
@@ -1162,26 +978,18 @@
         <w:spacing w:before="100" w:beforeAutospacing="1" w:after="100" w:afterAutospacing="1"/>
         <w:outlineLvl w:val="2"/>
         <w:rPr>
-          <w:rFonts w:ascii="Times New Roman" w:eastAsia="Times New Roman" w:hAnsi="Times New Roman" w:cs="Times New Roman"/>
-          <w:b/>
-          <w:bCs/>
-          <w:kern w:val="0"/>
+          <w:b/>
+          <w:bCs/>
           <w:sz w:val="27"/>
           <w:szCs w:val="27"/>
-          <w:lang w:eastAsia="en-GB"/>
-          <w14:ligatures w14:val="none"/>
-        </w:rPr>
-      </w:pPr>
-      <w:r>
-        <w:rPr>
-          <w:rFonts w:ascii="Times New Roman" w:eastAsia="Times New Roman" w:hAnsi="Times New Roman" w:cs="Times New Roman"/>
-          <w:b/>
-          <w:bCs/>
-          <w:kern w:val="0"/>
+        </w:rPr>
+      </w:pPr>
+      <w:r>
+        <w:rPr>
+          <w:b/>
+          <w:bCs/>
           <w:sz w:val="27"/>
           <w:szCs w:val="27"/>
-          <w:lang w:eastAsia="en-GB"/>
-          <w14:ligatures w14:val="none"/>
         </w:rPr>
         <w:t>3. Typography</w:t>
       </w:r>
@@ -1193,51 +1001,25 @@
           <w:numId w:val="3"/>
         </w:numPr>
         <w:spacing w:before="100" w:beforeAutospacing="1" w:after="100" w:afterAutospacing="1"/>
-        <w:rPr>
-          <w:rFonts w:ascii="Times New Roman" w:eastAsia="Times New Roman" w:hAnsi="Times New Roman" w:cs="Times New Roman"/>
-          <w:kern w:val="0"/>
-          <w:lang w:eastAsia="en-GB"/>
-          <w14:ligatures w14:val="none"/>
-        </w:rPr>
-      </w:pPr>
-      <w:r>
-        <w:rPr>
-          <w:rFonts w:ascii="Times New Roman" w:eastAsia="Times New Roman" w:hAnsi="Times New Roman" w:cs="Times New Roman"/>
-          <w:b/>
-          <w:bCs/>
-          <w:kern w:val="0"/>
-          <w:lang w:eastAsia="en-GB"/>
-          <w14:ligatures w14:val="none"/>
+      </w:pPr>
+      <w:r>
+        <w:rPr>
+          <w:b/>
+          <w:bCs/>
         </w:rPr>
         <w:t>Headlines:</w:t>
       </w:r>
       <w:r>
-        <w:rPr>
-          <w:rFonts w:ascii="Times New Roman" w:eastAsia="Times New Roman" w:hAnsi="Times New Roman" w:cs="Times New Roman"/>
-          <w:kern w:val="0"/>
-          <w:lang w:eastAsia="en-GB"/>
-          <w14:ligatures w14:val="none"/>
-        </w:rPr>
         <w:t xml:space="preserve"> </w:t>
       </w:r>
       <w:r>
         <w:rPr>
-          <w:rFonts w:ascii="Times New Roman" w:eastAsia="Times New Roman" w:hAnsi="Times New Roman" w:cs="Times New Roman"/>
-          <w:b/>
-          <w:bCs/>
-          <w:kern w:val="0"/>
-          <w:lang w:eastAsia="en-GB"/>
-          <w14:ligatures w14:val="none"/>
+          <w:b/>
+          <w:bCs/>
         </w:rPr>
         <w:t>Montserrat or Inter</w:t>
       </w:r>
       <w:r>
-        <w:rPr>
-          <w:rFonts w:ascii="Times New Roman" w:eastAsia="Times New Roman" w:hAnsi="Times New Roman" w:cs="Times New Roman"/>
-          <w:kern w:val="0"/>
-          <w:lang w:eastAsia="en-GB"/>
-          <w14:ligatures w14:val="none"/>
-        </w:rPr>
         <w:t xml:space="preserve"> – Bold, readable, and engineered.</w:t>
       </w:r>
     </w:p>
@@ -1248,51 +1030,25 @@
           <w:numId w:val="3"/>
         </w:numPr>
         <w:spacing w:before="100" w:beforeAutospacing="1" w:after="100" w:afterAutospacing="1"/>
-        <w:rPr>
-          <w:rFonts w:ascii="Times New Roman" w:eastAsia="Times New Roman" w:hAnsi="Times New Roman" w:cs="Times New Roman"/>
-          <w:kern w:val="0"/>
-          <w:lang w:eastAsia="en-GB"/>
-          <w14:ligatures w14:val="none"/>
-        </w:rPr>
-      </w:pPr>
-      <w:r>
-        <w:rPr>
-          <w:rFonts w:ascii="Times New Roman" w:eastAsia="Times New Roman" w:hAnsi="Times New Roman" w:cs="Times New Roman"/>
-          <w:b/>
-          <w:bCs/>
-          <w:kern w:val="0"/>
-          <w:lang w:eastAsia="en-GB"/>
-          <w14:ligatures w14:val="none"/>
+      </w:pPr>
+      <w:r>
+        <w:rPr>
+          <w:b/>
+          <w:bCs/>
         </w:rPr>
         <w:t>Body Text:</w:t>
       </w:r>
       <w:r>
-        <w:rPr>
-          <w:rFonts w:ascii="Times New Roman" w:eastAsia="Times New Roman" w:hAnsi="Times New Roman" w:cs="Times New Roman"/>
-          <w:kern w:val="0"/>
-          <w:lang w:eastAsia="en-GB"/>
-          <w14:ligatures w14:val="none"/>
-        </w:rPr>
         <w:t xml:space="preserve"> </w:t>
       </w:r>
       <w:r>
         <w:rPr>
-          <w:rFonts w:ascii="Times New Roman" w:eastAsia="Times New Roman" w:hAnsi="Times New Roman" w:cs="Times New Roman"/>
-          <w:b/>
-          <w:bCs/>
-          <w:kern w:val="0"/>
-          <w:lang w:eastAsia="en-GB"/>
-          <w14:ligatures w14:val="none"/>
+          <w:b/>
+          <w:bCs/>
         </w:rPr>
         <w:t>Roboto or Source Sans Pro</w:t>
       </w:r>
       <w:r>
-        <w:rPr>
-          <w:rFonts w:ascii="Times New Roman" w:eastAsia="Times New Roman" w:hAnsi="Times New Roman" w:cs="Times New Roman"/>
-          <w:kern w:val="0"/>
-          <w:lang w:eastAsia="en-GB"/>
-          <w14:ligatures w14:val="none"/>
-        </w:rPr>
         <w:t xml:space="preserve"> – Clean and modern.</w:t>
       </w:r>
     </w:p>
@@ -1301,26 +1057,18 @@
         <w:spacing w:before="100" w:beforeAutospacing="1" w:after="100" w:afterAutospacing="1"/>
         <w:outlineLvl w:val="2"/>
         <w:rPr>
-          <w:rFonts w:ascii="Times New Roman" w:eastAsia="Times New Roman" w:hAnsi="Times New Roman" w:cs="Times New Roman"/>
-          <w:b/>
-          <w:bCs/>
-          <w:kern w:val="0"/>
+          <w:b/>
+          <w:bCs/>
           <w:sz w:val="27"/>
           <w:szCs w:val="27"/>
-          <w:lang w:eastAsia="en-GB"/>
-          <w14:ligatures w14:val="none"/>
-        </w:rPr>
-      </w:pPr>
-      <w:r>
-        <w:rPr>
-          <w:rFonts w:ascii="Times New Roman" w:eastAsia="Times New Roman" w:hAnsi="Times New Roman" w:cs="Times New Roman"/>
-          <w:b/>
-          <w:bCs/>
-          <w:kern w:val="0"/>
+        </w:rPr>
+      </w:pPr>
+      <w:r>
+        <w:rPr>
+          <w:b/>
+          <w:bCs/>
           <w:sz w:val="27"/>
           <w:szCs w:val="27"/>
-          <w:lang w:eastAsia="en-GB"/>
-          <w14:ligatures w14:val="none"/>
         </w:rPr>
         <w:t>4. Design Style</w:t>
       </w:r>
@@ -1332,31 +1080,15 @@
           <w:numId w:val="4"/>
         </w:numPr>
         <w:spacing w:before="100" w:beforeAutospacing="1" w:after="100" w:afterAutospacing="1"/>
-        <w:rPr>
-          <w:rFonts w:ascii="Times New Roman" w:eastAsia="Times New Roman" w:hAnsi="Times New Roman" w:cs="Times New Roman"/>
-          <w:kern w:val="0"/>
-          <w:lang w:eastAsia="en-GB"/>
-          <w14:ligatures w14:val="none"/>
-        </w:rPr>
-      </w:pPr>
-      <w:r>
-        <w:rPr>
-          <w:rFonts w:ascii="Times New Roman" w:eastAsia="Times New Roman" w:hAnsi="Times New Roman" w:cs="Times New Roman"/>
-          <w:b/>
-          <w:bCs/>
-          <w:kern w:val="0"/>
-          <w:lang w:eastAsia="en-GB"/>
-          <w14:ligatures w14:val="none"/>
+      </w:pPr>
+      <w:r>
+        <w:rPr>
+          <w:b/>
+          <w:bCs/>
         </w:rPr>
         <w:t>Minimalist &amp; Functional:</w:t>
       </w:r>
       <w:r>
-        <w:rPr>
-          <w:rFonts w:ascii="Times New Roman" w:eastAsia="Times New Roman" w:hAnsi="Times New Roman" w:cs="Times New Roman"/>
-          <w:kern w:val="0"/>
-          <w:lang w:eastAsia="en-GB"/>
-          <w14:ligatures w14:val="none"/>
-        </w:rPr>
         <w:t xml:space="preserve"> Just like manufacturing, clean UI and simple visuals convey efficiency.</w:t>
       </w:r>
     </w:p>
@@ -1367,51 +1099,26 @@
           <w:numId w:val="4"/>
         </w:numPr>
         <w:spacing w:before="100" w:beforeAutospacing="1" w:after="100" w:afterAutospacing="1"/>
-        <w:rPr>
-          <w:rFonts w:ascii="Times New Roman" w:eastAsia="Times New Roman" w:hAnsi="Times New Roman" w:cs="Times New Roman"/>
-          <w:kern w:val="0"/>
-          <w:lang w:eastAsia="en-GB"/>
-          <w14:ligatures w14:val="none"/>
-        </w:rPr>
-      </w:pPr>
-      <w:r>
-        <w:rPr>
-          <w:rFonts w:ascii="Times New Roman" w:eastAsia="Times New Roman" w:hAnsi="Times New Roman" w:cs="Times New Roman"/>
-          <w:b/>
-          <w:bCs/>
-          <w:kern w:val="0"/>
-          <w:lang w:eastAsia="en-GB"/>
-          <w14:ligatures w14:val="none"/>
-        </w:rPr>
+      </w:pPr>
+      <w:r>
+        <w:rPr>
+          <w:b/>
+          <w:bCs/>
+        </w:rPr>
+        <w:lastRenderedPageBreak/>
         <w:t>Tech-Forward &amp; Professional:</w:t>
       </w:r>
       <w:r>
-        <w:rPr>
-          <w:rFonts w:ascii="Times New Roman" w:eastAsia="Times New Roman" w:hAnsi="Times New Roman" w:cs="Times New Roman"/>
-          <w:kern w:val="0"/>
-          <w:lang w:eastAsia="en-GB"/>
-          <w14:ligatures w14:val="none"/>
-        </w:rPr>
         <w:t xml:space="preserve"> Slight gradients and </w:t>
       </w:r>
       <w:r>
         <w:rPr>
-          <w:rFonts w:ascii="Times New Roman" w:eastAsia="Times New Roman" w:hAnsi="Times New Roman" w:cs="Times New Roman"/>
-          <w:b/>
-          <w:bCs/>
-          <w:kern w:val="0"/>
-          <w:lang w:eastAsia="en-GB"/>
-          <w14:ligatures w14:val="none"/>
+          <w:b/>
+          <w:bCs/>
         </w:rPr>
         <w:t>3D-inspired UI elements</w:t>
       </w:r>
       <w:r>
-        <w:rPr>
-          <w:rFonts w:ascii="Times New Roman" w:eastAsia="Times New Roman" w:hAnsi="Times New Roman" w:cs="Times New Roman"/>
-          <w:kern w:val="0"/>
-          <w:lang w:eastAsia="en-GB"/>
-          <w14:ligatures w14:val="none"/>
-        </w:rPr>
         <w:t xml:space="preserve"> for a cutting-edge feel.</w:t>
       </w:r>
     </w:p>
@@ -1422,141 +1129,59 @@
           <w:numId w:val="4"/>
         </w:numPr>
         <w:spacing w:before="100" w:beforeAutospacing="1" w:after="100" w:afterAutospacing="1"/>
-        <w:rPr>
-          <w:rFonts w:ascii="Times New Roman" w:eastAsia="Times New Roman" w:hAnsi="Times New Roman" w:cs="Times New Roman"/>
-          <w:kern w:val="0"/>
-          <w:lang w:eastAsia="en-GB"/>
-          <w14:ligatures w14:val="none"/>
-        </w:rPr>
-      </w:pPr>
-      <w:r>
-        <w:rPr>
-          <w:rFonts w:ascii="Times New Roman" w:eastAsia="Times New Roman" w:hAnsi="Times New Roman" w:cs="Times New Roman"/>
-          <w:b/>
-          <w:bCs/>
-          <w:kern w:val="0"/>
-          <w:lang w:eastAsia="en-GB"/>
-          <w14:ligatures w14:val="none"/>
+      </w:pPr>
+      <w:r>
+        <w:rPr>
+          <w:b/>
+          <w:bCs/>
         </w:rPr>
         <w:t>Slight Industrial Feel:</w:t>
       </w:r>
       <w:r>
-        <w:rPr>
-          <w:rFonts w:ascii="Times New Roman" w:eastAsia="Times New Roman" w:hAnsi="Times New Roman" w:cs="Times New Roman"/>
-          <w:kern w:val="0"/>
-          <w:lang w:eastAsia="en-GB"/>
-          <w14:ligatures w14:val="none"/>
-        </w:rPr>
         <w:t xml:space="preserve"> UI components inspired by </w:t>
       </w:r>
       <w:r>
         <w:rPr>
-          <w:rFonts w:ascii="Times New Roman" w:eastAsia="Times New Roman" w:hAnsi="Times New Roman" w:cs="Times New Roman"/>
-          <w:b/>
-          <w:bCs/>
-          <w:kern w:val="0"/>
-          <w:lang w:eastAsia="en-GB"/>
-          <w14:ligatures w14:val="none"/>
+          <w:b/>
+          <w:bCs/>
         </w:rPr>
         <w:t>blueprints, CAD sketches, and production line aesthetics</w:t>
       </w:r>
       <w:r>
-        <w:rPr>
-          <w:rFonts w:ascii="Times New Roman" w:eastAsia="Times New Roman" w:hAnsi="Times New Roman" w:cs="Times New Roman"/>
-          <w:kern w:val="0"/>
-          <w:lang w:eastAsia="en-GB"/>
-          <w14:ligatures w14:val="none"/>
-        </w:rPr>
         <w:t>.</w:t>
       </w:r>
     </w:p>
     <w:p>
       <w:pPr>
         <w:spacing w:before="100" w:beforeAutospacing="1" w:after="100" w:afterAutospacing="1"/>
-        <w:rPr>
-          <w:rFonts w:ascii="Times New Roman" w:eastAsia="Times New Roman" w:hAnsi="Times New Roman" w:cs="Times New Roman"/>
-          <w:kern w:val="0"/>
-          <w:lang w:eastAsia="en-GB"/>
-          <w14:ligatures w14:val="none"/>
-        </w:rPr>
-      </w:pPr>
-      <w:r>
-        <w:rPr>
-          <w:rFonts w:ascii="Times New Roman" w:eastAsia="Times New Roman" w:hAnsi="Times New Roman" w:cs="Times New Roman"/>
-          <w:kern w:val="0"/>
-          <w:lang w:eastAsia="en-GB"/>
-          <w14:ligatures w14:val="none"/>
-        </w:rPr>
-        <w:lastRenderedPageBreak/>
+      </w:pPr>
+      <w:r>
         <w:t xml:space="preserve">Would you like me to generate a visual logo concept for </w:t>
       </w:r>
-      <w:proofErr w:type="spellStart"/>
-      <w:r>
-        <w:rPr>
-          <w:rFonts w:ascii="Times New Roman" w:eastAsia="Times New Roman" w:hAnsi="Times New Roman" w:cs="Times New Roman"/>
-          <w:b/>
-          <w:bCs/>
-          <w:kern w:val="0"/>
-          <w:lang w:eastAsia="en-GB"/>
-          <w14:ligatures w14:val="none"/>
+      <w:r>
+        <w:rPr>
+          <w:b/>
+          <w:bCs/>
         </w:rPr>
         <w:t>MFacture</w:t>
       </w:r>
-      <w:proofErr w:type="spellEnd"/>
-      <w:r>
-        <w:rPr>
-          <w:rFonts w:ascii="Times New Roman" w:eastAsia="Times New Roman" w:hAnsi="Times New Roman" w:cs="Times New Roman"/>
-          <w:kern w:val="0"/>
-          <w:lang w:eastAsia="en-GB"/>
-          <w14:ligatures w14:val="none"/>
-        </w:rPr>
+      <w:r>
         <w:t xml:space="preserve">? </w:t>
       </w:r>
       <w:r>
         <w:rPr>
-          <w:rFonts w:ascii="Apple Color Emoji" w:eastAsia="Times New Roman" w:hAnsi="Apple Color Emoji" w:cs="Apple Color Emoji"/>
-          <w:kern w:val="0"/>
-          <w:lang w:eastAsia="en-GB"/>
-          <w14:ligatures w14:val="none"/>
+          <w:rFonts w:ascii="Apple Color Emoji" w:hAnsi="Apple Color Emoji" w:cs="Apple Color Emoji"/>
         </w:rPr>
         <w:t>🚀</w:t>
       </w:r>
     </w:p>
     <w:p>
-      <w:pPr>
-        <w:rPr>
-          <w:rFonts w:ascii="Times New Roman" w:eastAsia="Times New Roman" w:hAnsi="Times New Roman" w:cs="Times New Roman"/>
-          <w:kern w:val="0"/>
-          <w:lang w:eastAsia="en-GB"/>
-          <w14:ligatures w14:val="none"/>
-        </w:rPr>
-      </w:pPr>
-      <w:r>
-        <w:rPr>
-          <w:rFonts w:ascii="Times New Roman" w:eastAsia="Times New Roman" w:hAnsi="Times New Roman" w:cs="Times New Roman"/>
-          <w:kern w:val="0"/>
-          <w:lang w:eastAsia="en-GB"/>
-          <w14:ligatures w14:val="none"/>
-        </w:rPr>
+      <w:r>
         <w:t>4o</w:t>
       </w:r>
     </w:p>
     <w:p>
-      <w:pPr>
-        <w:rPr>
-          <w:rFonts w:ascii="Times New Roman" w:eastAsia="Times New Roman" w:hAnsi="Times New Roman" w:cs="Times New Roman"/>
-          <w:kern w:val="0"/>
-          <w:lang w:eastAsia="en-GB"/>
-          <w14:ligatures w14:val="none"/>
-        </w:rPr>
-      </w:pPr>
-      <w:r>
-        <w:rPr>
-          <w:rFonts w:ascii="Times New Roman" w:eastAsia="Times New Roman" w:hAnsi="Times New Roman" w:cs="Times New Roman"/>
-          <w:kern w:val="0"/>
-          <w:lang w:eastAsia="en-GB"/>
-          <w14:ligatures w14:val="none"/>
-        </w:rPr>
+      <w:r>
         <w:t>Is this conversation helpful so far?</w:t>
       </w:r>
     </w:p>
@@ -1567,24 +1192,18 @@
         </w:pBdr>
         <w:jc w:val="center"/>
         <w:rPr>
-          <w:rFonts w:ascii="Arial" w:eastAsia="Times New Roman" w:hAnsi="Arial" w:cs="Arial"/>
+          <w:rFonts w:ascii="Arial" w:hAnsi="Arial" w:cs="Arial"/>
           <w:vanish/>
-          <w:kern w:val="0"/>
           <w:sz w:val="16"/>
           <w:szCs w:val="16"/>
-          <w:lang w:eastAsia="en-GB"/>
-          <w14:ligatures w14:val="none"/>
-        </w:rPr>
-      </w:pPr>
-      <w:r>
-        <w:rPr>
-          <w:rFonts w:ascii="Arial" w:eastAsia="Times New Roman" w:hAnsi="Arial" w:cs="Arial"/>
+        </w:rPr>
+      </w:pPr>
+      <w:r>
+        <w:rPr>
+          <w:rFonts w:ascii="Arial" w:hAnsi="Arial" w:cs="Arial"/>
           <w:vanish/>
-          <w:kern w:val="0"/>
           <w:sz w:val="16"/>
           <w:szCs w:val="16"/>
-          <w:lang w:eastAsia="en-GB"/>
-          <w14:ligatures w14:val="none"/>
         </w:rPr>
         <w:t>Top of Form</w:t>
       </w:r>
@@ -1592,49 +1211,15 @@
     <w:p>
       <w:pPr>
         <w:spacing w:before="100" w:beforeAutospacing="1" w:after="100" w:afterAutospacing="1"/>
-        <w:rPr>
-          <w:rFonts w:ascii="Times New Roman" w:eastAsia="Times New Roman" w:hAnsi="Times New Roman" w:cs="Times New Roman"/>
-          <w:kern w:val="0"/>
-          <w:lang w:eastAsia="en-GB"/>
-          <w14:ligatures w14:val="none"/>
-        </w:rPr>
-      </w:pPr>
-    </w:p>
-    <w:p>
-      <w:pPr>
-        <w:rPr>
-          <w:rFonts w:ascii="Times New Roman" w:eastAsia="Times New Roman" w:hAnsi="Times New Roman" w:cs="Times New Roman"/>
-          <w:kern w:val="0"/>
-          <w:lang w:eastAsia="en-GB"/>
-          <w14:ligatures w14:val="none"/>
-        </w:rPr>
-      </w:pPr>
-      <w:r>
-        <w:rPr>
-          <w:rFonts w:ascii="Times New Roman" w:eastAsia="Times New Roman" w:hAnsi="Times New Roman" w:cs="Times New Roman"/>
-          <w:kern w:val="0"/>
-          <w:lang w:eastAsia="en-GB"/>
-          <w14:ligatures w14:val="none"/>
-        </w:rPr>
+      </w:pPr>
+    </w:p>
+    <w:p>
+      <w:r>
         <w:t>Search</w:t>
       </w:r>
     </w:p>
     <w:p>
-      <w:pPr>
-        <w:rPr>
-          <w:rFonts w:ascii="Times New Roman" w:eastAsia="Times New Roman" w:hAnsi="Times New Roman" w:cs="Times New Roman"/>
-          <w:kern w:val="0"/>
-          <w:lang w:eastAsia="en-GB"/>
-          <w14:ligatures w14:val="none"/>
-        </w:rPr>
-      </w:pPr>
-      <w:r>
-        <w:rPr>
-          <w:rFonts w:ascii="Times New Roman" w:eastAsia="Times New Roman" w:hAnsi="Times New Roman" w:cs="Times New Roman"/>
-          <w:kern w:val="0"/>
-          <w:lang w:eastAsia="en-GB"/>
-          <w14:ligatures w14:val="none"/>
-        </w:rPr>
+      <w:r>
         <w:t>Reason</w:t>
       </w:r>
     </w:p>
@@ -1645,56 +1230,1029 @@
         </w:pBdr>
         <w:jc w:val="center"/>
         <w:rPr>
-          <w:rFonts w:ascii="Arial" w:eastAsia="Times New Roman" w:hAnsi="Arial" w:cs="Arial"/>
+          <w:rFonts w:ascii="Arial" w:hAnsi="Arial" w:cs="Arial"/>
           <w:vanish/>
-          <w:kern w:val="0"/>
           <w:sz w:val="16"/>
           <w:szCs w:val="16"/>
-          <w:lang w:eastAsia="en-GB"/>
-          <w14:ligatures w14:val="none"/>
-        </w:rPr>
-      </w:pPr>
-      <w:r>
-        <w:rPr>
-          <w:rFonts w:ascii="Arial" w:eastAsia="Times New Roman" w:hAnsi="Arial" w:cs="Arial"/>
+        </w:rPr>
+      </w:pPr>
+      <w:r>
+        <w:rPr>
+          <w:rFonts w:ascii="Arial" w:hAnsi="Arial" w:cs="Arial"/>
           <w:vanish/>
-          <w:kern w:val="0"/>
           <w:sz w:val="16"/>
           <w:szCs w:val="16"/>
-          <w:lang w:eastAsia="en-GB"/>
-          <w14:ligatures w14:val="none"/>
         </w:rPr>
         <w:t>Bottom of Form</w:t>
       </w:r>
     </w:p>
     <w:p>
-      <w:pPr>
-        <w:rPr>
-          <w:rFonts w:ascii="Times New Roman" w:eastAsia="Times New Roman" w:hAnsi="Times New Roman" w:cs="Times New Roman"/>
-          <w:kern w:val="0"/>
-          <w:lang w:eastAsia="en-GB"/>
-          <w14:ligatures w14:val="none"/>
-        </w:rPr>
-      </w:pPr>
-      <w:proofErr w:type="spellStart"/>
-      <w:r>
-        <w:rPr>
-          <w:rFonts w:ascii="Times New Roman" w:eastAsia="Times New Roman" w:hAnsi="Times New Roman" w:cs="Times New Roman"/>
-          <w:kern w:val="0"/>
-          <w:lang w:eastAsia="en-GB"/>
-          <w14:ligatures w14:val="none"/>
-        </w:rPr>
-        <w:t>ChatGPT</w:t>
-      </w:r>
-      <w:proofErr w:type="spellEnd"/>
-      <w:r>
-        <w:rPr>
-          <w:rFonts w:ascii="Times New Roman" w:eastAsia="Times New Roman" w:hAnsi="Times New Roman" w:cs="Times New Roman"/>
-          <w:kern w:val="0"/>
-          <w:lang w:eastAsia="en-GB"/>
-          <w14:ligatures w14:val="none"/>
-        </w:rPr>
-        <w:t xml:space="preserve"> can make mistakes. Check important info.</w:t>
+      <w:r>
+        <w:t>ChatGPT can make mistakes. Check important info.</w:t>
+      </w:r>
+    </w:p>
+    <w:p/>
+    <w:p/>
+    <w:p>
+      <w:r>
+        <w:t>Features and pages:</w:t>
+      </w:r>
+    </w:p>
+    <w:p>
+      <w:pPr>
+        <w:spacing w:before="100" w:beforeAutospacing="1" w:after="100" w:afterAutospacing="1"/>
+        <w:outlineLvl w:val="1"/>
+        <w:rPr>
+          <w:b/>
+          <w:bCs/>
+          <w:sz w:val="36"/>
+          <w:szCs w:val="36"/>
+        </w:rPr>
+      </w:pPr>
+      <w:r>
+        <w:rPr>
+          <w:rFonts w:ascii="Apple Color Emoji" w:hAnsi="Apple Color Emoji" w:cs="Apple Color Emoji"/>
+          <w:b/>
+          <w:bCs/>
+          <w:sz w:val="36"/>
+          <w:szCs w:val="36"/>
+        </w:rPr>
+        <w:t>🔧</w:t>
+      </w:r>
+      <w:r>
+        <w:rPr>
+          <w:b/>
+          <w:bCs/>
+          <w:sz w:val="36"/>
+          <w:szCs w:val="36"/>
+        </w:rPr>
+        <w:t xml:space="preserve"> Homepage (Landing Page)</w:t>
+      </w:r>
+    </w:p>
+    <w:p>
+      <w:pPr>
+        <w:spacing w:before="100" w:beforeAutospacing="1" w:after="100" w:afterAutospacing="1"/>
+      </w:pPr>
+      <w:r>
+        <w:rPr>
+          <w:b/>
+          <w:bCs/>
+        </w:rPr>
+        <w:t>Current Good Elements:</w:t>
+      </w:r>
+      <w:r>
+        <w:t xml:space="preserve"> </w:t>
+      </w:r>
+      <w:r>
+        <w:rPr>
+          <w:rFonts w:ascii="Apple Color Emoji" w:hAnsi="Apple Color Emoji" w:cs="Apple Color Emoji"/>
+        </w:rPr>
+        <w:t>✅</w:t>
+      </w:r>
+      <w:r>
+        <w:t xml:space="preserve"> Clear tagline </w:t>
+      </w:r>
+      <w:r>
+        <w:rPr>
+          <w:b/>
+          <w:bCs/>
+        </w:rPr>
+        <w:t>"Order your parts to be manufactured and delivered"</w:t>
+      </w:r>
+      <w:r>
+        <w:br/>
+      </w:r>
+      <w:r>
+        <w:rPr>
+          <w:rFonts w:ascii="Apple Color Emoji" w:hAnsi="Apple Color Emoji" w:cs="Apple Color Emoji"/>
+        </w:rPr>
+        <w:t>✅</w:t>
+      </w:r>
+      <w:r>
+        <w:t xml:space="preserve"> Search bar for manufacturing services</w:t>
+      </w:r>
+      <w:r>
+        <w:br/>
+      </w:r>
+      <w:r>
+        <w:rPr>
+          <w:rFonts w:ascii="Apple Color Emoji" w:hAnsi="Apple Color Emoji" w:cs="Apple Color Emoji"/>
+        </w:rPr>
+        <w:t>✅</w:t>
+      </w:r>
+      <w:r>
+        <w:t xml:space="preserve"> Categories for </w:t>
+      </w:r>
+      <w:r>
+        <w:rPr>
+          <w:b/>
+          <w:bCs/>
+        </w:rPr>
+        <w:t>3D Printing, CNC, Laser Cutting, etc.</w:t>
+      </w:r>
+    </w:p>
+    <w:p>
+      <w:pPr>
+        <w:spacing w:before="100" w:beforeAutospacing="1" w:after="100" w:afterAutospacing="1"/>
+      </w:pPr>
+      <w:r>
+        <w:rPr>
+          <w:b/>
+          <w:bCs/>
+        </w:rPr>
+        <w:t>Suggested Improvements:</w:t>
+      </w:r>
+    </w:p>
+    <w:p>
+      <w:pPr>
+        <w:numPr>
+          <w:ilvl w:val="0"/>
+          <w:numId w:val="5"/>
+        </w:numPr>
+        <w:spacing w:before="100" w:beforeAutospacing="1" w:after="100" w:afterAutospacing="1"/>
+      </w:pPr>
+      <w:r>
+        <w:t xml:space="preserve">Add </w:t>
+      </w:r>
+      <w:r>
+        <w:rPr>
+          <w:b/>
+          <w:bCs/>
+        </w:rPr>
+        <w:t>a hero image or animation</w:t>
+      </w:r>
+      <w:r>
+        <w:t xml:space="preserve"> (e.g., a conveyor belt visual or 3D printing in action).</w:t>
+      </w:r>
+    </w:p>
+    <w:p>
+      <w:pPr>
+        <w:numPr>
+          <w:ilvl w:val="0"/>
+          <w:numId w:val="5"/>
+        </w:numPr>
+        <w:spacing w:before="100" w:beforeAutospacing="1" w:after="100" w:afterAutospacing="1"/>
+      </w:pPr>
+      <w:r>
+        <w:t xml:space="preserve">Display </w:t>
+      </w:r>
+      <w:r>
+        <w:rPr>
+          <w:b/>
+          <w:bCs/>
+        </w:rPr>
+        <w:t>featured manufacturers</w:t>
+      </w:r>
+      <w:r>
+        <w:t xml:space="preserve"> with </w:t>
+      </w:r>
+      <w:r>
+        <w:rPr>
+          <w:b/>
+          <w:bCs/>
+        </w:rPr>
+        <w:t>ratings, certifications, and capabilities</w:t>
+      </w:r>
+      <w:r>
+        <w:t>.</w:t>
+      </w:r>
+    </w:p>
+    <w:p>
+      <w:pPr>
+        <w:numPr>
+          <w:ilvl w:val="0"/>
+          <w:numId w:val="5"/>
+        </w:numPr>
+        <w:spacing w:before="100" w:beforeAutospacing="1" w:after="100" w:afterAutospacing="1"/>
+      </w:pPr>
+      <w:r>
+        <w:t xml:space="preserve">Include </w:t>
+      </w:r>
+      <w:r>
+        <w:rPr>
+          <w:b/>
+          <w:bCs/>
+        </w:rPr>
+        <w:t>instant quote tool or estimator</w:t>
+      </w:r>
+      <w:r>
+        <w:t xml:space="preserve"> (upload a CAD file → get a price range).</w:t>
+      </w:r>
+    </w:p>
+    <w:p>
+      <w:r>
+        <w:rPr>
+          <w:noProof/>
+          <w14:ligatures w14:val="standardContextual"/>
+        </w:rPr>
+        <w:pict w14:anchorId="1CB70CF6">
+          <v:rect id="_x0000_i1030" alt="" style="width:451.3pt;height:.05pt;mso-width-percent:0;mso-height-percent:0;mso-width-percent:0;mso-height-percent:0" o:hralign="center" o:hrstd="t" o:hr="t" fillcolor="#a0a0a0" stroked="f"/>
+        </w:pict>
+      </w:r>
+    </w:p>
+    <w:p>
+      <w:pPr>
+        <w:spacing w:before="100" w:beforeAutospacing="1" w:after="100" w:afterAutospacing="1"/>
+        <w:outlineLvl w:val="1"/>
+        <w:rPr>
+          <w:b/>
+          <w:bCs/>
+          <w:sz w:val="36"/>
+          <w:szCs w:val="36"/>
+        </w:rPr>
+      </w:pPr>
+      <w:r>
+        <w:rPr>
+          <w:rFonts w:ascii="Apple Color Emoji" w:hAnsi="Apple Color Emoji" w:cs="Apple Color Emoji"/>
+          <w:b/>
+          <w:bCs/>
+          <w:sz w:val="36"/>
+          <w:szCs w:val="36"/>
+        </w:rPr>
+        <w:t>🔍</w:t>
+      </w:r>
+      <w:r>
+        <w:rPr>
+          <w:b/>
+          <w:bCs/>
+          <w:sz w:val="36"/>
+          <w:szCs w:val="36"/>
+        </w:rPr>
+        <w:t xml:space="preserve"> Search &amp; Results Page (Engineers need filtering!)</w:t>
+      </w:r>
+    </w:p>
+    <w:p>
+      <w:pPr>
+        <w:numPr>
+          <w:ilvl w:val="0"/>
+          <w:numId w:val="6"/>
+        </w:numPr>
+        <w:spacing w:before="100" w:beforeAutospacing="1" w:after="100" w:afterAutospacing="1"/>
+      </w:pPr>
+      <w:r>
+        <w:rPr>
+          <w:b/>
+          <w:bCs/>
+        </w:rPr>
+        <w:t>Search bar with advanced filters</w:t>
+      </w:r>
+      <w:r>
+        <w:t>:</w:t>
+      </w:r>
+    </w:p>
+    <w:p>
+      <w:pPr>
+        <w:numPr>
+          <w:ilvl w:val="1"/>
+          <w:numId w:val="6"/>
+        </w:numPr>
+        <w:spacing w:before="100" w:beforeAutospacing="1" w:after="100" w:afterAutospacing="1"/>
+      </w:pPr>
+      <w:r>
+        <w:rPr>
+          <w:b/>
+          <w:bCs/>
+        </w:rPr>
+        <w:t>Material</w:t>
+      </w:r>
+      <w:r>
+        <w:t xml:space="preserve"> (Aluminum, Steel, Titanium, Plastics, etc.)</w:t>
+      </w:r>
+    </w:p>
+    <w:p>
+      <w:pPr>
+        <w:numPr>
+          <w:ilvl w:val="1"/>
+          <w:numId w:val="6"/>
+        </w:numPr>
+        <w:spacing w:before="100" w:beforeAutospacing="1" w:after="100" w:afterAutospacing="1"/>
+      </w:pPr>
+      <w:r>
+        <w:rPr>
+          <w:b/>
+          <w:bCs/>
+        </w:rPr>
+        <w:t>Manufacturing process</w:t>
+      </w:r>
+      <w:r>
+        <w:t xml:space="preserve"> (CNC, Injection Molding, Sheet Metal, etc.)</w:t>
+      </w:r>
+    </w:p>
+    <w:p>
+      <w:pPr>
+        <w:numPr>
+          <w:ilvl w:val="1"/>
+          <w:numId w:val="6"/>
+        </w:numPr>
+        <w:spacing w:before="100" w:beforeAutospacing="1" w:after="100" w:afterAutospacing="1"/>
+      </w:pPr>
+      <w:r>
+        <w:rPr>
+          <w:b/>
+          <w:bCs/>
+        </w:rPr>
+        <w:t>Location</w:t>
+      </w:r>
+      <w:r>
+        <w:t xml:space="preserve"> (Choose local or international manufacturers)</w:t>
+      </w:r>
+    </w:p>
+    <w:p>
+      <w:pPr>
+        <w:numPr>
+          <w:ilvl w:val="1"/>
+          <w:numId w:val="6"/>
+        </w:numPr>
+        <w:spacing w:before="100" w:beforeAutospacing="1" w:after="100" w:afterAutospacing="1"/>
+      </w:pPr>
+      <w:r>
+        <w:rPr>
+          <w:b/>
+          <w:bCs/>
+        </w:rPr>
+        <w:t>Certifications</w:t>
+      </w:r>
+      <w:r>
+        <w:t xml:space="preserve"> (ISO 9001, AS9100 for aerospace, etc.)</w:t>
+      </w:r>
+    </w:p>
+    <w:p>
+      <w:pPr>
+        <w:numPr>
+          <w:ilvl w:val="1"/>
+          <w:numId w:val="6"/>
+        </w:numPr>
+        <w:spacing w:before="100" w:beforeAutospacing="1" w:after="100" w:afterAutospacing="1"/>
+      </w:pPr>
+      <w:r>
+        <w:rPr>
+          <w:b/>
+          <w:bCs/>
+        </w:rPr>
+        <w:t>Lead Time</w:t>
+      </w:r>
+      <w:r>
+        <w:t xml:space="preserve"> (Fast turnaround vs. standard production)</w:t>
+      </w:r>
+    </w:p>
+    <w:p>
+      <w:pPr>
+        <w:numPr>
+          <w:ilvl w:val="1"/>
+          <w:numId w:val="6"/>
+        </w:numPr>
+        <w:spacing w:before="100" w:beforeAutospacing="1" w:after="100" w:afterAutospacing="1"/>
+      </w:pPr>
+      <w:r>
+        <w:rPr>
+          <w:b/>
+          <w:bCs/>
+        </w:rPr>
+        <w:t>Minimum Order Quantity (MOQ)</w:t>
+      </w:r>
+    </w:p>
+    <w:p>
+      <w:pPr>
+        <w:numPr>
+          <w:ilvl w:val="0"/>
+          <w:numId w:val="6"/>
+        </w:numPr>
+        <w:spacing w:before="100" w:beforeAutospacing="1" w:after="100" w:afterAutospacing="1"/>
+      </w:pPr>
+      <w:r>
+        <w:rPr>
+          <w:b/>
+          <w:bCs/>
+        </w:rPr>
+        <w:t>Result Cards for Each Manufacturer:</w:t>
+      </w:r>
+    </w:p>
+    <w:p>
+      <w:pPr>
+        <w:numPr>
+          <w:ilvl w:val="1"/>
+          <w:numId w:val="6"/>
+        </w:numPr>
+        <w:spacing w:before="100" w:beforeAutospacing="1" w:after="100" w:afterAutospacing="1"/>
+      </w:pPr>
+      <w:r>
+        <w:rPr>
+          <w:b/>
+          <w:bCs/>
+        </w:rPr>
+        <w:t>Logo + Company Name</w:t>
+      </w:r>
+    </w:p>
+    <w:p>
+      <w:pPr>
+        <w:numPr>
+          <w:ilvl w:val="1"/>
+          <w:numId w:val="6"/>
+        </w:numPr>
+        <w:spacing w:before="100" w:beforeAutospacing="1" w:after="100" w:afterAutospacing="1"/>
+      </w:pPr>
+      <w:r>
+        <w:rPr>
+          <w:b/>
+          <w:bCs/>
+        </w:rPr>
+        <w:t>Rating / Reviews</w:t>
+      </w:r>
+    </w:p>
+    <w:p>
+      <w:pPr>
+        <w:numPr>
+          <w:ilvl w:val="1"/>
+          <w:numId w:val="6"/>
+        </w:numPr>
+        <w:spacing w:before="100" w:beforeAutospacing="1" w:after="100" w:afterAutospacing="1"/>
+      </w:pPr>
+      <w:r>
+        <w:rPr>
+          <w:b/>
+          <w:bCs/>
+        </w:rPr>
+        <w:t>Capabilities &amp; Certifications</w:t>
+      </w:r>
+    </w:p>
+    <w:p>
+      <w:pPr>
+        <w:numPr>
+          <w:ilvl w:val="1"/>
+          <w:numId w:val="6"/>
+        </w:numPr>
+        <w:spacing w:before="100" w:beforeAutospacing="1" w:after="100" w:afterAutospacing="1"/>
+      </w:pPr>
+      <w:r>
+        <w:rPr>
+          <w:b/>
+          <w:bCs/>
+        </w:rPr>
+        <w:lastRenderedPageBreak/>
+        <w:t>Estimated Lead Time</w:t>
+      </w:r>
+    </w:p>
+    <w:p>
+      <w:pPr>
+        <w:numPr>
+          <w:ilvl w:val="1"/>
+          <w:numId w:val="6"/>
+        </w:numPr>
+        <w:spacing w:before="100" w:beforeAutospacing="1" w:after="100" w:afterAutospacing="1"/>
+      </w:pPr>
+      <w:r>
+        <w:rPr>
+          <w:b/>
+          <w:bCs/>
+        </w:rPr>
+        <w:t>Price Range</w:t>
+      </w:r>
+    </w:p>
+    <w:p>
+      <w:pPr>
+        <w:numPr>
+          <w:ilvl w:val="0"/>
+          <w:numId w:val="6"/>
+        </w:numPr>
+        <w:spacing w:before="100" w:beforeAutospacing="1" w:after="100" w:afterAutospacing="1"/>
+      </w:pPr>
+      <w:r>
+        <w:rPr>
+          <w:b/>
+          <w:bCs/>
+        </w:rPr>
+        <w:t>Comparison Tool:</w:t>
+      </w:r>
+      <w:r>
+        <w:t xml:space="preserve"> Select multiple manufacturers to compare </w:t>
+      </w:r>
+      <w:r>
+        <w:rPr>
+          <w:b/>
+          <w:bCs/>
+        </w:rPr>
+        <w:t>pricing, lead time, and certifications side-by-side</w:t>
+      </w:r>
+      <w:r>
+        <w:t>.</w:t>
+      </w:r>
+    </w:p>
+    <w:p>
+      <w:r>
+        <w:pict w14:anchorId="3578F2D7">
+          <v:rect id="_x0000_i1026" style="width:0;height:1.5pt" o:hralign="center" o:hrstd="t" o:hr="t" fillcolor="#a0a0a0" stroked="f"/>
+        </w:pict>
+      </w:r>
+    </w:p>
+    <w:p>
+      <w:pPr>
+        <w:spacing w:before="100" w:beforeAutospacing="1" w:after="100" w:afterAutospacing="1"/>
+        <w:outlineLvl w:val="1"/>
+        <w:rPr>
+          <w:b/>
+          <w:bCs/>
+          <w:sz w:val="36"/>
+          <w:szCs w:val="36"/>
+        </w:rPr>
+      </w:pPr>
+      <w:r>
+        <w:rPr>
+          <w:rFonts w:ascii="Apple Color Emoji" w:hAnsi="Apple Color Emoji" w:cs="Apple Color Emoji"/>
+          <w:b/>
+          <w:bCs/>
+          <w:sz w:val="36"/>
+          <w:szCs w:val="36"/>
+        </w:rPr>
+        <w:t>🏭</w:t>
+      </w:r>
+      <w:r>
+        <w:rPr>
+          <w:b/>
+          <w:bCs/>
+          <w:sz w:val="36"/>
+          <w:szCs w:val="36"/>
+        </w:rPr>
+        <w:t xml:space="preserve"> Manufacturer Profile Page</w:t>
+      </w:r>
+    </w:p>
+    <w:p>
+      <w:pPr>
+        <w:spacing w:before="100" w:beforeAutospacing="1" w:after="100" w:afterAutospacing="1"/>
+      </w:pPr>
+      <w:r>
+        <w:t xml:space="preserve">Each manufacturer should have a </w:t>
+      </w:r>
+      <w:r>
+        <w:rPr>
+          <w:b/>
+          <w:bCs/>
+        </w:rPr>
+        <w:t>detailed profile</w:t>
+      </w:r>
+      <w:r>
+        <w:t>, including:</w:t>
+      </w:r>
+    </w:p>
+    <w:p>
+      <w:pPr>
+        <w:numPr>
+          <w:ilvl w:val="0"/>
+          <w:numId w:val="7"/>
+        </w:numPr>
+        <w:spacing w:before="100" w:beforeAutospacing="1" w:after="100" w:afterAutospacing="1"/>
+      </w:pPr>
+      <w:r>
+        <w:rPr>
+          <w:b/>
+          <w:bCs/>
+        </w:rPr>
+        <w:t>Company description</w:t>
+      </w:r>
+    </w:p>
+    <w:p>
+      <w:pPr>
+        <w:numPr>
+          <w:ilvl w:val="0"/>
+          <w:numId w:val="7"/>
+        </w:numPr>
+        <w:spacing w:before="100" w:beforeAutospacing="1" w:after="100" w:afterAutospacing="1"/>
+      </w:pPr>
+      <w:r>
+        <w:rPr>
+          <w:b/>
+          <w:bCs/>
+        </w:rPr>
+        <w:t>Machines &amp; capabilities</w:t>
+      </w:r>
+      <w:r>
+        <w:t xml:space="preserve"> (e.g., CNC 5-axis, SLS 3D printing, etc.)</w:t>
+      </w:r>
+    </w:p>
+    <w:p>
+      <w:pPr>
+        <w:numPr>
+          <w:ilvl w:val="0"/>
+          <w:numId w:val="7"/>
+        </w:numPr>
+        <w:spacing w:before="100" w:beforeAutospacing="1" w:after="100" w:afterAutospacing="1"/>
+      </w:pPr>
+      <w:r>
+        <w:rPr>
+          <w:b/>
+          <w:bCs/>
+        </w:rPr>
+        <w:t>Materials they work with</w:t>
+      </w:r>
+    </w:p>
+    <w:p>
+      <w:pPr>
+        <w:numPr>
+          <w:ilvl w:val="0"/>
+          <w:numId w:val="7"/>
+        </w:numPr>
+        <w:spacing w:before="100" w:beforeAutospacing="1" w:after="100" w:afterAutospacing="1"/>
+      </w:pPr>
+      <w:r>
+        <w:rPr>
+          <w:b/>
+          <w:bCs/>
+        </w:rPr>
+        <w:t>Customer reviews &amp; trust badges</w:t>
+      </w:r>
+    </w:p>
+    <w:p>
+      <w:pPr>
+        <w:numPr>
+          <w:ilvl w:val="0"/>
+          <w:numId w:val="7"/>
+        </w:numPr>
+        <w:spacing w:before="100" w:beforeAutospacing="1" w:after="100" w:afterAutospacing="1"/>
+      </w:pPr>
+      <w:r>
+        <w:rPr>
+          <w:b/>
+          <w:bCs/>
+        </w:rPr>
+        <w:t>Instant quote button</w:t>
+      </w:r>
+      <w:r>
+        <w:t xml:space="preserve"> or </w:t>
+      </w:r>
+      <w:r>
+        <w:rPr>
+          <w:b/>
+          <w:bCs/>
+        </w:rPr>
+        <w:t>Request for Quote (RFQ) form</w:t>
+      </w:r>
+    </w:p>
+    <w:p>
+      <w:pPr>
+        <w:numPr>
+          <w:ilvl w:val="0"/>
+          <w:numId w:val="7"/>
+        </w:numPr>
+        <w:spacing w:before="100" w:beforeAutospacing="1" w:after="100" w:afterAutospacing="1"/>
+      </w:pPr>
+      <w:r>
+        <w:rPr>
+          <w:b/>
+          <w:bCs/>
+        </w:rPr>
+        <w:t>Past projects or case studies</w:t>
+      </w:r>
+    </w:p>
+    <w:p>
+      <w:r>
+        <w:rPr>
+          <w:noProof/>
+          <w14:ligatures w14:val="standardContextual"/>
+        </w:rPr>
+        <w:pict w14:anchorId="7C08E1CB">
+          <v:rect id="_x0000_i1029" alt="" style="width:451.3pt;height:.05pt;mso-width-percent:0;mso-height-percent:0;mso-width-percent:0;mso-height-percent:0" o:hralign="center" o:hrstd="t" o:hr="t" fillcolor="#a0a0a0" stroked="f"/>
+        </w:pict>
+      </w:r>
+    </w:p>
+    <w:p>
+      <w:pPr>
+        <w:spacing w:before="100" w:beforeAutospacing="1" w:after="100" w:afterAutospacing="1"/>
+        <w:outlineLvl w:val="1"/>
+        <w:rPr>
+          <w:b/>
+          <w:bCs/>
+          <w:sz w:val="36"/>
+          <w:szCs w:val="36"/>
+        </w:rPr>
+      </w:pPr>
+      <w:r>
+        <w:rPr>
+          <w:rFonts w:ascii="Apple Color Emoji" w:hAnsi="Apple Color Emoji" w:cs="Apple Color Emoji"/>
+          <w:b/>
+          <w:bCs/>
+          <w:sz w:val="36"/>
+          <w:szCs w:val="36"/>
+        </w:rPr>
+        <w:t>📂</w:t>
+      </w:r>
+      <w:r>
+        <w:rPr>
+          <w:b/>
+          <w:bCs/>
+          <w:sz w:val="36"/>
+          <w:szCs w:val="36"/>
+        </w:rPr>
+        <w:t xml:space="preserve"> Dashboard (For Users)</w:t>
+      </w:r>
+    </w:p>
+    <w:p>
+      <w:pPr>
+        <w:numPr>
+          <w:ilvl w:val="0"/>
+          <w:numId w:val="8"/>
+        </w:numPr>
+        <w:spacing w:before="100" w:beforeAutospacing="1" w:after="100" w:afterAutospacing="1"/>
+      </w:pPr>
+      <w:r>
+        <w:rPr>
+          <w:b/>
+          <w:bCs/>
+        </w:rPr>
+        <w:t>Saved Manufacturers</w:t>
+      </w:r>
+    </w:p>
+    <w:p>
+      <w:pPr>
+        <w:numPr>
+          <w:ilvl w:val="0"/>
+          <w:numId w:val="8"/>
+        </w:numPr>
+        <w:spacing w:before="100" w:beforeAutospacing="1" w:after="100" w:afterAutospacing="1"/>
+      </w:pPr>
+      <w:r>
+        <w:rPr>
+          <w:b/>
+          <w:bCs/>
+        </w:rPr>
+        <w:t>Past Orders &amp; Quotes</w:t>
+      </w:r>
+    </w:p>
+    <w:p>
+      <w:pPr>
+        <w:numPr>
+          <w:ilvl w:val="0"/>
+          <w:numId w:val="8"/>
+        </w:numPr>
+        <w:spacing w:before="100" w:beforeAutospacing="1" w:after="100" w:afterAutospacing="1"/>
+      </w:pPr>
+      <w:r>
+        <w:rPr>
+          <w:b/>
+          <w:bCs/>
+        </w:rPr>
+        <w:t>Favorite Materials &amp; Processes</w:t>
+      </w:r>
+    </w:p>
+    <w:p>
+      <w:pPr>
+        <w:numPr>
+          <w:ilvl w:val="0"/>
+          <w:numId w:val="8"/>
+        </w:numPr>
+        <w:spacing w:before="100" w:beforeAutospacing="1" w:after="100" w:afterAutospacing="1"/>
+      </w:pPr>
+      <w:r>
+        <w:rPr>
+          <w:b/>
+          <w:bCs/>
+        </w:rPr>
+        <w:t>Instant CAD Upload for Pricing (if feasible)</w:t>
+      </w:r>
+    </w:p>
+    <w:p>
+      <w:r>
+        <w:rPr>
+          <w:noProof/>
+          <w14:ligatures w14:val="standardContextual"/>
+        </w:rPr>
+        <w:pict w14:anchorId="7BCB11B8">
+          <v:rect id="_x0000_i1028" alt="" style="width:451.3pt;height:.05pt;mso-width-percent:0;mso-height-percent:0;mso-width-percent:0;mso-height-percent:0" o:hralign="center" o:hrstd="t" o:hr="t" fillcolor="#a0a0a0" stroked="f"/>
+        </w:pict>
+      </w:r>
+    </w:p>
+    <w:p>
+      <w:pPr>
+        <w:spacing w:before="100" w:beforeAutospacing="1" w:after="100" w:afterAutospacing="1"/>
+        <w:outlineLvl w:val="1"/>
+        <w:rPr>
+          <w:b/>
+          <w:bCs/>
+          <w:sz w:val="36"/>
+          <w:szCs w:val="36"/>
+        </w:rPr>
+      </w:pPr>
+      <w:r>
+        <w:rPr>
+          <w:rFonts w:ascii="Apple Color Emoji" w:hAnsi="Apple Color Emoji" w:cs="Apple Color Emoji"/>
+          <w:b/>
+          <w:bCs/>
+          <w:sz w:val="36"/>
+          <w:szCs w:val="36"/>
+        </w:rPr>
+        <w:t>📜</w:t>
+      </w:r>
+      <w:r>
+        <w:rPr>
+          <w:b/>
+          <w:bCs/>
+          <w:sz w:val="36"/>
+          <w:szCs w:val="36"/>
+        </w:rPr>
+        <w:t xml:space="preserve"> Pages to Include</w:t>
+      </w:r>
+    </w:p>
+    <w:p>
+      <w:pPr>
+        <w:numPr>
+          <w:ilvl w:val="0"/>
+          <w:numId w:val="9"/>
+        </w:numPr>
+        <w:spacing w:before="100" w:beforeAutospacing="1" w:after="100" w:afterAutospacing="1"/>
+      </w:pPr>
+      <w:r>
+        <w:rPr>
+          <w:b/>
+          <w:bCs/>
+        </w:rPr>
+        <w:t>How It Works</w:t>
+      </w:r>
+      <w:r>
+        <w:t xml:space="preserve"> – Simple guide on how to find manufacturers &amp; place orders.</w:t>
+      </w:r>
+    </w:p>
+    <w:p>
+      <w:pPr>
+        <w:numPr>
+          <w:ilvl w:val="0"/>
+          <w:numId w:val="9"/>
+        </w:numPr>
+        <w:spacing w:before="100" w:beforeAutospacing="1" w:after="100" w:afterAutospacing="1"/>
+      </w:pPr>
+      <w:r>
+        <w:rPr>
+          <w:b/>
+          <w:bCs/>
+        </w:rPr>
+        <w:t>Why MFacture?</w:t>
+      </w:r>
+      <w:r>
+        <w:t xml:space="preserve"> – Show the benefits (saving time, verified manufacturers, competitive pricing).</w:t>
+      </w:r>
+    </w:p>
+    <w:p>
+      <w:pPr>
+        <w:numPr>
+          <w:ilvl w:val="0"/>
+          <w:numId w:val="9"/>
+        </w:numPr>
+        <w:spacing w:before="100" w:beforeAutospacing="1" w:after="100" w:afterAutospacing="1"/>
+      </w:pPr>
+      <w:r>
+        <w:rPr>
+          <w:b/>
+          <w:bCs/>
+        </w:rPr>
+        <w:t>Engineering Resources</w:t>
+      </w:r>
+      <w:r>
+        <w:t xml:space="preserve"> – Guides on material selection, design for manufacturability, etc.</w:t>
+      </w:r>
+    </w:p>
+    <w:p>
+      <w:pPr>
+        <w:numPr>
+          <w:ilvl w:val="0"/>
+          <w:numId w:val="9"/>
+        </w:numPr>
+        <w:spacing w:before="100" w:beforeAutospacing="1" w:after="100" w:afterAutospacing="1"/>
+      </w:pPr>
+      <w:r>
+        <w:rPr>
+          <w:b/>
+          <w:bCs/>
+        </w:rPr>
+        <w:t>Support / Help Center</w:t>
+      </w:r>
+      <w:r>
+        <w:t xml:space="preserve"> – FAQs, chat support, contact form.</w:t>
+      </w:r>
+    </w:p>
+    <w:p>
+      <w:pPr>
+        <w:numPr>
+          <w:ilvl w:val="0"/>
+          <w:numId w:val="9"/>
+        </w:numPr>
+        <w:spacing w:before="100" w:beforeAutospacing="1" w:after="100" w:afterAutospacing="1"/>
+      </w:pPr>
+      <w:r>
+        <w:rPr>
+          <w:b/>
+          <w:bCs/>
+        </w:rPr>
+        <w:t>For Manufacturers</w:t>
+      </w:r>
+      <w:r>
+        <w:t xml:space="preserve"> – A </w:t>
+      </w:r>
+      <w:r>
+        <w:rPr>
+          <w:b/>
+          <w:bCs/>
+        </w:rPr>
+        <w:t>sign-up page for manufacturers</w:t>
+      </w:r>
+      <w:r>
+        <w:t xml:space="preserve"> to join the platform.</w:t>
+      </w:r>
+    </w:p>
+    <w:p>
+      <w:r>
+        <w:rPr>
+          <w:noProof/>
+          <w14:ligatures w14:val="standardContextual"/>
+        </w:rPr>
+        <w:pict w14:anchorId="3873AC1E">
+          <v:rect id="_x0000_i1027" alt="" style="width:451.3pt;height:.05pt;mso-width-percent:0;mso-height-percent:0;mso-width-percent:0;mso-height-percent:0" o:hralign="center" o:hrstd="t" o:hr="t" fillcolor="#a0a0a0" stroked="f"/>
+        </w:pict>
+      </w:r>
+    </w:p>
+    <w:p>
+      <w:pPr>
+        <w:spacing w:before="100" w:beforeAutospacing="1" w:after="100" w:afterAutospacing="1"/>
+        <w:outlineLvl w:val="1"/>
+        <w:rPr>
+          <w:b/>
+          <w:bCs/>
+          <w:sz w:val="36"/>
+          <w:szCs w:val="36"/>
+        </w:rPr>
+      </w:pPr>
+      <w:r>
+        <w:rPr>
+          <w:rFonts w:ascii="Apple Color Emoji" w:hAnsi="Apple Color Emoji" w:cs="Apple Color Emoji"/>
+          <w:b/>
+          <w:bCs/>
+          <w:sz w:val="36"/>
+          <w:szCs w:val="36"/>
+        </w:rPr>
+        <w:t>🚀</w:t>
+      </w:r>
+      <w:r>
+        <w:rPr>
+          <w:b/>
+          <w:bCs/>
+          <w:sz w:val="36"/>
+          <w:szCs w:val="36"/>
+        </w:rPr>
+        <w:t xml:space="preserve"> Extra Ideas</w:t>
+      </w:r>
+    </w:p>
+    <w:p>
+      <w:pPr>
+        <w:numPr>
+          <w:ilvl w:val="0"/>
+          <w:numId w:val="10"/>
+        </w:numPr>
+        <w:spacing w:before="100" w:beforeAutospacing="1" w:after="100" w:afterAutospacing="1"/>
+      </w:pPr>
+      <w:r>
+        <w:rPr>
+          <w:b/>
+          <w:bCs/>
+        </w:rPr>
+        <w:t>Live Order Tracking</w:t>
+      </w:r>
+      <w:r>
+        <w:t xml:space="preserve"> – Show the status (Inquiry → Quoted → In Production → Shipped).</w:t>
+      </w:r>
+    </w:p>
+    <w:p>
+      <w:pPr>
+        <w:numPr>
+          <w:ilvl w:val="0"/>
+          <w:numId w:val="10"/>
+        </w:numPr>
+        <w:spacing w:before="100" w:beforeAutospacing="1" w:after="100" w:afterAutospacing="1"/>
+      </w:pPr>
+      <w:r>
+        <w:rPr>
+          <w:b/>
+          <w:bCs/>
+        </w:rPr>
+        <w:t>AI-Assisted Matching</w:t>
+      </w:r>
+      <w:r>
+        <w:t xml:space="preserve"> – Suggest manufacturers based on part requirements.</w:t>
+      </w:r>
+    </w:p>
+    <w:p>
+      <w:pPr>
+        <w:numPr>
+          <w:ilvl w:val="0"/>
+          <w:numId w:val="10"/>
+        </w:numPr>
+        <w:spacing w:before="100" w:beforeAutospacing="1" w:after="100" w:afterAutospacing="1"/>
+      </w:pPr>
+      <w:r>
+        <w:rPr>
+          <w:b/>
+          <w:bCs/>
+        </w:rPr>
+        <w:lastRenderedPageBreak/>
+        <w:t>Bulk Ordering Discounts</w:t>
+      </w:r>
+      <w:r>
+        <w:t xml:space="preserve"> – If multiple users order similar parts, they get grouped for better pricing.</w:t>
       </w:r>
     </w:p>
     <w:p/>
@@ -1711,6 +2269,155 @@
 <file path=word/numbering.xml><?xml version="1.0" encoding="utf-8"?>
 <w:numbering xmlns:wpc="http://schemas.microsoft.com/office/word/2010/wordprocessingCanvas" xmlns:cx="http://schemas.microsoft.com/office/drawing/2014/chartex" xmlns:cx1="http://schemas.microsoft.com/office/drawing/2015/9/8/chartex" xmlns:cx2="http://schemas.microsoft.com/office/drawing/2015/10/21/chartex" xmlns:cx3="http://schemas.microsoft.com/office/drawing/2016/5/9/chartex" xmlns:cx4="http://schemas.microsoft.com/office/drawing/2016/5/10/chartex" xmlns:cx5="http://schemas.microsoft.com/office/drawing/2016/5/11/chartex" xmlns:cx6="http://schemas.microsoft.com/office/drawing/2016/5/12/chartex" xmlns:cx7="http://schemas.microsoft.com/office/drawing/2016/5/13/chartex" xmlns:cx8="http://schemas.microsoft.com/office/drawing/2016/5/14/chartex" xmlns:mc="http://schemas.openxmlformats.org/markup-compatibility/2006" xmlns:aink="http://schemas.microsoft.com/office/drawing/2016/ink" xmlns:am3d="http://schemas.microsoft.com/office/drawing/2017/model3d" xmlns:o="urn:schemas-microsoft-com:office:office" xmlns:oel="http://schemas.microsoft.com/office/2019/extlst" xmlns:r="http://schemas.openxmlformats.org/officeDocument/2006/relationships" xmlns:m="http://schemas.openxmlformats.org/officeDocument/2006/math" xmlns:v="urn:schemas-microsoft-com:vml" xmlns:wp14="http://schemas.microsoft.com/office/word/2010/wordprocessingDrawing" xmlns:wp="http://schemas.openxmlformats.org/drawingml/2006/wordprocessingDrawing" xmlns:w10="urn:schemas-microsoft-com:office:word" xmlns:w="http://schemas.openxmlformats.org/wordprocessingml/2006/main" xmlns:w14="http://schemas.microsoft.com/office/word/2010/wordml" xmlns:w15="http://schemas.microsoft.com/office/word/2012/wordml" xmlns:w16cex="http://schemas.microsoft.com/office/word/2018/wordml/cex" xmlns:w16cid="http://schemas.microsoft.com/office/word/2016/wordml/cid" xmlns:w16="http://schemas.microsoft.com/office/word/2018/wordml" xmlns:w16du="http://schemas.microsoft.com/office/word/2023/wordml/word16du" xmlns:w16sdtdh="http://schemas.microsoft.com/office/word/2020/wordml/sdtdatahash" xmlns:w16se="http://schemas.microsoft.com/office/word/2015/wordml/symex" xmlns:wpg="http://schemas.microsoft.com/office/word/2010/wordprocessingGroup" xmlns:wpi="http://schemas.microsoft.com/office/word/2010/wordprocessingInk" xmlns:wne="http://schemas.microsoft.com/office/word/2006/wordml" xmlns:wps="http://schemas.microsoft.com/office/word/2010/wordprocessingShape" mc:Ignorable="w14 w15 w16se w16cid w16 w16cex w16sdtdh wp14">
   <w:abstractNum w:abstractNumId="0" w15:restartNumberingAfterBreak="0">
+    <w:nsid w:val="00392C24"/>
+    <w:multiLevelType w:val="multilevel"/>
+    <w:tmpl w:val="5DB44962"/>
+    <w:lvl w:ilvl="0">
+      <w:start w:val="1"/>
+      <w:numFmt w:val="bullet"/>
+      <w:lvlText w:val=""/>
+      <w:lvlJc w:val="left"/>
+      <w:pPr>
+        <w:tabs>
+          <w:tab w:val="num" w:pos="720"/>
+        </w:tabs>
+        <w:ind w:left="720" w:hanging="360"/>
+      </w:pPr>
+      <w:rPr>
+        <w:rFonts w:ascii="Symbol" w:hAnsi="Symbol" w:hint="default"/>
+        <w:sz w:val="20"/>
+      </w:rPr>
+    </w:lvl>
+    <w:lvl w:ilvl="1" w:tentative="1">
+      <w:start w:val="1"/>
+      <w:numFmt w:val="bullet"/>
+      <w:lvlText w:val="o"/>
+      <w:lvlJc w:val="left"/>
+      <w:pPr>
+        <w:tabs>
+          <w:tab w:val="num" w:pos="1440"/>
+        </w:tabs>
+        <w:ind w:left="1440" w:hanging="360"/>
+      </w:pPr>
+      <w:rPr>
+        <w:rFonts w:ascii="Courier New" w:hAnsi="Courier New" w:hint="default"/>
+        <w:sz w:val="20"/>
+      </w:rPr>
+    </w:lvl>
+    <w:lvl w:ilvl="2" w:tentative="1">
+      <w:start w:val="1"/>
+      <w:numFmt w:val="bullet"/>
+      <w:lvlText w:val=""/>
+      <w:lvlJc w:val="left"/>
+      <w:pPr>
+        <w:tabs>
+          <w:tab w:val="num" w:pos="2160"/>
+        </w:tabs>
+        <w:ind w:left="2160" w:hanging="360"/>
+      </w:pPr>
+      <w:rPr>
+        <w:rFonts w:ascii="Wingdings" w:hAnsi="Wingdings" w:hint="default"/>
+        <w:sz w:val="20"/>
+      </w:rPr>
+    </w:lvl>
+    <w:lvl w:ilvl="3" w:tentative="1">
+      <w:start w:val="1"/>
+      <w:numFmt w:val="bullet"/>
+      <w:lvlText w:val=""/>
+      <w:lvlJc w:val="left"/>
+      <w:pPr>
+        <w:tabs>
+          <w:tab w:val="num" w:pos="2880"/>
+        </w:tabs>
+        <w:ind w:left="2880" w:hanging="360"/>
+      </w:pPr>
+      <w:rPr>
+        <w:rFonts w:ascii="Wingdings" w:hAnsi="Wingdings" w:hint="default"/>
+        <w:sz w:val="20"/>
+      </w:rPr>
+    </w:lvl>
+    <w:lvl w:ilvl="4" w:tentative="1">
+      <w:start w:val="1"/>
+      <w:numFmt w:val="bullet"/>
+      <w:lvlText w:val=""/>
+      <w:lvlJc w:val="left"/>
+      <w:pPr>
+        <w:tabs>
+          <w:tab w:val="num" w:pos="3600"/>
+        </w:tabs>
+        <w:ind w:left="3600" w:hanging="360"/>
+      </w:pPr>
+      <w:rPr>
+        <w:rFonts w:ascii="Wingdings" w:hAnsi="Wingdings" w:hint="default"/>
+        <w:sz w:val="20"/>
+      </w:rPr>
+    </w:lvl>
+    <w:lvl w:ilvl="5" w:tentative="1">
+      <w:start w:val="1"/>
+      <w:numFmt w:val="bullet"/>
+      <w:lvlText w:val=""/>
+      <w:lvlJc w:val="left"/>
+      <w:pPr>
+        <w:tabs>
+          <w:tab w:val="num" w:pos="4320"/>
+        </w:tabs>
+        <w:ind w:left="4320" w:hanging="360"/>
+      </w:pPr>
+      <w:rPr>
+        <w:rFonts w:ascii="Wingdings" w:hAnsi="Wingdings" w:hint="default"/>
+        <w:sz w:val="20"/>
+      </w:rPr>
+    </w:lvl>
+    <w:lvl w:ilvl="6" w:tentative="1">
+      <w:start w:val="1"/>
+      <w:numFmt w:val="bullet"/>
+      <w:lvlText w:val=""/>
+      <w:lvlJc w:val="left"/>
+      <w:pPr>
+        <w:tabs>
+          <w:tab w:val="num" w:pos="5040"/>
+        </w:tabs>
+        <w:ind w:left="5040" w:hanging="360"/>
+      </w:pPr>
+      <w:rPr>
+        <w:rFonts w:ascii="Wingdings" w:hAnsi="Wingdings" w:hint="default"/>
+        <w:sz w:val="20"/>
+      </w:rPr>
+    </w:lvl>
+    <w:lvl w:ilvl="7" w:tentative="1">
+      <w:start w:val="1"/>
+      <w:numFmt w:val="bullet"/>
+      <w:lvlText w:val=""/>
+      <w:lvlJc w:val="left"/>
+      <w:pPr>
+        <w:tabs>
+          <w:tab w:val="num" w:pos="5760"/>
+        </w:tabs>
+        <w:ind w:left="5760" w:hanging="360"/>
+      </w:pPr>
+      <w:rPr>
+        <w:rFonts w:ascii="Wingdings" w:hAnsi="Wingdings" w:hint="default"/>
+        <w:sz w:val="20"/>
+      </w:rPr>
+    </w:lvl>
+    <w:lvl w:ilvl="8" w:tentative="1">
+      <w:start w:val="1"/>
+      <w:numFmt w:val="bullet"/>
+      <w:lvlText w:val=""/>
+      <w:lvlJc w:val="left"/>
+      <w:pPr>
+        <w:tabs>
+          <w:tab w:val="num" w:pos="6480"/>
+        </w:tabs>
+        <w:ind w:left="6480" w:hanging="360"/>
+      </w:pPr>
+      <w:rPr>
+        <w:rFonts w:ascii="Wingdings" w:hAnsi="Wingdings" w:hint="default"/>
+        <w:sz w:val="20"/>
+      </w:rPr>
+    </w:lvl>
+  </w:abstractNum>
+  <w:abstractNum w:abstractNumId="1" w15:restartNumberingAfterBreak="0">
     <w:nsid w:val="04600D76"/>
     <w:multiLevelType w:val="multilevel"/>
     <w:tmpl w:val="4F2CAB0E"/>
@@ -1859,7 +2566,7 @@
       </w:rPr>
     </w:lvl>
   </w:abstractNum>
-  <w:abstractNum w:abstractNumId="1" w15:restartNumberingAfterBreak="0">
+  <w:abstractNum w:abstractNumId="2" w15:restartNumberingAfterBreak="0">
     <w:nsid w:val="12601D6A"/>
     <w:multiLevelType w:val="multilevel"/>
     <w:tmpl w:val="5B042DF8"/>
@@ -2008,7 +2715,454 @@
       </w:rPr>
     </w:lvl>
   </w:abstractNum>
-  <w:abstractNum w:abstractNumId="2" w15:restartNumberingAfterBreak="0">
+  <w:abstractNum w:abstractNumId="3" w15:restartNumberingAfterBreak="0">
+    <w:nsid w:val="17FC4B56"/>
+    <w:multiLevelType w:val="multilevel"/>
+    <w:tmpl w:val="E54E61A6"/>
+    <w:lvl w:ilvl="0">
+      <w:start w:val="1"/>
+      <w:numFmt w:val="bullet"/>
+      <w:lvlText w:val=""/>
+      <w:lvlJc w:val="left"/>
+      <w:pPr>
+        <w:tabs>
+          <w:tab w:val="num" w:pos="720"/>
+        </w:tabs>
+        <w:ind w:left="720" w:hanging="360"/>
+      </w:pPr>
+      <w:rPr>
+        <w:rFonts w:ascii="Symbol" w:hAnsi="Symbol" w:hint="default"/>
+        <w:sz w:val="20"/>
+      </w:rPr>
+    </w:lvl>
+    <w:lvl w:ilvl="1">
+      <w:start w:val="1"/>
+      <w:numFmt w:val="bullet"/>
+      <w:lvlText w:val="o"/>
+      <w:lvlJc w:val="left"/>
+      <w:pPr>
+        <w:tabs>
+          <w:tab w:val="num" w:pos="1440"/>
+        </w:tabs>
+        <w:ind w:left="1440" w:hanging="360"/>
+      </w:pPr>
+      <w:rPr>
+        <w:rFonts w:ascii="Courier New" w:hAnsi="Courier New" w:hint="default"/>
+        <w:sz w:val="20"/>
+      </w:rPr>
+    </w:lvl>
+    <w:lvl w:ilvl="2" w:tentative="1">
+      <w:start w:val="1"/>
+      <w:numFmt w:val="bullet"/>
+      <w:lvlText w:val=""/>
+      <w:lvlJc w:val="left"/>
+      <w:pPr>
+        <w:tabs>
+          <w:tab w:val="num" w:pos="2160"/>
+        </w:tabs>
+        <w:ind w:left="2160" w:hanging="360"/>
+      </w:pPr>
+      <w:rPr>
+        <w:rFonts w:ascii="Wingdings" w:hAnsi="Wingdings" w:hint="default"/>
+        <w:sz w:val="20"/>
+      </w:rPr>
+    </w:lvl>
+    <w:lvl w:ilvl="3" w:tentative="1">
+      <w:start w:val="1"/>
+      <w:numFmt w:val="bullet"/>
+      <w:lvlText w:val=""/>
+      <w:lvlJc w:val="left"/>
+      <w:pPr>
+        <w:tabs>
+          <w:tab w:val="num" w:pos="2880"/>
+        </w:tabs>
+        <w:ind w:left="2880" w:hanging="360"/>
+      </w:pPr>
+      <w:rPr>
+        <w:rFonts w:ascii="Wingdings" w:hAnsi="Wingdings" w:hint="default"/>
+        <w:sz w:val="20"/>
+      </w:rPr>
+    </w:lvl>
+    <w:lvl w:ilvl="4" w:tentative="1">
+      <w:start w:val="1"/>
+      <w:numFmt w:val="bullet"/>
+      <w:lvlText w:val=""/>
+      <w:lvlJc w:val="left"/>
+      <w:pPr>
+        <w:tabs>
+          <w:tab w:val="num" w:pos="3600"/>
+        </w:tabs>
+        <w:ind w:left="3600" w:hanging="360"/>
+      </w:pPr>
+      <w:rPr>
+        <w:rFonts w:ascii="Wingdings" w:hAnsi="Wingdings" w:hint="default"/>
+        <w:sz w:val="20"/>
+      </w:rPr>
+    </w:lvl>
+    <w:lvl w:ilvl="5" w:tentative="1">
+      <w:start w:val="1"/>
+      <w:numFmt w:val="bullet"/>
+      <w:lvlText w:val=""/>
+      <w:lvlJc w:val="left"/>
+      <w:pPr>
+        <w:tabs>
+          <w:tab w:val="num" w:pos="4320"/>
+        </w:tabs>
+        <w:ind w:left="4320" w:hanging="360"/>
+      </w:pPr>
+      <w:rPr>
+        <w:rFonts w:ascii="Wingdings" w:hAnsi="Wingdings" w:hint="default"/>
+        <w:sz w:val="20"/>
+      </w:rPr>
+    </w:lvl>
+    <w:lvl w:ilvl="6" w:tentative="1">
+      <w:start w:val="1"/>
+      <w:numFmt w:val="bullet"/>
+      <w:lvlText w:val=""/>
+      <w:lvlJc w:val="left"/>
+      <w:pPr>
+        <w:tabs>
+          <w:tab w:val="num" w:pos="5040"/>
+        </w:tabs>
+        <w:ind w:left="5040" w:hanging="360"/>
+      </w:pPr>
+      <w:rPr>
+        <w:rFonts w:ascii="Wingdings" w:hAnsi="Wingdings" w:hint="default"/>
+        <w:sz w:val="20"/>
+      </w:rPr>
+    </w:lvl>
+    <w:lvl w:ilvl="7" w:tentative="1">
+      <w:start w:val="1"/>
+      <w:numFmt w:val="bullet"/>
+      <w:lvlText w:val=""/>
+      <w:lvlJc w:val="left"/>
+      <w:pPr>
+        <w:tabs>
+          <w:tab w:val="num" w:pos="5760"/>
+        </w:tabs>
+        <w:ind w:left="5760" w:hanging="360"/>
+      </w:pPr>
+      <w:rPr>
+        <w:rFonts w:ascii="Wingdings" w:hAnsi="Wingdings" w:hint="default"/>
+        <w:sz w:val="20"/>
+      </w:rPr>
+    </w:lvl>
+    <w:lvl w:ilvl="8" w:tentative="1">
+      <w:start w:val="1"/>
+      <w:numFmt w:val="bullet"/>
+      <w:lvlText w:val=""/>
+      <w:lvlJc w:val="left"/>
+      <w:pPr>
+        <w:tabs>
+          <w:tab w:val="num" w:pos="6480"/>
+        </w:tabs>
+        <w:ind w:left="6480" w:hanging="360"/>
+      </w:pPr>
+      <w:rPr>
+        <w:rFonts w:ascii="Wingdings" w:hAnsi="Wingdings" w:hint="default"/>
+        <w:sz w:val="20"/>
+      </w:rPr>
+    </w:lvl>
+  </w:abstractNum>
+  <w:abstractNum w:abstractNumId="4" w15:restartNumberingAfterBreak="0">
+    <w:nsid w:val="215E3DA2"/>
+    <w:multiLevelType w:val="multilevel"/>
+    <w:tmpl w:val="791EF480"/>
+    <w:lvl w:ilvl="0">
+      <w:start w:val="1"/>
+      <w:numFmt w:val="bullet"/>
+      <w:lvlText w:val=""/>
+      <w:lvlJc w:val="left"/>
+      <w:pPr>
+        <w:tabs>
+          <w:tab w:val="num" w:pos="720"/>
+        </w:tabs>
+        <w:ind w:left="720" w:hanging="360"/>
+      </w:pPr>
+      <w:rPr>
+        <w:rFonts w:ascii="Symbol" w:hAnsi="Symbol" w:hint="default"/>
+        <w:sz w:val="20"/>
+      </w:rPr>
+    </w:lvl>
+    <w:lvl w:ilvl="1" w:tentative="1">
+      <w:start w:val="1"/>
+      <w:numFmt w:val="bullet"/>
+      <w:lvlText w:val="o"/>
+      <w:lvlJc w:val="left"/>
+      <w:pPr>
+        <w:tabs>
+          <w:tab w:val="num" w:pos="1440"/>
+        </w:tabs>
+        <w:ind w:left="1440" w:hanging="360"/>
+      </w:pPr>
+      <w:rPr>
+        <w:rFonts w:ascii="Courier New" w:hAnsi="Courier New" w:hint="default"/>
+        <w:sz w:val="20"/>
+      </w:rPr>
+    </w:lvl>
+    <w:lvl w:ilvl="2" w:tentative="1">
+      <w:start w:val="1"/>
+      <w:numFmt w:val="bullet"/>
+      <w:lvlText w:val=""/>
+      <w:lvlJc w:val="left"/>
+      <w:pPr>
+        <w:tabs>
+          <w:tab w:val="num" w:pos="2160"/>
+        </w:tabs>
+        <w:ind w:left="2160" w:hanging="360"/>
+      </w:pPr>
+      <w:rPr>
+        <w:rFonts w:ascii="Wingdings" w:hAnsi="Wingdings" w:hint="default"/>
+        <w:sz w:val="20"/>
+      </w:rPr>
+    </w:lvl>
+    <w:lvl w:ilvl="3" w:tentative="1">
+      <w:start w:val="1"/>
+      <w:numFmt w:val="bullet"/>
+      <w:lvlText w:val=""/>
+      <w:lvlJc w:val="left"/>
+      <w:pPr>
+        <w:tabs>
+          <w:tab w:val="num" w:pos="2880"/>
+        </w:tabs>
+        <w:ind w:left="2880" w:hanging="360"/>
+      </w:pPr>
+      <w:rPr>
+        <w:rFonts w:ascii="Wingdings" w:hAnsi="Wingdings" w:hint="default"/>
+        <w:sz w:val="20"/>
+      </w:rPr>
+    </w:lvl>
+    <w:lvl w:ilvl="4" w:tentative="1">
+      <w:start w:val="1"/>
+      <w:numFmt w:val="bullet"/>
+      <w:lvlText w:val=""/>
+      <w:lvlJc w:val="left"/>
+      <w:pPr>
+        <w:tabs>
+          <w:tab w:val="num" w:pos="3600"/>
+        </w:tabs>
+        <w:ind w:left="3600" w:hanging="360"/>
+      </w:pPr>
+      <w:rPr>
+        <w:rFonts w:ascii="Wingdings" w:hAnsi="Wingdings" w:hint="default"/>
+        <w:sz w:val="20"/>
+      </w:rPr>
+    </w:lvl>
+    <w:lvl w:ilvl="5" w:tentative="1">
+      <w:start w:val="1"/>
+      <w:numFmt w:val="bullet"/>
+      <w:lvlText w:val=""/>
+      <w:lvlJc w:val="left"/>
+      <w:pPr>
+        <w:tabs>
+          <w:tab w:val="num" w:pos="4320"/>
+        </w:tabs>
+        <w:ind w:left="4320" w:hanging="360"/>
+      </w:pPr>
+      <w:rPr>
+        <w:rFonts w:ascii="Wingdings" w:hAnsi="Wingdings" w:hint="default"/>
+        <w:sz w:val="20"/>
+      </w:rPr>
+    </w:lvl>
+    <w:lvl w:ilvl="6" w:tentative="1">
+      <w:start w:val="1"/>
+      <w:numFmt w:val="bullet"/>
+      <w:lvlText w:val=""/>
+      <w:lvlJc w:val="left"/>
+      <w:pPr>
+        <w:tabs>
+          <w:tab w:val="num" w:pos="5040"/>
+        </w:tabs>
+        <w:ind w:left="5040" w:hanging="360"/>
+      </w:pPr>
+      <w:rPr>
+        <w:rFonts w:ascii="Wingdings" w:hAnsi="Wingdings" w:hint="default"/>
+        <w:sz w:val="20"/>
+      </w:rPr>
+    </w:lvl>
+    <w:lvl w:ilvl="7" w:tentative="1">
+      <w:start w:val="1"/>
+      <w:numFmt w:val="bullet"/>
+      <w:lvlText w:val=""/>
+      <w:lvlJc w:val="left"/>
+      <w:pPr>
+        <w:tabs>
+          <w:tab w:val="num" w:pos="5760"/>
+        </w:tabs>
+        <w:ind w:left="5760" w:hanging="360"/>
+      </w:pPr>
+      <w:rPr>
+        <w:rFonts w:ascii="Wingdings" w:hAnsi="Wingdings" w:hint="default"/>
+        <w:sz w:val="20"/>
+      </w:rPr>
+    </w:lvl>
+    <w:lvl w:ilvl="8" w:tentative="1">
+      <w:start w:val="1"/>
+      <w:numFmt w:val="bullet"/>
+      <w:lvlText w:val=""/>
+      <w:lvlJc w:val="left"/>
+      <w:pPr>
+        <w:tabs>
+          <w:tab w:val="num" w:pos="6480"/>
+        </w:tabs>
+        <w:ind w:left="6480" w:hanging="360"/>
+      </w:pPr>
+      <w:rPr>
+        <w:rFonts w:ascii="Wingdings" w:hAnsi="Wingdings" w:hint="default"/>
+        <w:sz w:val="20"/>
+      </w:rPr>
+    </w:lvl>
+  </w:abstractNum>
+  <w:abstractNum w:abstractNumId="5" w15:restartNumberingAfterBreak="0">
+    <w:nsid w:val="384333F4"/>
+    <w:multiLevelType w:val="multilevel"/>
+    <w:tmpl w:val="AEA6C066"/>
+    <w:lvl w:ilvl="0">
+      <w:start w:val="1"/>
+      <w:numFmt w:val="bullet"/>
+      <w:lvlText w:val=""/>
+      <w:lvlJc w:val="left"/>
+      <w:pPr>
+        <w:tabs>
+          <w:tab w:val="num" w:pos="720"/>
+        </w:tabs>
+        <w:ind w:left="720" w:hanging="360"/>
+      </w:pPr>
+      <w:rPr>
+        <w:rFonts w:ascii="Symbol" w:hAnsi="Symbol" w:hint="default"/>
+        <w:sz w:val="20"/>
+      </w:rPr>
+    </w:lvl>
+    <w:lvl w:ilvl="1" w:tentative="1">
+      <w:start w:val="1"/>
+      <w:numFmt w:val="bullet"/>
+      <w:lvlText w:val="o"/>
+      <w:lvlJc w:val="left"/>
+      <w:pPr>
+        <w:tabs>
+          <w:tab w:val="num" w:pos="1440"/>
+        </w:tabs>
+        <w:ind w:left="1440" w:hanging="360"/>
+      </w:pPr>
+      <w:rPr>
+        <w:rFonts w:ascii="Courier New" w:hAnsi="Courier New" w:hint="default"/>
+        <w:sz w:val="20"/>
+      </w:rPr>
+    </w:lvl>
+    <w:lvl w:ilvl="2" w:tentative="1">
+      <w:start w:val="1"/>
+      <w:numFmt w:val="bullet"/>
+      <w:lvlText w:val=""/>
+      <w:lvlJc w:val="left"/>
+      <w:pPr>
+        <w:tabs>
+          <w:tab w:val="num" w:pos="2160"/>
+        </w:tabs>
+        <w:ind w:left="2160" w:hanging="360"/>
+      </w:pPr>
+      <w:rPr>
+        <w:rFonts w:ascii="Wingdings" w:hAnsi="Wingdings" w:hint="default"/>
+        <w:sz w:val="20"/>
+      </w:rPr>
+    </w:lvl>
+    <w:lvl w:ilvl="3" w:tentative="1">
+      <w:start w:val="1"/>
+      <w:numFmt w:val="bullet"/>
+      <w:lvlText w:val=""/>
+      <w:lvlJc w:val="left"/>
+      <w:pPr>
+        <w:tabs>
+          <w:tab w:val="num" w:pos="2880"/>
+        </w:tabs>
+        <w:ind w:left="2880" w:hanging="360"/>
+      </w:pPr>
+      <w:rPr>
+        <w:rFonts w:ascii="Wingdings" w:hAnsi="Wingdings" w:hint="default"/>
+        <w:sz w:val="20"/>
+      </w:rPr>
+    </w:lvl>
+    <w:lvl w:ilvl="4" w:tentative="1">
+      <w:start w:val="1"/>
+      <w:numFmt w:val="bullet"/>
+      <w:lvlText w:val=""/>
+      <w:lvlJc w:val="left"/>
+      <w:pPr>
+        <w:tabs>
+          <w:tab w:val="num" w:pos="3600"/>
+        </w:tabs>
+        <w:ind w:left="3600" w:hanging="360"/>
+      </w:pPr>
+      <w:rPr>
+        <w:rFonts w:ascii="Wingdings" w:hAnsi="Wingdings" w:hint="default"/>
+        <w:sz w:val="20"/>
+      </w:rPr>
+    </w:lvl>
+    <w:lvl w:ilvl="5" w:tentative="1">
+      <w:start w:val="1"/>
+      <w:numFmt w:val="bullet"/>
+      <w:lvlText w:val=""/>
+      <w:lvlJc w:val="left"/>
+      <w:pPr>
+        <w:tabs>
+          <w:tab w:val="num" w:pos="4320"/>
+        </w:tabs>
+        <w:ind w:left="4320" w:hanging="360"/>
+      </w:pPr>
+      <w:rPr>
+        <w:rFonts w:ascii="Wingdings" w:hAnsi="Wingdings" w:hint="default"/>
+        <w:sz w:val="20"/>
+      </w:rPr>
+    </w:lvl>
+    <w:lvl w:ilvl="6" w:tentative="1">
+      <w:start w:val="1"/>
+      <w:numFmt w:val="bullet"/>
+      <w:lvlText w:val=""/>
+      <w:lvlJc w:val="left"/>
+      <w:pPr>
+        <w:tabs>
+          <w:tab w:val="num" w:pos="5040"/>
+        </w:tabs>
+        <w:ind w:left="5040" w:hanging="360"/>
+      </w:pPr>
+      <w:rPr>
+        <w:rFonts w:ascii="Wingdings" w:hAnsi="Wingdings" w:hint="default"/>
+        <w:sz w:val="20"/>
+      </w:rPr>
+    </w:lvl>
+    <w:lvl w:ilvl="7" w:tentative="1">
+      <w:start w:val="1"/>
+      <w:numFmt w:val="bullet"/>
+      <w:lvlText w:val=""/>
+      <w:lvlJc w:val="left"/>
+      <w:pPr>
+        <w:tabs>
+          <w:tab w:val="num" w:pos="5760"/>
+        </w:tabs>
+        <w:ind w:left="5760" w:hanging="360"/>
+      </w:pPr>
+      <w:rPr>
+        <w:rFonts w:ascii="Wingdings" w:hAnsi="Wingdings" w:hint="default"/>
+        <w:sz w:val="20"/>
+      </w:rPr>
+    </w:lvl>
+    <w:lvl w:ilvl="8" w:tentative="1">
+      <w:start w:val="1"/>
+      <w:numFmt w:val="bullet"/>
+      <w:lvlText w:val=""/>
+      <w:lvlJc w:val="left"/>
+      <w:pPr>
+        <w:tabs>
+          <w:tab w:val="num" w:pos="6480"/>
+        </w:tabs>
+        <w:ind w:left="6480" w:hanging="360"/>
+      </w:pPr>
+      <w:rPr>
+        <w:rFonts w:ascii="Wingdings" w:hAnsi="Wingdings" w:hint="default"/>
+        <w:sz w:val="20"/>
+      </w:rPr>
+    </w:lvl>
+  </w:abstractNum>
+  <w:abstractNum w:abstractNumId="6" w15:restartNumberingAfterBreak="0">
     <w:nsid w:val="3BAD275E"/>
     <w:multiLevelType w:val="multilevel"/>
     <w:tmpl w:val="D1263730"/>
@@ -2157,7 +3311,7 @@
       </w:rPr>
     </w:lvl>
   </w:abstractNum>
-  <w:abstractNum w:abstractNumId="3" w15:restartNumberingAfterBreak="0">
+  <w:abstractNum w:abstractNumId="7" w15:restartNumberingAfterBreak="0">
     <w:nsid w:val="6CF71C94"/>
     <w:multiLevelType w:val="multilevel"/>
     <w:tmpl w:val="3320C646"/>
@@ -2306,17 +3460,297 @@
       </w:rPr>
     </w:lvl>
   </w:abstractNum>
+  <w:abstractNum w:abstractNumId="8" w15:restartNumberingAfterBreak="0">
+    <w:nsid w:val="6FF84C52"/>
+    <w:multiLevelType w:val="multilevel"/>
+    <w:tmpl w:val="791814F0"/>
+    <w:lvl w:ilvl="0">
+      <w:start w:val="1"/>
+      <w:numFmt w:val="bullet"/>
+      <w:lvlText w:val=""/>
+      <w:lvlJc w:val="left"/>
+      <w:pPr>
+        <w:tabs>
+          <w:tab w:val="num" w:pos="720"/>
+        </w:tabs>
+        <w:ind w:left="720" w:hanging="360"/>
+      </w:pPr>
+      <w:rPr>
+        <w:rFonts w:ascii="Symbol" w:hAnsi="Symbol" w:hint="default"/>
+        <w:sz w:val="20"/>
+      </w:rPr>
+    </w:lvl>
+    <w:lvl w:ilvl="1" w:tentative="1">
+      <w:start w:val="1"/>
+      <w:numFmt w:val="bullet"/>
+      <w:lvlText w:val="o"/>
+      <w:lvlJc w:val="left"/>
+      <w:pPr>
+        <w:tabs>
+          <w:tab w:val="num" w:pos="1440"/>
+        </w:tabs>
+        <w:ind w:left="1440" w:hanging="360"/>
+      </w:pPr>
+      <w:rPr>
+        <w:rFonts w:ascii="Courier New" w:hAnsi="Courier New" w:hint="default"/>
+        <w:sz w:val="20"/>
+      </w:rPr>
+    </w:lvl>
+    <w:lvl w:ilvl="2" w:tentative="1">
+      <w:start w:val="1"/>
+      <w:numFmt w:val="bullet"/>
+      <w:lvlText w:val=""/>
+      <w:lvlJc w:val="left"/>
+      <w:pPr>
+        <w:tabs>
+          <w:tab w:val="num" w:pos="2160"/>
+        </w:tabs>
+        <w:ind w:left="2160" w:hanging="360"/>
+      </w:pPr>
+      <w:rPr>
+        <w:rFonts w:ascii="Wingdings" w:hAnsi="Wingdings" w:hint="default"/>
+        <w:sz w:val="20"/>
+      </w:rPr>
+    </w:lvl>
+    <w:lvl w:ilvl="3" w:tentative="1">
+      <w:start w:val="1"/>
+      <w:numFmt w:val="bullet"/>
+      <w:lvlText w:val=""/>
+      <w:lvlJc w:val="left"/>
+      <w:pPr>
+        <w:tabs>
+          <w:tab w:val="num" w:pos="2880"/>
+        </w:tabs>
+        <w:ind w:left="2880" w:hanging="360"/>
+      </w:pPr>
+      <w:rPr>
+        <w:rFonts w:ascii="Wingdings" w:hAnsi="Wingdings" w:hint="default"/>
+        <w:sz w:val="20"/>
+      </w:rPr>
+    </w:lvl>
+    <w:lvl w:ilvl="4" w:tentative="1">
+      <w:start w:val="1"/>
+      <w:numFmt w:val="bullet"/>
+      <w:lvlText w:val=""/>
+      <w:lvlJc w:val="left"/>
+      <w:pPr>
+        <w:tabs>
+          <w:tab w:val="num" w:pos="3600"/>
+        </w:tabs>
+        <w:ind w:left="3600" w:hanging="360"/>
+      </w:pPr>
+      <w:rPr>
+        <w:rFonts w:ascii="Wingdings" w:hAnsi="Wingdings" w:hint="default"/>
+        <w:sz w:val="20"/>
+      </w:rPr>
+    </w:lvl>
+    <w:lvl w:ilvl="5" w:tentative="1">
+      <w:start w:val="1"/>
+      <w:numFmt w:val="bullet"/>
+      <w:lvlText w:val=""/>
+      <w:lvlJc w:val="left"/>
+      <w:pPr>
+        <w:tabs>
+          <w:tab w:val="num" w:pos="4320"/>
+        </w:tabs>
+        <w:ind w:left="4320" w:hanging="360"/>
+      </w:pPr>
+      <w:rPr>
+        <w:rFonts w:ascii="Wingdings" w:hAnsi="Wingdings" w:hint="default"/>
+        <w:sz w:val="20"/>
+      </w:rPr>
+    </w:lvl>
+    <w:lvl w:ilvl="6" w:tentative="1">
+      <w:start w:val="1"/>
+      <w:numFmt w:val="bullet"/>
+      <w:lvlText w:val=""/>
+      <w:lvlJc w:val="left"/>
+      <w:pPr>
+        <w:tabs>
+          <w:tab w:val="num" w:pos="5040"/>
+        </w:tabs>
+        <w:ind w:left="5040" w:hanging="360"/>
+      </w:pPr>
+      <w:rPr>
+        <w:rFonts w:ascii="Wingdings" w:hAnsi="Wingdings" w:hint="default"/>
+        <w:sz w:val="20"/>
+      </w:rPr>
+    </w:lvl>
+    <w:lvl w:ilvl="7" w:tentative="1">
+      <w:start w:val="1"/>
+      <w:numFmt w:val="bullet"/>
+      <w:lvlText w:val=""/>
+      <w:lvlJc w:val="left"/>
+      <w:pPr>
+        <w:tabs>
+          <w:tab w:val="num" w:pos="5760"/>
+        </w:tabs>
+        <w:ind w:left="5760" w:hanging="360"/>
+      </w:pPr>
+      <w:rPr>
+        <w:rFonts w:ascii="Wingdings" w:hAnsi="Wingdings" w:hint="default"/>
+        <w:sz w:val="20"/>
+      </w:rPr>
+    </w:lvl>
+    <w:lvl w:ilvl="8" w:tentative="1">
+      <w:start w:val="1"/>
+      <w:numFmt w:val="bullet"/>
+      <w:lvlText w:val=""/>
+      <w:lvlJc w:val="left"/>
+      <w:pPr>
+        <w:tabs>
+          <w:tab w:val="num" w:pos="6480"/>
+        </w:tabs>
+        <w:ind w:left="6480" w:hanging="360"/>
+      </w:pPr>
+      <w:rPr>
+        <w:rFonts w:ascii="Wingdings" w:hAnsi="Wingdings" w:hint="default"/>
+        <w:sz w:val="20"/>
+      </w:rPr>
+    </w:lvl>
+  </w:abstractNum>
+  <w:abstractNum w:abstractNumId="9" w15:restartNumberingAfterBreak="0">
+    <w:nsid w:val="75905D17"/>
+    <w:multiLevelType w:val="multilevel"/>
+    <w:tmpl w:val="167CECC4"/>
+    <w:lvl w:ilvl="0">
+      <w:start w:val="1"/>
+      <w:numFmt w:val="decimal"/>
+      <w:lvlText w:val="%1."/>
+      <w:lvlJc w:val="left"/>
+      <w:pPr>
+        <w:tabs>
+          <w:tab w:val="num" w:pos="720"/>
+        </w:tabs>
+        <w:ind w:left="720" w:hanging="360"/>
+      </w:pPr>
+    </w:lvl>
+    <w:lvl w:ilvl="1" w:tentative="1">
+      <w:start w:val="1"/>
+      <w:numFmt w:val="decimal"/>
+      <w:lvlText w:val="%2."/>
+      <w:lvlJc w:val="left"/>
+      <w:pPr>
+        <w:tabs>
+          <w:tab w:val="num" w:pos="1440"/>
+        </w:tabs>
+        <w:ind w:left="1440" w:hanging="360"/>
+      </w:pPr>
+    </w:lvl>
+    <w:lvl w:ilvl="2" w:tentative="1">
+      <w:start w:val="1"/>
+      <w:numFmt w:val="decimal"/>
+      <w:lvlText w:val="%3."/>
+      <w:lvlJc w:val="left"/>
+      <w:pPr>
+        <w:tabs>
+          <w:tab w:val="num" w:pos="2160"/>
+        </w:tabs>
+        <w:ind w:left="2160" w:hanging="360"/>
+      </w:pPr>
+    </w:lvl>
+    <w:lvl w:ilvl="3" w:tentative="1">
+      <w:start w:val="1"/>
+      <w:numFmt w:val="decimal"/>
+      <w:lvlText w:val="%4."/>
+      <w:lvlJc w:val="left"/>
+      <w:pPr>
+        <w:tabs>
+          <w:tab w:val="num" w:pos="2880"/>
+        </w:tabs>
+        <w:ind w:left="2880" w:hanging="360"/>
+      </w:pPr>
+    </w:lvl>
+    <w:lvl w:ilvl="4" w:tentative="1">
+      <w:start w:val="1"/>
+      <w:numFmt w:val="decimal"/>
+      <w:lvlText w:val="%5."/>
+      <w:lvlJc w:val="left"/>
+      <w:pPr>
+        <w:tabs>
+          <w:tab w:val="num" w:pos="3600"/>
+        </w:tabs>
+        <w:ind w:left="3600" w:hanging="360"/>
+      </w:pPr>
+    </w:lvl>
+    <w:lvl w:ilvl="5" w:tentative="1">
+      <w:start w:val="1"/>
+      <w:numFmt w:val="decimal"/>
+      <w:lvlText w:val="%6."/>
+      <w:lvlJc w:val="left"/>
+      <w:pPr>
+        <w:tabs>
+          <w:tab w:val="num" w:pos="4320"/>
+        </w:tabs>
+        <w:ind w:left="4320" w:hanging="360"/>
+      </w:pPr>
+    </w:lvl>
+    <w:lvl w:ilvl="6" w:tentative="1">
+      <w:start w:val="1"/>
+      <w:numFmt w:val="decimal"/>
+      <w:lvlText w:val="%7."/>
+      <w:lvlJc w:val="left"/>
+      <w:pPr>
+        <w:tabs>
+          <w:tab w:val="num" w:pos="5040"/>
+        </w:tabs>
+        <w:ind w:left="5040" w:hanging="360"/>
+      </w:pPr>
+    </w:lvl>
+    <w:lvl w:ilvl="7" w:tentative="1">
+      <w:start w:val="1"/>
+      <w:numFmt w:val="decimal"/>
+      <w:lvlText w:val="%8."/>
+      <w:lvlJc w:val="left"/>
+      <w:pPr>
+        <w:tabs>
+          <w:tab w:val="num" w:pos="5760"/>
+        </w:tabs>
+        <w:ind w:left="5760" w:hanging="360"/>
+      </w:pPr>
+    </w:lvl>
+    <w:lvl w:ilvl="8" w:tentative="1">
+      <w:start w:val="1"/>
+      <w:numFmt w:val="decimal"/>
+      <w:lvlText w:val="%9."/>
+      <w:lvlJc w:val="left"/>
+      <w:pPr>
+        <w:tabs>
+          <w:tab w:val="num" w:pos="6480"/>
+        </w:tabs>
+        <w:ind w:left="6480" w:hanging="360"/>
+      </w:pPr>
+    </w:lvl>
+  </w:abstractNum>
   <w:num w:numId="1" w16cid:durableId="1027026771">
+    <w:abstractNumId w:val="7"/>
+  </w:num>
+  <w:num w:numId="2" w16cid:durableId="759061536">
+    <w:abstractNumId w:val="2"/>
+  </w:num>
+  <w:num w:numId="3" w16cid:durableId="254049344">
+    <w:abstractNumId w:val="1"/>
+  </w:num>
+  <w:num w:numId="4" w16cid:durableId="2104378868">
+    <w:abstractNumId w:val="6"/>
+  </w:num>
+  <w:num w:numId="5" w16cid:durableId="1345325858">
+    <w:abstractNumId w:val="5"/>
+  </w:num>
+  <w:num w:numId="6" w16cid:durableId="943851152">
     <w:abstractNumId w:val="3"/>
   </w:num>
-  <w:num w:numId="2" w16cid:durableId="759061536">
-    <w:abstractNumId w:val="1"/>
+  <w:num w:numId="7" w16cid:durableId="2101903277">
+    <w:abstractNumId w:val="4"/>
   </w:num>
-  <w:num w:numId="3" w16cid:durableId="254049344">
+  <w:num w:numId="8" w16cid:durableId="1784377391">
+    <w:abstractNumId w:val="8"/>
+  </w:num>
+  <w:num w:numId="9" w16cid:durableId="363362708">
+    <w:abstractNumId w:val="9"/>
+  </w:num>
+  <w:num w:numId="10" w16cid:durableId="1943414225">
     <w:abstractNumId w:val="0"/>
-  </w:num>
-  <w:num w:numId="4" w16cid:durableId="2104378868">
-    <w:abstractNumId w:val="2"/>
   </w:num>
 </w:numbering>
 </file>
@@ -2717,6 +4151,35 @@
   <w:style w:type="paragraph" w:default="1" w:styleId="Normal">
     <w:name w:val="Normal"/>
     <w:qFormat/>
+    <w:rsid w:val="00276204"/>
+    <w:rPr>
+      <w:rFonts w:ascii="Times New Roman" w:eastAsia="Times New Roman" w:hAnsi="Times New Roman" w:cs="Times New Roman"/>
+      <w:kern w:val="0"/>
+      <w:lang w:eastAsia="en-GB"/>
+      <w14:ligatures w14:val="none"/>
+    </w:rPr>
+  </w:style>
+  <w:style w:type="paragraph" w:styleId="Heading2">
+    <w:name w:val="heading 2"/>
+    <w:basedOn w:val="Normal"/>
+    <w:next w:val="Normal"/>
+    <w:link w:val="Heading2Char"/>
+    <w:uiPriority w:val="9"/>
+    <w:unhideWhenUsed/>
+    <w:qFormat/>
+    <w:rsid w:val="00276204"/>
+    <w:pPr>
+      <w:keepNext/>
+      <w:keepLines/>
+      <w:spacing w:before="40"/>
+      <w:outlineLvl w:val="1"/>
+    </w:pPr>
+    <w:rPr>
+      <w:rFonts w:asciiTheme="majorHAnsi" w:eastAsiaTheme="majorEastAsia" w:hAnsiTheme="majorHAnsi" w:cstheme="majorBidi"/>
+      <w:color w:val="2F5496" w:themeColor="accent1" w:themeShade="BF"/>
+      <w:sz w:val="26"/>
+      <w:szCs w:val="26"/>
+    </w:rPr>
   </w:style>
   <w:style w:type="paragraph" w:styleId="Heading3">
     <w:name w:val="heading 3"/>
@@ -2730,14 +4193,10 @@
       <w:outlineLvl w:val="2"/>
     </w:pPr>
     <w:rPr>
-      <w:rFonts w:ascii="Times New Roman" w:eastAsia="Times New Roman" w:hAnsi="Times New Roman" w:cs="Times New Roman"/>
       <w:b/>
       <w:bCs/>
-      <w:kern w:val="0"/>
       <w:sz w:val="27"/>
       <w:szCs w:val="27"/>
-      <w:lang w:eastAsia="en-GB"/>
-      <w14:ligatures w14:val="none"/>
     </w:rPr>
   </w:style>
   <w:style w:type="character" w:default="1" w:styleId="DefaultParagraphFont">
@@ -2817,13 +4276,10 @@
       <w:jc w:val="center"/>
     </w:pPr>
     <w:rPr>
-      <w:rFonts w:ascii="Arial" w:eastAsia="Times New Roman" w:hAnsi="Arial" w:cs="Arial"/>
+      <w:rFonts w:ascii="Arial" w:hAnsi="Arial" w:cs="Arial"/>
       <w:vanish/>
-      <w:kern w:val="0"/>
       <w:sz w:val="16"/>
       <w:szCs w:val="16"/>
-      <w:lang w:eastAsia="en-GB"/>
-      <w14:ligatures w14:val="none"/>
     </w:rPr>
   </w:style>
   <w:style w:type="character" w:customStyle="1" w:styleId="z-TopofFormChar">
@@ -2850,12 +4306,6 @@
     <w:pPr>
       <w:spacing w:before="100" w:beforeAutospacing="1" w:after="100" w:afterAutospacing="1"/>
     </w:pPr>
-    <w:rPr>
-      <w:rFonts w:ascii="Times New Roman" w:eastAsia="Times New Roman" w:hAnsi="Times New Roman" w:cs="Times New Roman"/>
-      <w:kern w:val="0"/>
-      <w:lang w:eastAsia="en-GB"/>
-      <w14:ligatures w14:val="none"/>
-    </w:rPr>
   </w:style>
   <w:style w:type="paragraph" w:styleId="z-BottomofForm">
     <w:name w:val="HTML Bottom of Form"/>
@@ -2874,13 +4324,10 @@
       <w:jc w:val="center"/>
     </w:pPr>
     <w:rPr>
-      <w:rFonts w:ascii="Arial" w:eastAsia="Times New Roman" w:hAnsi="Arial" w:cs="Arial"/>
+      <w:rFonts w:ascii="Arial" w:hAnsi="Arial" w:cs="Arial"/>
       <w:vanish/>
-      <w:kern w:val="0"/>
       <w:sz w:val="16"/>
       <w:szCs w:val="16"/>
-      <w:lang w:eastAsia="en-GB"/>
-      <w14:ligatures w14:val="none"/>
     </w:rPr>
   </w:style>
   <w:style w:type="character" w:customStyle="1" w:styleId="z-BottomofFormChar">
@@ -2898,6 +4345,19 @@
       <w:szCs w:val="16"/>
       <w:lang w:eastAsia="en-GB"/>
       <w14:ligatures w14:val="none"/>
+    </w:rPr>
+  </w:style>
+  <w:style w:type="character" w:customStyle="1" w:styleId="Heading2Char">
+    <w:name w:val="Heading 2 Char"/>
+    <w:basedOn w:val="DefaultParagraphFont"/>
+    <w:link w:val="Heading2"/>
+    <w:uiPriority w:val="9"/>
+    <w:rsid w:val="00276204"/>
+    <w:rPr>
+      <w:rFonts w:asciiTheme="majorHAnsi" w:eastAsiaTheme="majorEastAsia" w:hAnsiTheme="majorHAnsi" w:cstheme="majorBidi"/>
+      <w:color w:val="2F5496" w:themeColor="accent1" w:themeShade="BF"/>
+      <w:sz w:val="26"/>
+      <w:szCs w:val="26"/>
     </w:rPr>
   </w:style>
 </w:styles>

</xml_diff>